<commit_message>
authentication chooser set as combobox
</commit_message>
<xml_diff>
--- a/doc/tGoogleAnalyticsInput.docx
+++ b/doc/tGoogleAnalyticsInput.docx
@@ -16,18 +16,10 @@
           <w:lang w:val="de-DE"/>
         </w:rPr>
         <w:drawing>
-          <wp:anchor distT="0" distB="0" distL="0" distR="0" simplePos="0" relativeHeight="251657216" behindDoc="0" locked="0" layoutInCell="1" allowOverlap="1" wp14:anchorId="23C9B205" wp14:editId="0BBF2131">
-            <wp:simplePos x="0" y="0"/>
-            <wp:positionH relativeFrom="column">
-              <wp:posOffset>0</wp:posOffset>
-            </wp:positionH>
-            <wp:positionV relativeFrom="paragraph">
-              <wp:posOffset>11430</wp:posOffset>
-            </wp:positionV>
-            <wp:extent cx="405130" cy="405130"/>
-            <wp:effectExtent l="0" t="0" r="1270" b="1270"/>
-            <wp:wrapSquare wrapText="largest"/>
-            <wp:docPr id="3" name="Bild 3"/>
+          <wp:inline distT="0" distB="0" distL="0" distR="0" wp14:anchorId="762FD55F" wp14:editId="2419878A">
+            <wp:extent cx="406400" cy="406400"/>
+            <wp:effectExtent l="0" t="0" r="0" b="0"/>
+            <wp:docPr id="9" name="Bild 9"/>
             <wp:cNvGraphicFramePr>
               <a:graphicFrameLocks xmlns:a="http://schemas.openxmlformats.org/drawingml/2006/main" noChangeAspect="1"/>
             </wp:cNvGraphicFramePr>
@@ -35,10 +27,8 @@
               <a:graphicData uri="http://schemas.openxmlformats.org/drawingml/2006/picture">
                 <pic:pic xmlns:pic="http://schemas.openxmlformats.org/drawingml/2006/picture">
                   <pic:nvPicPr>
-                    <pic:cNvPr id="0" name="Picture 3"/>
-                    <pic:cNvPicPr>
-                      <a:picLocks noChangeAspect="1" noChangeArrowheads="1"/>
-                    </pic:cNvPicPr>
+                    <pic:cNvPr id="0" name="tGoogleAnalyticsInput_icon32.png"/>
+                    <pic:cNvPicPr/>
                   </pic:nvPicPr>
                   <pic:blipFill>
                     <a:blip r:embed="rId6">
@@ -48,36 +38,23 @@
                         </a:ext>
                       </a:extLst>
                     </a:blip>
-                    <a:srcRect/>
                     <a:stretch>
                       <a:fillRect/>
                     </a:stretch>
                   </pic:blipFill>
-                  <pic:spPr bwMode="auto">
+                  <pic:spPr>
                     <a:xfrm>
                       <a:off x="0" y="0"/>
-                      <a:ext cx="405130" cy="405130"/>
+                      <a:ext cx="406400" cy="406400"/>
                     </a:xfrm>
                     <a:prstGeom prst="rect">
                       <a:avLst/>
                     </a:prstGeom>
-                    <a:solidFill>
-                      <a:srgbClr val="FFFFFF"/>
-                    </a:solidFill>
-                    <a:ln>
-                      <a:noFill/>
-                    </a:ln>
                   </pic:spPr>
                 </pic:pic>
               </a:graphicData>
             </a:graphic>
-            <wp14:sizeRelH relativeFrom="page">
-              <wp14:pctWidth>0</wp14:pctWidth>
-            </wp14:sizeRelH>
-            <wp14:sizeRelV relativeFrom="page">
-              <wp14:pctHeight>0</wp14:pctHeight>
-            </wp14:sizeRelV>
-          </wp:anchor>
+          </wp:inline>
         </w:drawing>
       </w:r>
       <w:r>
@@ -189,7 +166,263 @@
     </w:p>
     <w:tbl>
       <w:tblPr>
-        <w:tblW w:w="0" w:type="auto"/>
+        <w:tblW w:w="9639" w:type="dxa"/>
+        <w:tblInd w:w="55" w:type="dxa"/>
+        <w:tblLayout w:type="fixed"/>
+        <w:tblCellMar>
+          <w:top w:w="55" w:type="dxa"/>
+          <w:left w:w="55" w:type="dxa"/>
+          <w:bottom w:w="55" w:type="dxa"/>
+          <w:right w:w="55" w:type="dxa"/>
+        </w:tblCellMar>
+        <w:tblLook w:val="0000" w:firstRow="0" w:lastRow="0" w:firstColumn="0" w:lastColumn="0" w:noHBand="0" w:noVBand="0"/>
+      </w:tblPr>
+      <w:tblGrid>
+        <w:gridCol w:w="1701"/>
+        <w:gridCol w:w="6804"/>
+        <w:gridCol w:w="1134"/>
+      </w:tblGrid>
+      <w:tr>
+        <w:tc>
+          <w:tcPr>
+            <w:tcW w:w="1701" w:type="dxa"/>
+            <w:tcBorders>
+              <w:top w:val="single" w:sz="1" w:space="0" w:color="000000"/>
+              <w:left w:val="single" w:sz="1" w:space="0" w:color="000000"/>
+              <w:bottom w:val="single" w:sz="1" w:space="0" w:color="000000"/>
+            </w:tcBorders>
+            <w:shd w:val="clear" w:color="auto" w:fill="E6E6FF"/>
+          </w:tcPr>
+          <w:p>
+            <w:pPr>
+              <w:pStyle w:val="TableContents"/>
+              <w:rPr>
+                <w:b/>
+                <w:bCs/>
+              </w:rPr>
+            </w:pPr>
+            <w:r>
+              <w:rPr>
+                <w:b/>
+                <w:bCs/>
+              </w:rPr>
+              <w:t>Property</w:t>
+            </w:r>
+          </w:p>
+        </w:tc>
+        <w:tc>
+          <w:tcPr>
+            <w:tcW w:w="6804" w:type="dxa"/>
+            <w:tcBorders>
+              <w:top w:val="single" w:sz="1" w:space="0" w:color="000000"/>
+              <w:left w:val="single" w:sz="1" w:space="0" w:color="000000"/>
+              <w:bottom w:val="single" w:sz="1" w:space="0" w:color="000000"/>
+              <w:right w:val="single" w:sz="1" w:space="0" w:color="000000"/>
+            </w:tcBorders>
+            <w:shd w:val="clear" w:color="auto" w:fill="E6E6FF"/>
+          </w:tcPr>
+          <w:p>
+            <w:pPr>
+              <w:pStyle w:val="TableContents"/>
+            </w:pPr>
+            <w:r>
+              <w:rPr>
+                <w:b/>
+                <w:bCs/>
+              </w:rPr>
+              <w:t>Content</w:t>
+            </w:r>
+          </w:p>
+        </w:tc>
+        <w:tc>
+          <w:tcPr>
+            <w:tcW w:w="1134" w:type="dxa"/>
+            <w:tcBorders>
+              <w:top w:val="single" w:sz="1" w:space="0" w:color="000000"/>
+              <w:left w:val="single" w:sz="1" w:space="0" w:color="000000"/>
+              <w:bottom w:val="single" w:sz="1" w:space="0" w:color="000000"/>
+              <w:right w:val="single" w:sz="1" w:space="0" w:color="000000"/>
+            </w:tcBorders>
+            <w:shd w:val="clear" w:color="auto" w:fill="E6E6FF"/>
+          </w:tcPr>
+          <w:p>
+            <w:pPr>
+              <w:pStyle w:val="TableContents"/>
+              <w:rPr>
+                <w:b/>
+                <w:bCs/>
+              </w:rPr>
+            </w:pPr>
+            <w:r>
+              <w:rPr>
+                <w:b/>
+                <w:bCs/>
+              </w:rPr>
+              <w:t>Data types</w:t>
+            </w:r>
+          </w:p>
+        </w:tc>
+      </w:tr>
+      <w:tr>
+        <w:tc>
+          <w:tcPr>
+            <w:tcW w:w="1701" w:type="dxa"/>
+            <w:tcBorders>
+              <w:left w:val="single" w:sz="1" w:space="0" w:color="000000"/>
+              <w:bottom w:val="single" w:sz="1" w:space="0" w:color="000000"/>
+            </w:tcBorders>
+            <w:shd w:val="clear" w:color="auto" w:fill="auto"/>
+          </w:tcPr>
+          <w:p>
+            <w:pPr>
+              <w:pStyle w:val="TableContents"/>
+            </w:pPr>
+            <w:r>
+              <w:t>Application Name</w:t>
+            </w:r>
+          </w:p>
+        </w:tc>
+        <w:tc>
+          <w:tcPr>
+            <w:tcW w:w="6804" w:type="dxa"/>
+            <w:tcBorders>
+              <w:left w:val="single" w:sz="1" w:space="0" w:color="000000"/>
+              <w:bottom w:val="single" w:sz="1" w:space="0" w:color="000000"/>
+              <w:right w:val="single" w:sz="1" w:space="0" w:color="000000"/>
+            </w:tcBorders>
+            <w:shd w:val="clear" w:color="auto" w:fill="auto"/>
+          </w:tcPr>
+          <w:p>
+            <w:pPr>
+              <w:pStyle w:val="TableContents"/>
+            </w:pPr>
+            <w:r>
+              <w:t>Not necessary, but recommended by Google.</w:t>
+            </w:r>
+          </w:p>
+          <w:p>
+            <w:pPr>
+              <w:pStyle w:val="TableContents"/>
+            </w:pPr>
+            <w:r>
+              <w:t xml:space="preserve">Simple provide the name of your application gathering data. </w:t>
+            </w:r>
+            <w:r>
+              <w:rPr>
+                <w:b/>
+                <w:bCs/>
+                <w:i/>
+                <w:iCs/>
+              </w:rPr>
+              <w:t>Required</w:t>
+            </w:r>
+          </w:p>
+        </w:tc>
+        <w:tc>
+          <w:tcPr>
+            <w:tcW w:w="1134" w:type="dxa"/>
+            <w:tcBorders>
+              <w:left w:val="single" w:sz="1" w:space="0" w:color="000000"/>
+              <w:bottom w:val="single" w:sz="1" w:space="0" w:color="000000"/>
+              <w:right w:val="single" w:sz="1" w:space="0" w:color="000000"/>
+            </w:tcBorders>
+          </w:tcPr>
+          <w:p>
+            <w:pPr>
+              <w:pStyle w:val="TableContents"/>
+            </w:pPr>
+            <w:r>
+              <w:t>String</w:t>
+            </w:r>
+          </w:p>
+        </w:tc>
+      </w:tr>
+      <w:tr>
+        <w:tc>
+          <w:tcPr>
+            <w:tcW w:w="1701" w:type="dxa"/>
+            <w:tcBorders>
+              <w:left w:val="single" w:sz="1" w:space="0" w:color="000000"/>
+              <w:bottom w:val="single" w:sz="1" w:space="0" w:color="000000"/>
+            </w:tcBorders>
+            <w:shd w:val="clear" w:color="auto" w:fill="auto"/>
+          </w:tcPr>
+          <w:p>
+            <w:pPr>
+              <w:pStyle w:val="TableContents"/>
+            </w:pPr>
+            <w:r>
+              <w:t>Authentication Method</w:t>
+            </w:r>
+          </w:p>
+        </w:tc>
+        <w:tc>
+          <w:tcPr>
+            <w:tcW w:w="6804" w:type="dxa"/>
+            <w:tcBorders>
+              <w:left w:val="single" w:sz="1" w:space="0" w:color="000000"/>
+              <w:bottom w:val="single" w:sz="1" w:space="0" w:color="000000"/>
+              <w:right w:val="single" w:sz="1" w:space="0" w:color="000000"/>
+            </w:tcBorders>
+            <w:shd w:val="clear" w:color="auto" w:fill="auto"/>
+          </w:tcPr>
+          <w:p>
+            <w:pPr>
+              <w:pStyle w:val="TableContents"/>
+            </w:pPr>
+            <w:r>
+              <w:t>Choose the method to authenticate:</w:t>
+            </w:r>
+          </w:p>
+          <w:p>
+            <w:pPr>
+              <w:pStyle w:val="TableContents"/>
+            </w:pPr>
+            <w:r>
+              <w:t>Service Account or Client-ID for native applications</w:t>
+            </w:r>
+          </w:p>
+        </w:tc>
+        <w:tc>
+          <w:tcPr>
+            <w:tcW w:w="1134" w:type="dxa"/>
+            <w:tcBorders>
+              <w:left w:val="single" w:sz="1" w:space="0" w:color="000000"/>
+              <w:bottom w:val="single" w:sz="1" w:space="0" w:color="000000"/>
+              <w:right w:val="single" w:sz="1" w:space="0" w:color="000000"/>
+            </w:tcBorders>
+          </w:tcPr>
+          <w:p>
+            <w:pPr>
+              <w:pStyle w:val="TableContents"/>
+            </w:pPr>
+            <w:r>
+              <w:t>String</w:t>
+            </w:r>
+          </w:p>
+        </w:tc>
+      </w:tr>
+    </w:tbl>
+    <w:p/>
+    <w:p>
+      <w:r>
+        <w:t xml:space="preserve">Properties to use the </w:t>
+      </w:r>
+      <w:r>
+        <w:t xml:space="preserve">authentication method: </w:t>
+      </w:r>
+      <w:r>
+        <w:t xml:space="preserve">Service </w:t>
+      </w:r>
+      <w:bookmarkStart w:id="1" w:name="_GoBack"/>
+      <w:bookmarkEnd w:id="1"/>
+      <w:r>
+        <w:t>ccount</w:t>
+      </w:r>
+    </w:p>
+    <w:tbl>
+      <w:tblPr>
+        <w:tblW w:w="9639" w:type="dxa"/>
         <w:tblInd w:w="55" w:type="dxa"/>
         <w:tblLayout w:type="fixed"/>
         <w:tblCellMar>
@@ -202,7 +435,8 @@
       </w:tblPr>
       <w:tblGrid>
         <w:gridCol w:w="1985"/>
-        <w:gridCol w:w="7660"/>
+        <w:gridCol w:w="6520"/>
+        <w:gridCol w:w="1134"/>
       </w:tblGrid>
       <w:tr>
         <w:tc>
@@ -234,7 +468,7 @@
         </w:tc>
         <w:tc>
           <w:tcPr>
-            <w:tcW w:w="7660" w:type="dxa"/>
+            <w:tcW w:w="6520" w:type="dxa"/>
             <w:tcBorders>
               <w:top w:val="single" w:sz="1" w:space="0" w:color="000000"/>
               <w:left w:val="single" w:sz="1" w:space="0" w:color="000000"/>
@@ -256,6 +490,34 @@
             </w:r>
           </w:p>
         </w:tc>
+        <w:tc>
+          <w:tcPr>
+            <w:tcW w:w="1134" w:type="dxa"/>
+            <w:tcBorders>
+              <w:top w:val="single" w:sz="1" w:space="0" w:color="000000"/>
+              <w:left w:val="single" w:sz="1" w:space="0" w:color="000000"/>
+              <w:bottom w:val="single" w:sz="1" w:space="0" w:color="000000"/>
+              <w:right w:val="single" w:sz="1" w:space="0" w:color="000000"/>
+            </w:tcBorders>
+            <w:shd w:val="clear" w:color="auto" w:fill="E6E6FF"/>
+          </w:tcPr>
+          <w:p>
+            <w:pPr>
+              <w:pStyle w:val="TableContents"/>
+              <w:rPr>
+                <w:b/>
+                <w:bCs/>
+              </w:rPr>
+            </w:pPr>
+            <w:r>
+              <w:rPr>
+                <w:b/>
+                <w:bCs/>
+              </w:rPr>
+              <w:t>Data types</w:t>
+            </w:r>
+          </w:p>
+        </w:tc>
       </w:tr>
       <w:tr>
         <w:tc>
@@ -272,34 +534,26 @@
               <w:pStyle w:val="TableContents"/>
             </w:pPr>
             <w:r>
-              <w:t>Application Name</w:t>
-            </w:r>
-          </w:p>
-        </w:tc>
-        <w:tc>
-          <w:tcPr>
-            <w:tcW w:w="7660" w:type="dxa"/>
-            <w:tcBorders>
-              <w:left w:val="single" w:sz="1" w:space="0" w:color="000000"/>
-              <w:bottom w:val="single" w:sz="1" w:space="0" w:color="000000"/>
-              <w:right w:val="single" w:sz="1" w:space="0" w:color="000000"/>
-            </w:tcBorders>
-            <w:shd w:val="clear" w:color="auto" w:fill="auto"/>
-          </w:tcPr>
-          <w:p>
-            <w:pPr>
-              <w:pStyle w:val="TableContents"/>
-            </w:pPr>
-            <w:r>
-              <w:t>Not necessary, but recommended by Google.</w:t>
-            </w:r>
-          </w:p>
-          <w:p>
-            <w:pPr>
-              <w:pStyle w:val="TableContents"/>
-            </w:pPr>
-            <w:r>
-              <w:t xml:space="preserve">Simple provide the name of your application gathering data. </w:t>
+              <w:t>Service Account Email</w:t>
+            </w:r>
+          </w:p>
+        </w:tc>
+        <w:tc>
+          <w:tcPr>
+            <w:tcW w:w="6520" w:type="dxa"/>
+            <w:tcBorders>
+              <w:left w:val="single" w:sz="1" w:space="0" w:color="000000"/>
+              <w:bottom w:val="single" w:sz="1" w:space="0" w:color="000000"/>
+              <w:right w:val="single" w:sz="1" w:space="0" w:color="000000"/>
+            </w:tcBorders>
+            <w:shd w:val="clear" w:color="auto" w:fill="auto"/>
+          </w:tcPr>
+          <w:p>
+            <w:pPr>
+              <w:pStyle w:val="TableContents"/>
+            </w:pPr>
+            <w:r>
+              <w:t>The email address of the service account. Google creates this address within the process of creating a service account.  Only for service accounts!</w:t>
             </w:r>
             <w:r>
               <w:rPr>
@@ -308,7 +562,25 @@
                 <w:i/>
                 <w:iCs/>
               </w:rPr>
-              <w:t>Required</w:t>
+              <w:t xml:space="preserve"> Required</w:t>
+            </w:r>
+          </w:p>
+        </w:tc>
+        <w:tc>
+          <w:tcPr>
+            <w:tcW w:w="1134" w:type="dxa"/>
+            <w:tcBorders>
+              <w:left w:val="single" w:sz="1" w:space="0" w:color="000000"/>
+              <w:bottom w:val="single" w:sz="1" w:space="0" w:color="000000"/>
+              <w:right w:val="single" w:sz="1" w:space="0" w:color="000000"/>
+            </w:tcBorders>
+          </w:tcPr>
+          <w:p>
+            <w:pPr>
+              <w:pStyle w:val="TableContents"/>
+            </w:pPr>
+            <w:r>
+              <w:t>String</w:t>
             </w:r>
           </w:p>
         </w:tc>
@@ -319,35 +591,35 @@
             <w:tcW w:w="1985" w:type="dxa"/>
             <w:tcBorders>
               <w:left w:val="single" w:sz="1" w:space="0" w:color="000000"/>
-              <w:bottom w:val="single" w:sz="1" w:space="0" w:color="000000"/>
-            </w:tcBorders>
-            <w:shd w:val="clear" w:color="auto" w:fill="auto"/>
-          </w:tcPr>
-          <w:p>
-            <w:pPr>
-              <w:pStyle w:val="TableContents"/>
-            </w:pPr>
-            <w:r>
-              <w:t>Service Account Email</w:t>
-            </w:r>
-          </w:p>
-        </w:tc>
-        <w:tc>
-          <w:tcPr>
-            <w:tcW w:w="7660" w:type="dxa"/>
-            <w:tcBorders>
-              <w:left w:val="single" w:sz="1" w:space="0" w:color="000000"/>
-              <w:bottom w:val="single" w:sz="1" w:space="0" w:color="000000"/>
-              <w:right w:val="single" w:sz="1" w:space="0" w:color="000000"/>
-            </w:tcBorders>
-            <w:shd w:val="clear" w:color="auto" w:fill="auto"/>
-          </w:tcPr>
-          <w:p>
-            <w:pPr>
-              <w:pStyle w:val="TableContents"/>
-            </w:pPr>
-            <w:r>
-              <w:t xml:space="preserve">The email address of the service account. Google creates this address within the process of creating a service account.    </w:t>
+              <w:bottom w:val="single" w:sz="2" w:space="0" w:color="000000"/>
+            </w:tcBorders>
+            <w:shd w:val="clear" w:color="auto" w:fill="auto"/>
+          </w:tcPr>
+          <w:p>
+            <w:pPr>
+              <w:pStyle w:val="TableContents"/>
+            </w:pPr>
+            <w:r>
+              <w:t>Key File (p12)</w:t>
+            </w:r>
+          </w:p>
+        </w:tc>
+        <w:tc>
+          <w:tcPr>
+            <w:tcW w:w="6520" w:type="dxa"/>
+            <w:tcBorders>
+              <w:left w:val="single" w:sz="1" w:space="0" w:color="000000"/>
+              <w:bottom w:val="single" w:sz="2" w:space="0" w:color="000000"/>
+              <w:right w:val="single" w:sz="1" w:space="0" w:color="000000"/>
+            </w:tcBorders>
+            <w:shd w:val="clear" w:color="auto" w:fill="auto"/>
+          </w:tcPr>
+          <w:p>
+            <w:pPr>
+              <w:pStyle w:val="TableContents"/>
+            </w:pPr>
+            <w:r>
+              <w:t>The Service Account Login works with private key file for authentication. In the process of creating a service account you download this file.  Only for service accounts</w:t>
             </w:r>
             <w:r>
               <w:rPr>
@@ -356,55 +628,268 @@
                 <w:i/>
                 <w:iCs/>
               </w:rPr>
-              <w:t>Required</w:t>
+              <w:t xml:space="preserve"> Required</w:t>
+            </w:r>
+          </w:p>
+        </w:tc>
+        <w:tc>
+          <w:tcPr>
+            <w:tcW w:w="1134" w:type="dxa"/>
+            <w:tcBorders>
+              <w:left w:val="single" w:sz="1" w:space="0" w:color="000000"/>
+              <w:bottom w:val="single" w:sz="2" w:space="0" w:color="000000"/>
+              <w:right w:val="single" w:sz="1" w:space="0" w:color="000000"/>
+            </w:tcBorders>
+          </w:tcPr>
+          <w:p>
+            <w:pPr>
+              <w:pStyle w:val="TableContents"/>
+            </w:pPr>
+            <w:r>
+              <w:t>String</w:t>
             </w:r>
           </w:p>
         </w:tc>
       </w:tr>
+    </w:tbl>
+    <w:p/>
+    <w:p>
+      <w:r>
+        <w:t>Properties to use the</w:t>
+      </w:r>
+      <w:r>
+        <w:t xml:space="preserve"> </w:t>
+      </w:r>
+      <w:r>
+        <w:t>authentication</w:t>
+      </w:r>
+      <w:r>
+        <w:t xml:space="preserve"> method: </w:t>
+      </w:r>
+      <w:r>
+        <w:t xml:space="preserve">Client-ID </w:t>
+      </w:r>
+      <w:r>
+        <w:t>for native applications</w:t>
+      </w:r>
+    </w:p>
+    <w:tbl>
+      <w:tblPr>
+        <w:tblW w:w="9639" w:type="dxa"/>
+        <w:tblInd w:w="55" w:type="dxa"/>
+        <w:tblLayout w:type="fixed"/>
+        <w:tblCellMar>
+          <w:top w:w="55" w:type="dxa"/>
+          <w:left w:w="55" w:type="dxa"/>
+          <w:bottom w:w="55" w:type="dxa"/>
+          <w:right w:w="55" w:type="dxa"/>
+        </w:tblCellMar>
+        <w:tblLook w:val="0000" w:firstRow="0" w:lastRow="0" w:firstColumn="0" w:lastColumn="0" w:noHBand="0" w:noVBand="0"/>
+      </w:tblPr>
+      <w:tblGrid>
+        <w:gridCol w:w="1985"/>
+        <w:gridCol w:w="6520"/>
+        <w:gridCol w:w="1134"/>
+      </w:tblGrid>
       <w:tr>
         <w:tc>
           <w:tcPr>
             <w:tcW w:w="1985" w:type="dxa"/>
             <w:tcBorders>
-              <w:left w:val="single" w:sz="1" w:space="0" w:color="000000"/>
-              <w:bottom w:val="single" w:sz="1" w:space="0" w:color="000000"/>
-            </w:tcBorders>
-            <w:shd w:val="clear" w:color="auto" w:fill="auto"/>
-          </w:tcPr>
-          <w:p>
-            <w:pPr>
-              <w:pStyle w:val="TableContents"/>
-            </w:pPr>
-            <w:r>
-              <w:t>Key File (*.p12)</w:t>
-            </w:r>
-          </w:p>
-        </w:tc>
-        <w:tc>
-          <w:tcPr>
-            <w:tcW w:w="7660" w:type="dxa"/>
-            <w:tcBorders>
-              <w:left w:val="single" w:sz="1" w:space="0" w:color="000000"/>
-              <w:bottom w:val="single" w:sz="1" w:space="0" w:color="000000"/>
-              <w:right w:val="single" w:sz="1" w:space="0" w:color="000000"/>
-            </w:tcBorders>
-            <w:shd w:val="clear" w:color="auto" w:fill="auto"/>
-          </w:tcPr>
-          <w:p>
-            <w:pPr>
-              <w:pStyle w:val="TableContents"/>
-            </w:pPr>
-            <w:r>
-              <w:t xml:space="preserve">The Service Account Login works with private key file for authentication. In the process of creating a service account you download this file.    </w:t>
-            </w:r>
-            <w:r>
+              <w:top w:val="single" w:sz="1" w:space="0" w:color="000000"/>
+              <w:left w:val="single" w:sz="1" w:space="0" w:color="000000"/>
+              <w:bottom w:val="single" w:sz="1" w:space="0" w:color="000000"/>
+            </w:tcBorders>
+            <w:shd w:val="clear" w:color="auto" w:fill="E6E6FF"/>
+          </w:tcPr>
+          <w:p>
+            <w:pPr>
+              <w:pStyle w:val="TableContents"/>
               <w:rPr>
                 <w:b/>
                 <w:bCs/>
-                <w:i/>
-                <w:iCs/>
               </w:rPr>
-              <w:t>Required</w:t>
+            </w:pPr>
+            <w:r>
+              <w:rPr>
+                <w:b/>
+                <w:bCs/>
+              </w:rPr>
+              <w:t>Property</w:t>
+            </w:r>
+          </w:p>
+        </w:tc>
+        <w:tc>
+          <w:tcPr>
+            <w:tcW w:w="6520" w:type="dxa"/>
+            <w:tcBorders>
+              <w:top w:val="single" w:sz="1" w:space="0" w:color="000000"/>
+              <w:left w:val="single" w:sz="1" w:space="0" w:color="000000"/>
+              <w:bottom w:val="single" w:sz="1" w:space="0" w:color="000000"/>
+              <w:right w:val="single" w:sz="1" w:space="0" w:color="000000"/>
+            </w:tcBorders>
+            <w:shd w:val="clear" w:color="auto" w:fill="E6E6FF"/>
+          </w:tcPr>
+          <w:p>
+            <w:pPr>
+              <w:pStyle w:val="TableContents"/>
+            </w:pPr>
+            <w:r>
+              <w:rPr>
+                <w:b/>
+                <w:bCs/>
+              </w:rPr>
+              <w:t>Content</w:t>
+            </w:r>
+          </w:p>
+        </w:tc>
+        <w:tc>
+          <w:tcPr>
+            <w:tcW w:w="1134" w:type="dxa"/>
+            <w:tcBorders>
+              <w:top w:val="single" w:sz="1" w:space="0" w:color="000000"/>
+              <w:left w:val="single" w:sz="1" w:space="0" w:color="000000"/>
+              <w:bottom w:val="single" w:sz="1" w:space="0" w:color="000000"/>
+              <w:right w:val="single" w:sz="1" w:space="0" w:color="000000"/>
+            </w:tcBorders>
+            <w:shd w:val="clear" w:color="auto" w:fill="E6E6FF"/>
+          </w:tcPr>
+          <w:p>
+            <w:pPr>
+              <w:pStyle w:val="TableContents"/>
+              <w:rPr>
+                <w:b/>
+                <w:bCs/>
+              </w:rPr>
+            </w:pPr>
+            <w:r>
+              <w:rPr>
+                <w:b/>
+                <w:bCs/>
+              </w:rPr>
+              <w:t>Data types</w:t>
+            </w:r>
+          </w:p>
+        </w:tc>
+      </w:tr>
+      <w:tr>
+        <w:tc>
+          <w:tcPr>
+            <w:tcW w:w="1985" w:type="dxa"/>
+            <w:tcBorders>
+              <w:top w:val="single" w:sz="2" w:space="0" w:color="000000"/>
+              <w:left w:val="single" w:sz="2" w:space="0" w:color="000000"/>
+              <w:bottom w:val="single" w:sz="2" w:space="0" w:color="000000"/>
+              <w:right w:val="single" w:sz="2" w:space="0" w:color="000000"/>
+            </w:tcBorders>
+            <w:shd w:val="clear" w:color="auto" w:fill="auto"/>
+          </w:tcPr>
+          <w:p>
+            <w:pPr>
+              <w:pStyle w:val="TableContents"/>
+            </w:pPr>
+            <w:r>
+              <w:t>User Account Email</w:t>
+            </w:r>
+          </w:p>
+        </w:tc>
+        <w:tc>
+          <w:tcPr>
+            <w:tcW w:w="6520" w:type="dxa"/>
+            <w:tcBorders>
+              <w:top w:val="single" w:sz="2" w:space="0" w:color="000000"/>
+              <w:left w:val="single" w:sz="2" w:space="0" w:color="000000"/>
+              <w:bottom w:val="single" w:sz="2" w:space="0" w:color="000000"/>
+              <w:right w:val="single" w:sz="2" w:space="0" w:color="000000"/>
+            </w:tcBorders>
+            <w:shd w:val="clear" w:color="auto" w:fill="auto"/>
+          </w:tcPr>
+          <w:p>
+            <w:pPr>
+              <w:pStyle w:val="TableContents"/>
+            </w:pPr>
+            <w:r>
+              <w:t>Email of the user account or the Client-ID</w:t>
+            </w:r>
+          </w:p>
+        </w:tc>
+        <w:tc>
+          <w:tcPr>
+            <w:tcW w:w="1134" w:type="dxa"/>
+            <w:tcBorders>
+              <w:top w:val="single" w:sz="2" w:space="0" w:color="000000"/>
+              <w:left w:val="single" w:sz="2" w:space="0" w:color="000000"/>
+              <w:bottom w:val="single" w:sz="2" w:space="0" w:color="000000"/>
+              <w:right w:val="single" w:sz="2" w:space="0" w:color="000000"/>
+            </w:tcBorders>
+          </w:tcPr>
+          <w:p>
+            <w:pPr>
+              <w:pStyle w:val="TableContents"/>
+            </w:pPr>
+            <w:r>
+              <w:t>String</w:t>
+            </w:r>
+          </w:p>
+        </w:tc>
+      </w:tr>
+      <w:tr>
+        <w:tc>
+          <w:tcPr>
+            <w:tcW w:w="1985" w:type="dxa"/>
+            <w:tcBorders>
+              <w:top w:val="single" w:sz="2" w:space="0" w:color="000000"/>
+              <w:left w:val="single" w:sz="2" w:space="0" w:color="000000"/>
+              <w:bottom w:val="single" w:sz="2" w:space="0" w:color="000000"/>
+              <w:right w:val="single" w:sz="2" w:space="0" w:color="000000"/>
+            </w:tcBorders>
+            <w:shd w:val="clear" w:color="auto" w:fill="auto"/>
+          </w:tcPr>
+          <w:p>
+            <w:pPr>
+              <w:pStyle w:val="TableContents"/>
+            </w:pPr>
+            <w:r>
+              <w:t>Client secret file (json)</w:t>
+            </w:r>
+          </w:p>
+        </w:tc>
+        <w:tc>
+          <w:tcPr>
+            <w:tcW w:w="6520" w:type="dxa"/>
+            <w:tcBorders>
+              <w:top w:val="single" w:sz="2" w:space="0" w:color="000000"/>
+              <w:left w:val="single" w:sz="2" w:space="0" w:color="000000"/>
+              <w:bottom w:val="single" w:sz="2" w:space="0" w:color="000000"/>
+              <w:right w:val="single" w:sz="2" w:space="0" w:color="000000"/>
+            </w:tcBorders>
+            <w:shd w:val="clear" w:color="auto" w:fill="auto"/>
+          </w:tcPr>
+          <w:p>
+            <w:pPr>
+              <w:pStyle w:val="TableContents"/>
+            </w:pPr>
+            <w:r>
+              <w:t>This json file downloaded for the Client-ID</w:t>
+            </w:r>
+          </w:p>
+        </w:tc>
+        <w:tc>
+          <w:tcPr>
+            <w:tcW w:w="1134" w:type="dxa"/>
+            <w:tcBorders>
+              <w:top w:val="single" w:sz="2" w:space="0" w:color="000000"/>
+              <w:left w:val="single" w:sz="2" w:space="0" w:color="000000"/>
+              <w:bottom w:val="single" w:sz="2" w:space="0" w:color="000000"/>
+              <w:right w:val="single" w:sz="2" w:space="0" w:color="000000"/>
+            </w:tcBorders>
+          </w:tcPr>
+          <w:p>
+            <w:pPr>
+              <w:pStyle w:val="TableContents"/>
+            </w:pPr>
+            <w:r>
+              <w:t>String</w:t>
             </w:r>
           </w:p>
         </w:tc>
@@ -412,11 +897,29 @@
     </w:tbl>
     <w:p/>
     <w:p>
-      <w:r>
+      <w:pPr>
+        <w:widowControl/>
+        <w:suppressAutoHyphens w:val="0"/>
+      </w:pPr>
+      <w:r>
+        <w:t>The usage of the “Client-ID for native applications” expects on the first run an user interaction with the Google web page and after finishing the form to approve the access right you need to close the browser to let the component continue, otherwise the authentication process will not complete.</w:t>
+      </w:r>
+    </w:p>
+    <w:p>
+      <w:pPr>
+        <w:widowControl/>
+        <w:suppressAutoHyphens w:val="0"/>
+      </w:pPr>
+      <w:r>
+        <w:br w:type="page"/>
+      </w:r>
+    </w:p>
+    <w:p>
+      <w:r>
+        <w:lastRenderedPageBreak/>
         <w:t>Parameters to define the query</w:t>
       </w:r>
     </w:p>
-    <w:p/>
     <w:tbl>
       <w:tblPr>
         <w:tblW w:w="0" w:type="auto"/>
@@ -593,7 +1096,7 @@
             <w:r>
               <w:t>The value must be</w:t>
             </w:r>
-            <w:bookmarkStart w:id="1" w:name="__DdeLink__2_376159004"/>
+            <w:bookmarkStart w:id="2" w:name="__DdeLink__2_376159004"/>
             <w:r>
               <w:t xml:space="preserve"> a String with the pattern “</w:t>
             </w:r>
@@ -613,11 +1116,11 @@
             <w:r>
               <w:t>”</w:t>
             </w:r>
-            <w:bookmarkEnd w:id="1"/>
+            <w:bookmarkEnd w:id="2"/>
             <w:r>
               <w:t xml:space="preserve">.  </w:t>
             </w:r>
-            <w:bookmarkStart w:id="2" w:name="__DdeLink__0_376159004"/>
+            <w:bookmarkStart w:id="3" w:name="__DdeLink__0_376159004"/>
             <w:r>
               <w:rPr>
                 <w:b/>
@@ -627,7 +1130,7 @@
               </w:rPr>
               <w:t>Required!</w:t>
             </w:r>
-            <w:bookmarkEnd w:id="2"/>
+            <w:bookmarkEnd w:id="3"/>
           </w:p>
         </w:tc>
       </w:tr>
@@ -675,7 +1178,7 @@
             <w:r>
               <w:t>The value must be</w:t>
             </w:r>
-            <w:bookmarkStart w:id="3" w:name="__DdeLink__2_3761590041"/>
+            <w:bookmarkStart w:id="4" w:name="__DdeLink__2_3761590041"/>
             <w:r>
               <w:t xml:space="preserve"> a String with the pattern “</w:t>
             </w:r>
@@ -695,7 +1198,7 @@
             <w:r>
               <w:t>”</w:t>
             </w:r>
-            <w:bookmarkEnd w:id="3"/>
+            <w:bookmarkEnd w:id="4"/>
             <w:r>
               <w:t xml:space="preserve">.   </w:t>
             </w:r>
@@ -831,11 +1334,11 @@
                 <w:iCs/>
               </w:rPr>
             </w:pPr>
-            <w:bookmarkStart w:id="4" w:name="__DdeLink__4_376159004"/>
+            <w:bookmarkStart w:id="5" w:name="__DdeLink__4_376159004"/>
             <w:r>
               <w:t>See advise for notations below.</w:t>
             </w:r>
-            <w:bookmarkEnd w:id="4"/>
+            <w:bookmarkEnd w:id="5"/>
           </w:p>
           <w:p>
             <w:pPr>
@@ -965,7 +1468,7 @@
               <w:pStyle w:val="TableContents"/>
             </w:pPr>
             <w:r>
-              <w:t>Segment-ID</w:t>
+              <w:t>Segment</w:t>
             </w:r>
           </w:p>
         </w:tc>
@@ -984,7 +1487,10 @@
               <w:pStyle w:val="TableContents"/>
             </w:pPr>
             <w:r>
-              <w:t>Segments are stored filters within Google Analytics. You need the numeric ID of the segment.</w:t>
+              <w:t>Segments are stored filters within Google Analytics.</w:t>
+            </w:r>
+            <w:r>
+              <w:t xml:space="preserve"> In case of using a service account you have to use dynamic segments because saved segments are always belongs to a personal account. If you depend on save segments you have to use as authentication method Client-ID for native applications.</w:t>
             </w:r>
           </w:p>
         </w:tc>
@@ -1075,7 +1581,6 @@
               <w:pStyle w:val="TableContents"/>
             </w:pPr>
             <w:r>
-              <w:lastRenderedPageBreak/>
               <w:t>Deliver Totals Data Set</w:t>
             </w:r>
           </w:p>
@@ -1182,7 +1687,15 @@
       </w:tr>
     </w:tbl>
     <w:p/>
-    <w:p/>
+    <w:p>
+      <w:pPr>
+        <w:widowControl/>
+        <w:suppressAutoHyphens w:val="0"/>
+      </w:pPr>
+      <w:r>
+        <w:br w:type="page"/>
+      </w:r>
+    </w:p>
     <w:p/>
     <w:p>
       <w:r>
@@ -1347,12 +1860,10 @@
             <w:pPr>
               <w:pStyle w:val="TableContents"/>
             </w:pPr>
-            <w:proofErr w:type="spellStart"/>
             <w:proofErr w:type="gramStart"/>
             <w:r>
               <w:t>int</w:t>
             </w:r>
-            <w:proofErr w:type="spellEnd"/>
             <w:proofErr w:type="gramEnd"/>
           </w:p>
         </w:tc>
@@ -1649,12 +2160,10 @@
             <w:pPr>
               <w:pStyle w:val="TableContents"/>
             </w:pPr>
-            <w:proofErr w:type="spellStart"/>
             <w:proofErr w:type="gramStart"/>
             <w:r>
               <w:t>int</w:t>
             </w:r>
-            <w:proofErr w:type="spellEnd"/>
             <w:proofErr w:type="gramEnd"/>
           </w:p>
         </w:tc>
@@ -1810,16 +2319,6 @@
         <w:t xml:space="preserve"> </w:t>
       </w:r>
     </w:p>
-    <w:p>
-      <w:pPr>
-        <w:widowControl/>
-        <w:suppressAutoHyphens w:val="0"/>
-      </w:pPr>
-      <w:r>
-        <w:br w:type="page"/>
-      </w:r>
-    </w:p>
-    <w:p/>
     <w:p>
       <w:pPr>
         <w:rPr>
@@ -1832,7 +2331,21 @@
           <w:b/>
           <w:bCs/>
         </w:rPr>
-        <w:t>Advice for notation</w:t>
+        <w:t xml:space="preserve">Advice for </w:t>
+      </w:r>
+      <w:r>
+        <w:rPr>
+          <w:b/>
+          <w:bCs/>
+        </w:rPr>
+        <w:t xml:space="preserve">filter and segment </w:t>
+      </w:r>
+      <w:r>
+        <w:rPr>
+          <w:b/>
+          <w:bCs/>
+        </w:rPr>
+        <w:t>notation</w:t>
       </w:r>
     </w:p>
     <w:p>
@@ -2086,11 +2599,11 @@
             <w:r>
               <w:t xml:space="preserve">Regex match to include </w:t>
             </w:r>
-            <w:bookmarkStart w:id="5" w:name="__DdeLink__164_376159004"/>
+            <w:bookmarkStart w:id="6" w:name="__DdeLink__164_376159004"/>
             <w:r>
               <w:t>(only for strings)</w:t>
             </w:r>
-            <w:bookmarkEnd w:id="5"/>
+            <w:bookmarkEnd w:id="6"/>
           </w:p>
         </w:tc>
       </w:tr>
@@ -2177,11 +2690,11 @@
             <w:r>
               <w:t xml:space="preserve">Greater or equals than </w:t>
             </w:r>
-            <w:bookmarkStart w:id="6" w:name="__DdeLink__162_376159004"/>
+            <w:bookmarkStart w:id="7" w:name="__DdeLink__162_376159004"/>
             <w:r>
               <w:t>(only for numbers)</w:t>
             </w:r>
-            <w:bookmarkEnd w:id="6"/>
+            <w:bookmarkEnd w:id="7"/>
           </w:p>
         </w:tc>
       </w:tr>
@@ -2753,28 +3266,15 @@
               <w:pStyle w:val="TableContents"/>
             </w:pPr>
             <w:r>
-              <w:t xml:space="preserve">This is the amount of data the component fetches at once. The value is used to set the </w:t>
-            </w:r>
-            <w:proofErr w:type="spellStart"/>
-            <w:r>
-              <w:t>max_rows</w:t>
-            </w:r>
-            <w:proofErr w:type="spellEnd"/>
-            <w:r>
-              <w:t xml:space="preserve"> attribute. </w:t>
-            </w:r>
-            <w:proofErr w:type="spellStart"/>
+              <w:t xml:space="preserve">This is the amount of data the component fetches at once. The value is used to set the max_rows attribute. </w:t>
+            </w:r>
             <w:proofErr w:type="gramStart"/>
             <w:r>
               <w:t>max</w:t>
             </w:r>
             <w:proofErr w:type="gramEnd"/>
             <w:r>
-              <w:t>_rows</w:t>
-            </w:r>
-            <w:proofErr w:type="spellEnd"/>
-            <w:r>
-              <w:t xml:space="preserve"> means not the absolute amount of data! The component manages setting the start index to get all data. To achieve this, the component iterates as long as the last result set are completely fetched.</w:t>
+              <w:t>_rows means not the absolute amount of data! The component manages setting the start index to get all data. To achieve this, the component iterates as long as the last result set are completely fetched.</w:t>
             </w:r>
           </w:p>
         </w:tc>
@@ -3347,28 +3847,13 @@
       <w:pPr>
         <w:rPr>
           <w:b/>
-          <w:bCs/>
         </w:rPr>
       </w:pPr>
       <w:r>
         <w:rPr>
           <w:b/>
-          <w:bCs/>
         </w:rPr>
         <w:t>Scenario 1</w:t>
-      </w:r>
-    </w:p>
-    <w:p>
-      <w:pPr>
-        <w:rPr>
-          <w:b/>
-          <w:bCs/>
-        </w:rPr>
-      </w:pPr>
-    </w:p>
-    <w:p>
-      <w:r>
-        <w:t>Profiles and filters are stored in a database.</w:t>
       </w:r>
     </w:p>
     <w:p/>
@@ -3379,18 +3864,18 @@
           <w:lang w:val="de-DE"/>
         </w:rPr>
         <w:drawing>
-          <wp:anchor distT="0" distB="0" distL="0" distR="0" simplePos="0" relativeHeight="251656192" behindDoc="0" locked="0" layoutInCell="1" allowOverlap="1" wp14:anchorId="3E691132" wp14:editId="5FC56E13">
+          <wp:anchor distT="0" distB="0" distL="114300" distR="114300" simplePos="0" relativeHeight="251659264" behindDoc="0" locked="0" layoutInCell="1" allowOverlap="1" wp14:anchorId="02682866" wp14:editId="14FC760E">
             <wp:simplePos x="0" y="0"/>
             <wp:positionH relativeFrom="column">
-              <wp:align>center</wp:align>
+              <wp:posOffset>2767330</wp:posOffset>
             </wp:positionH>
             <wp:positionV relativeFrom="paragraph">
-              <wp:posOffset>0</wp:posOffset>
+              <wp:posOffset>-1905</wp:posOffset>
             </wp:positionV>
-            <wp:extent cx="6119495" cy="1713865"/>
-            <wp:effectExtent l="0" t="0" r="1905" b="0"/>
-            <wp:wrapSquare wrapText="largest"/>
-            <wp:docPr id="2" name="Bild 2"/>
+            <wp:extent cx="2794635" cy="2251075"/>
+            <wp:effectExtent l="0" t="0" r="0" b="9525"/>
+            <wp:wrapNone/>
+            <wp:docPr id="17" name="Bild 17"/>
             <wp:cNvGraphicFramePr>
               <a:graphicFrameLocks xmlns:a="http://schemas.openxmlformats.org/drawingml/2006/main" noChangeAspect="1"/>
             </wp:cNvGraphicFramePr>
@@ -3398,10 +3883,8 @@
               <a:graphicData uri="http://schemas.openxmlformats.org/drawingml/2006/picture">
                 <pic:pic xmlns:pic="http://schemas.openxmlformats.org/drawingml/2006/picture">
                   <pic:nvPicPr>
-                    <pic:cNvPr id="0" name="Picture 2"/>
-                    <pic:cNvPicPr>
-                      <a:picLocks noChangeAspect="1" noChangeArrowheads="1"/>
-                    </pic:cNvPicPr>
+                    <pic:cNvPr id="0" name="GoogleAnalyticsInput_test_szenario_flat_properties.png"/>
+                    <pic:cNvPicPr/>
                   </pic:nvPicPr>
                   <pic:blipFill>
                     <a:blip r:embed="rId8">
@@ -3411,25 +3894,23 @@
                         </a:ext>
                       </a:extLst>
                     </a:blip>
-                    <a:srcRect/>
                     <a:stretch>
                       <a:fillRect/>
                     </a:stretch>
                   </pic:blipFill>
-                  <pic:spPr bwMode="auto">
+                  <pic:spPr>
                     <a:xfrm>
                       <a:off x="0" y="0"/>
-                      <a:ext cx="6119495" cy="1713865"/>
+                      <a:ext cx="2794635" cy="2251075"/>
                     </a:xfrm>
                     <a:prstGeom prst="rect">
                       <a:avLst/>
                     </a:prstGeom>
-                    <a:solidFill>
-                      <a:srgbClr val="FFFFFF"/>
-                    </a:solidFill>
-                    <a:ln>
-                      <a:noFill/>
-                    </a:ln>
+                    <a:extLst>
+                      <a:ext uri="{FAA26D3D-D897-4be2-8F04-BA451C77F1D7}">
+                        <ma14:placeholderFlag xmlns:ma14="http://schemas.microsoft.com/office/mac/drawingml/2011/main"/>
+                      </a:ext>
+                    </a:extLst>
                   </pic:spPr>
                 </pic:pic>
               </a:graphicData>
@@ -3443,65 +3924,19 @@
           </wp:anchor>
         </w:drawing>
       </w:r>
-    </w:p>
-    <w:p>
-      <w:r>
-        <w:t>In this scenario Google Analytics data are fetched in a sub job. The data will be deleted before inserting to provide restart capabilities.</w:t>
-      </w:r>
-    </w:p>
-    <w:p>
-      <w:r>
-        <w:t xml:space="preserve">This job can be used as embedded job in a surrounding job in </w:t>
-      </w:r>
-      <w:proofErr w:type="gramStart"/>
-      <w:r>
-        <w:t>a</w:t>
-      </w:r>
-      <w:proofErr w:type="gramEnd"/>
-      <w:r>
-        <w:t xml:space="preserve"> iteration.</w:t>
-      </w:r>
-    </w:p>
-    <w:p/>
-    <w:p>
-      <w:pPr>
-        <w:rPr>
-          <w:b/>
-          <w:bCs/>
-          <w:sz w:val="24"/>
-          <w:szCs w:val="24"/>
-        </w:rPr>
-      </w:pPr>
-      <w:r>
-        <w:rPr>
-          <w:b/>
-          <w:bCs/>
-          <w:sz w:val="24"/>
-          <w:szCs w:val="24"/>
-        </w:rPr>
-        <w:t>Scenario 2</w:t>
-      </w:r>
-    </w:p>
-    <w:p>
-      <w:pPr>
-        <w:rPr>
-          <w:b/>
-          <w:bCs/>
-          <w:sz w:val="24"/>
-          <w:szCs w:val="24"/>
-        </w:rPr>
-      </w:pPr>
-    </w:p>
-    <w:p>
-      <w:r>
-        <w:rPr>
-          <w:sz w:val="24"/>
-          <w:szCs w:val="24"/>
-        </w:rPr>
-        <w:t>Iterate through profiles stored in a database table.</w:t>
-      </w:r>
-    </w:p>
-    <w:p/>
+      <w:r>
+        <w:t xml:space="preserve">Using </w:t>
+      </w:r>
+      <w:r>
+        <w:t xml:space="preserve">flat and </w:t>
+      </w:r>
+      <w:r>
+        <w:t>normalized output</w:t>
+      </w:r>
+      <w:r>
+        <w:t xml:space="preserve"> in a test job.</w:t>
+      </w:r>
+    </w:p>
     <w:p>
       <w:r>
         <w:rPr>
@@ -3509,18 +3944,18 @@
           <w:lang w:val="de-DE"/>
         </w:rPr>
         <w:drawing>
-          <wp:anchor distT="0" distB="0" distL="0" distR="0" simplePos="0" relativeHeight="251658240" behindDoc="0" locked="0" layoutInCell="1" allowOverlap="1" wp14:anchorId="341CB09C" wp14:editId="4BB0251E">
+          <wp:anchor distT="0" distB="0" distL="114300" distR="114300" simplePos="0" relativeHeight="251661312" behindDoc="0" locked="0" layoutInCell="1" allowOverlap="1" wp14:anchorId="4CD336EA" wp14:editId="3449AB16">
             <wp:simplePos x="0" y="0"/>
             <wp:positionH relativeFrom="column">
-              <wp:align>center</wp:align>
+              <wp:posOffset>-43180</wp:posOffset>
             </wp:positionH>
             <wp:positionV relativeFrom="paragraph">
-              <wp:posOffset>0</wp:posOffset>
+              <wp:posOffset>69215</wp:posOffset>
             </wp:positionV>
-            <wp:extent cx="6119495" cy="4660900"/>
-            <wp:effectExtent l="0" t="0" r="1905" b="12700"/>
-            <wp:wrapSquare wrapText="largest"/>
-            <wp:docPr id="4" name="Bild 4"/>
+            <wp:extent cx="2641600" cy="2416810"/>
+            <wp:effectExtent l="0" t="0" r="0" b="0"/>
+            <wp:wrapNone/>
+            <wp:docPr id="13" name="Bild 13"/>
             <wp:cNvGraphicFramePr>
               <a:graphicFrameLocks xmlns:a="http://schemas.openxmlformats.org/drawingml/2006/main" noChangeAspect="1"/>
             </wp:cNvGraphicFramePr>
@@ -3528,10 +3963,8 @@
               <a:graphicData uri="http://schemas.openxmlformats.org/drawingml/2006/picture">
                 <pic:pic xmlns:pic="http://schemas.openxmlformats.org/drawingml/2006/picture">
                   <pic:nvPicPr>
-                    <pic:cNvPr id="0" name="Picture 4"/>
-                    <pic:cNvPicPr>
-                      <a:picLocks noChangeAspect="1" noChangeArrowheads="1"/>
-                    </pic:cNvPicPr>
+                    <pic:cNvPr id="0" name="GoogleAnalyticsInput_test_szenario.png"/>
+                    <pic:cNvPicPr/>
                   </pic:nvPicPr>
                   <pic:blipFill>
                     <a:blip r:embed="rId9">
@@ -3541,25 +3974,23 @@
                         </a:ext>
                       </a:extLst>
                     </a:blip>
-                    <a:srcRect/>
                     <a:stretch>
                       <a:fillRect/>
                     </a:stretch>
                   </pic:blipFill>
-                  <pic:spPr bwMode="auto">
+                  <pic:spPr>
                     <a:xfrm>
                       <a:off x="0" y="0"/>
-                      <a:ext cx="6119495" cy="4660900"/>
+                      <a:ext cx="2641600" cy="2416810"/>
                     </a:xfrm>
                     <a:prstGeom prst="rect">
                       <a:avLst/>
                     </a:prstGeom>
-                    <a:solidFill>
-                      <a:srgbClr val="FFFFFF"/>
-                    </a:solidFill>
-                    <a:ln>
-                      <a:noFill/>
-                    </a:ln>
+                    <a:extLst>
+                      <a:ext uri="{FAA26D3D-D897-4be2-8F04-BA451C77F1D7}">
+                        <ma14:placeholderFlag xmlns:ma14="http://schemas.microsoft.com/office/mac/drawingml/2011/main"/>
+                      </a:ext>
+                    </a:extLst>
                   </pic:spPr>
                 </pic:pic>
               </a:graphicData>
@@ -3573,48 +4004,24 @@
           </wp:anchor>
         </w:drawing>
       </w:r>
-    </w:p>
-    <w:p>
-      <w:r>
-        <w:br w:type="page"/>
-      </w:r>
-    </w:p>
-    <w:p>
-      <w:r>
-        <w:rPr>
-          <w:b/>
-          <w:bCs/>
-        </w:rPr>
-        <w:lastRenderedPageBreak/>
-        <w:t>Scenario 3</w:t>
-      </w:r>
-    </w:p>
-    <w:p/>
-    <w:p>
-      <w:r>
-        <w:t>In case of the data are based on sampled data, you can control the sampling.</w:t>
-      </w:r>
-    </w:p>
-    <w:p/>
-    <w:p>
       <w:r>
         <w:rPr>
           <w:noProof/>
           <w:lang w:val="de-DE"/>
         </w:rPr>
         <w:drawing>
-          <wp:anchor distT="0" distB="0" distL="0" distR="0" simplePos="0" relativeHeight="251659264" behindDoc="0" locked="0" layoutInCell="1" allowOverlap="1" wp14:anchorId="3F8CBE93" wp14:editId="1577DC9B">
+          <wp:anchor distT="0" distB="0" distL="114300" distR="114300" simplePos="0" relativeHeight="251660288" behindDoc="0" locked="0" layoutInCell="1" allowOverlap="1" wp14:anchorId="3BD322B2" wp14:editId="757CBE21">
             <wp:simplePos x="0" y="0"/>
             <wp:positionH relativeFrom="column">
-              <wp:align>center</wp:align>
+              <wp:posOffset>2760980</wp:posOffset>
             </wp:positionH>
             <wp:positionV relativeFrom="paragraph">
-              <wp:posOffset>0</wp:posOffset>
+              <wp:posOffset>2139950</wp:posOffset>
             </wp:positionV>
-            <wp:extent cx="5591810" cy="4018280"/>
-            <wp:effectExtent l="0" t="0" r="0" b="0"/>
-            <wp:wrapTopAndBottom/>
-            <wp:docPr id="5" name="Bild 5"/>
+            <wp:extent cx="2793940" cy="2507680"/>
+            <wp:effectExtent l="0" t="0" r="635" b="6985"/>
+            <wp:wrapNone/>
+            <wp:docPr id="18" name="Bild 18"/>
             <wp:cNvGraphicFramePr>
               <a:graphicFrameLocks xmlns:a="http://schemas.openxmlformats.org/drawingml/2006/main" noChangeAspect="1"/>
             </wp:cNvGraphicFramePr>
@@ -3622,10 +4029,8 @@
               <a:graphicData uri="http://schemas.openxmlformats.org/drawingml/2006/picture">
                 <pic:pic xmlns:pic="http://schemas.openxmlformats.org/drawingml/2006/picture">
                   <pic:nvPicPr>
-                    <pic:cNvPr id="0" name="Picture 5"/>
-                    <pic:cNvPicPr>
-                      <a:picLocks noChangeAspect="1" noChangeArrowheads="1"/>
-                    </pic:cNvPicPr>
+                    <pic:cNvPr id="0" name="GoogleAnalyticsInput_test_szenario_normalized_properties.png"/>
+                    <pic:cNvPicPr/>
                   </pic:nvPicPr>
                   <pic:blipFill>
                     <a:blip r:embed="rId10">
@@ -3635,25 +4040,23 @@
                         </a:ext>
                       </a:extLst>
                     </a:blip>
-                    <a:srcRect/>
                     <a:stretch>
                       <a:fillRect/>
                     </a:stretch>
                   </pic:blipFill>
-                  <pic:spPr bwMode="auto">
+                  <pic:spPr>
                     <a:xfrm>
                       <a:off x="0" y="0"/>
-                      <a:ext cx="5591810" cy="4018280"/>
+                      <a:ext cx="2794691" cy="2508354"/>
                     </a:xfrm>
                     <a:prstGeom prst="rect">
                       <a:avLst/>
                     </a:prstGeom>
-                    <a:solidFill>
-                      <a:srgbClr val="FFFFFF"/>
-                    </a:solidFill>
-                    <a:ln>
-                      <a:noFill/>
-                    </a:ln>
+                    <a:extLst>
+                      <a:ext uri="{FAA26D3D-D897-4be2-8F04-BA451C77F1D7}">
+                        <ma14:placeholderFlag xmlns:ma14="http://schemas.microsoft.com/office/mac/drawingml/2011/main"/>
+                      </a:ext>
+                    </a:extLst>
                   </pic:spPr>
                 </pic:pic>
               </a:graphicData>
@@ -3667,50 +4070,117 @@
           </wp:anchor>
         </w:drawing>
       </w:r>
-    </w:p>
-    <w:p>
-      <w:r>
-        <w:t>With the help of the new attribute Sampling Level you can control the way Google Analytics collects the necessary data. E.g. with the sampling level “Higher Precision” you can use a larger sampling size. The back draft, it will take much longer to get the result.</w:t>
-      </w:r>
-    </w:p>
-    <w:p>
-      <w:r>
-        <w:t>If there is no sampling, this will have no effect.</w:t>
-      </w:r>
-    </w:p>
-    <w:p/>
-    <w:p/>
+      <w:r>
+        <w:t xml:space="preserve">  </w:t>
+      </w:r>
+    </w:p>
+    <w:p/>
+    <w:p/>
+    <w:p/>
+    <w:p/>
+    <w:p/>
+    <w:p/>
+    <w:p/>
+    <w:p/>
+    <w:p/>
+    <w:p/>
+    <w:p/>
+    <w:p/>
+    <w:p/>
+    <w:p/>
+    <w:p/>
+    <w:p/>
+    <w:p/>
+    <w:p/>
+    <w:p/>
+    <w:p/>
+    <w:p/>
+    <w:p/>
+    <w:p/>
+    <w:p/>
+    <w:p/>
+    <w:p/>
+    <w:p/>
+    <w:p/>
+    <w:p/>
+    <w:p/>
+    <w:p/>
+    <w:p/>
+    <w:p>
+      <w:r>
+        <w:t>The dimensions was set to: "</w:t>
+      </w:r>
+      <w:proofErr w:type="spellStart"/>
+      <w:r>
+        <w:t>ga</w:t>
+      </w:r>
+      <w:proofErr w:type="gramStart"/>
+      <w:r>
+        <w:t>:date,ga:source,ga:keyword</w:t>
+      </w:r>
+      <w:proofErr w:type="spellEnd"/>
+      <w:proofErr w:type="gramEnd"/>
+      <w:r>
+        <w:t>"</w:t>
+      </w:r>
+      <w:r>
+        <w:t xml:space="preserve">, </w:t>
+      </w:r>
+      <w:r>
+        <w:t>The metrics was s</w:t>
+      </w:r>
+      <w:r>
+        <w:t>et to: "</w:t>
+      </w:r>
+      <w:proofErr w:type="spellStart"/>
+      <w:r>
+        <w:t>ga:sessions</w:t>
+      </w:r>
+      <w:proofErr w:type="spellEnd"/>
+      <w:r>
+        <w:t>"</w:t>
+      </w:r>
+    </w:p>
+    <w:p>
+      <w:r>
+        <w:t>It is not necessary to know this configuration at runtime because the component recognizes the dimensions and metrics from the result set metadata.</w:t>
+      </w:r>
+    </w:p>
     <w:p>
       <w:pPr>
-        <w:pageBreakBefore/>
+        <w:widowControl/>
+        <w:suppressAutoHyphens w:val="0"/>
       </w:pPr>
-    </w:p>
-    <w:p>
-      <w:pPr>
-        <w:rPr>
-          <w:b/>
-        </w:rPr>
-      </w:pPr>
-      <w:r>
-        <w:rPr>
-          <w:b/>
-        </w:rPr>
-        <w:t>Scenario 4</w:t>
-      </w:r>
-    </w:p>
-    <w:p/>
-    <w:p>
-      <w:r>
-        <w:t xml:space="preserve">Using </w:t>
-      </w:r>
-      <w:r>
-        <w:t xml:space="preserve">flat and </w:t>
-      </w:r>
-      <w:r>
-        <w:t>normalized output</w:t>
-      </w:r>
-      <w:r>
-        <w:t xml:space="preserve"> in a test job.</w:t>
+      <w:r>
+        <w:br w:type="page"/>
+      </w:r>
+    </w:p>
+    <w:p/>
+    <w:p>
+      <w:r>
+        <w:t>Here the outputs</w:t>
+      </w:r>
+      <w:r>
+        <w:t xml:space="preserve"> of the example test job above</w:t>
+      </w:r>
+      <w:r>
+        <w:t>:</w:t>
+      </w:r>
+      <w:r>
+        <w:t xml:space="preserve">          </w:t>
+      </w:r>
+    </w:p>
+    <w:p>
+      <w:r>
+        <w:t xml:space="preserve">The output for the plain output                                             </w:t>
+      </w:r>
+      <w:proofErr w:type="gramStart"/>
+      <w:r>
+        <w:t>The</w:t>
+      </w:r>
+      <w:proofErr w:type="gramEnd"/>
+      <w:r>
+        <w:t xml:space="preserve"> output for the normalized output</w:t>
       </w:r>
     </w:p>
     <w:p>
@@ -3720,10 +4190,18 @@
           <w:lang w:val="de-DE"/>
         </w:rPr>
         <w:drawing>
-          <wp:inline distT="0" distB="0" distL="0" distR="0" wp14:anchorId="31AD4077" wp14:editId="0025AFC3">
-            <wp:extent cx="3839751" cy="5278362"/>
-            <wp:effectExtent l="0" t="0" r="0" b="5080"/>
-            <wp:docPr id="1" name="Bild 1"/>
+          <wp:anchor distT="0" distB="0" distL="114300" distR="114300" simplePos="0" relativeHeight="251658240" behindDoc="0" locked="0" layoutInCell="1" allowOverlap="1" wp14:anchorId="305620ED" wp14:editId="1D8125B1">
+            <wp:simplePos x="0" y="0"/>
+            <wp:positionH relativeFrom="column">
+              <wp:posOffset>-29210</wp:posOffset>
+            </wp:positionH>
+            <wp:positionV relativeFrom="paragraph">
+              <wp:posOffset>1270</wp:posOffset>
+            </wp:positionV>
+            <wp:extent cx="2853055" cy="1204595"/>
+            <wp:effectExtent l="0" t="0" r="0" b="0"/>
+            <wp:wrapSquare wrapText="bothSides"/>
+            <wp:docPr id="14" name="Bild 14"/>
             <wp:cNvGraphicFramePr>
               <a:graphicFrameLocks xmlns:a="http://schemas.openxmlformats.org/drawingml/2006/main" noChangeAspect="1"/>
             </wp:cNvGraphicFramePr>
@@ -3731,7 +4209,7 @@
               <a:graphicData uri="http://schemas.openxmlformats.org/drawingml/2006/picture">
                 <pic:pic xmlns:pic="http://schemas.openxmlformats.org/drawingml/2006/picture">
                   <pic:nvPicPr>
-                    <pic:cNvPr id="0" name="GoogleAnalyticsInput_szenario_normalized.png"/>
+                    <pic:cNvPr id="0" name="GoogleAnalyticsInput_test_szenario_flat_output.png"/>
                     <pic:cNvPicPr/>
                   </pic:nvPicPr>
                   <pic:blipFill>
@@ -3749,91 +4227,42 @@
                   <pic:spPr>
                     <a:xfrm>
                       <a:off x="0" y="0"/>
-                      <a:ext cx="3840364" cy="5279204"/>
+                      <a:ext cx="2853055" cy="1204595"/>
                     </a:xfrm>
                     <a:prstGeom prst="rect">
                       <a:avLst/>
                     </a:prstGeom>
+                    <a:extLst>
+                      <a:ext uri="{FAA26D3D-D897-4be2-8F04-BA451C77F1D7}">
+                        <ma14:placeholderFlag xmlns:ma14="http://schemas.microsoft.com/office/mac/drawingml/2011/main"/>
+                      </a:ext>
+                    </a:extLst>
                   </pic:spPr>
                 </pic:pic>
               </a:graphicData>
             </a:graphic>
-          </wp:inline>
+            <wp14:sizeRelH relativeFrom="page">
+              <wp14:pctWidth>0</wp14:pctWidth>
+            </wp14:sizeRelH>
+            <wp14:sizeRelV relativeFrom="page">
+              <wp14:pctHeight>0</wp14:pctHeight>
+            </wp14:sizeRelV>
+          </wp:anchor>
         </w:drawing>
       </w:r>
-    </w:p>
-    <w:p/>
-    <w:p>
-      <w:r>
-        <w:t>The dimensions was set to: "</w:t>
-      </w:r>
-      <w:proofErr w:type="spellStart"/>
-      <w:r>
-        <w:t>ga</w:t>
-      </w:r>
-      <w:proofErr w:type="gramStart"/>
-      <w:r>
-        <w:t>:date,ga:source,ga:keyword</w:t>
-      </w:r>
-      <w:proofErr w:type="spellEnd"/>
-      <w:proofErr w:type="gramEnd"/>
-      <w:r>
-        <w:t>"</w:t>
-      </w:r>
-      <w:r>
-        <w:t xml:space="preserve">, </w:t>
-      </w:r>
-      <w:r>
-        <w:t>The metrics was s</w:t>
-      </w:r>
-      <w:r>
-        <w:t>et to: "</w:t>
-      </w:r>
-      <w:proofErr w:type="spellStart"/>
-      <w:r>
-        <w:t>ga:visitors</w:t>
-      </w:r>
-      <w:r>
-        <w:t>,ga:</w:t>
-      </w:r>
-      <w:r>
-        <w:t>newVisitors</w:t>
-      </w:r>
-      <w:proofErr w:type="spellEnd"/>
-      <w:r>
-        <w:t>"</w:t>
-      </w:r>
-    </w:p>
-    <w:p>
-      <w:r>
-        <w:t>It is not necessary to know this configuration at runtime because the component recognizes the dimensions and metrics from the result set metadata.</w:t>
-      </w:r>
-    </w:p>
-    <w:p/>
-    <w:p>
-      <w:r>
-        <w:t>Here the outputs:</w:t>
-      </w:r>
-    </w:p>
-    <w:p>
+      <w:r>
+        <w:t xml:space="preserve">  </w:t>
+      </w:r>
       <w:r>
         <w:rPr>
           <w:noProof/>
           <w:lang w:val="de-DE"/>
         </w:rPr>
         <w:drawing>
-          <wp:anchor distT="0" distB="0" distL="114300" distR="114300" simplePos="0" relativeHeight="251660288" behindDoc="0" locked="0" layoutInCell="1" allowOverlap="1" wp14:anchorId="4AEBF9A6" wp14:editId="2DD71414">
-            <wp:simplePos x="0" y="0"/>
-            <wp:positionH relativeFrom="column">
-              <wp:posOffset>-13970</wp:posOffset>
-            </wp:positionH>
-            <wp:positionV relativeFrom="paragraph">
-              <wp:posOffset>72390</wp:posOffset>
-            </wp:positionV>
-            <wp:extent cx="2511425" cy="855980"/>
-            <wp:effectExtent l="0" t="0" r="3175" b="7620"/>
-            <wp:wrapSquare wrapText="bothSides"/>
-            <wp:docPr id="7" name="Bild 7"/>
+          <wp:inline distT="0" distB="0" distL="0" distR="0" wp14:anchorId="033BC11C" wp14:editId="35EF8812">
+            <wp:extent cx="2481943" cy="3785687"/>
+            <wp:effectExtent l="0" t="0" r="7620" b="0"/>
+            <wp:docPr id="15" name="Bild 15"/>
             <wp:cNvGraphicFramePr>
               <a:graphicFrameLocks xmlns:a="http://schemas.openxmlformats.org/drawingml/2006/main" noChangeAspect="1"/>
             </wp:cNvGraphicFramePr>
@@ -3841,7 +4270,7 @@
               <a:graphicData uri="http://schemas.openxmlformats.org/drawingml/2006/picture">
                 <pic:pic xmlns:pic="http://schemas.openxmlformats.org/drawingml/2006/picture">
                   <pic:nvPicPr>
-                    <pic:cNvPr id="0" name="GoogleAnalyticsInput_test_szenario_flat_output.png"/>
+                    <pic:cNvPr id="0" name="GoogleAnalyticsInput_test_szenario_normalized_output.png"/>
                     <pic:cNvPicPr/>
                   </pic:nvPicPr>
                   <pic:blipFill>
@@ -3859,7 +4288,7 @@
                   <pic:spPr>
                     <a:xfrm>
                       <a:off x="0" y="0"/>
-                      <a:ext cx="2511425" cy="855980"/>
+                      <a:ext cx="2481943" cy="3785687"/>
                     </a:xfrm>
                     <a:prstGeom prst="rect">
                       <a:avLst/>
@@ -3868,22 +4297,115 @@
                 </pic:pic>
               </a:graphicData>
             </a:graphic>
-          </wp:anchor>
+          </wp:inline>
         </w:drawing>
       </w:r>
-      <w:r>
-        <w:t xml:space="preserve">      </w:t>
-      </w:r>
+    </w:p>
+    <w:p/>
+    <w:p>
+      <w:pPr>
+        <w:widowControl/>
+        <w:suppressAutoHyphens w:val="0"/>
+        <w:rPr>
+          <w:b/>
+        </w:rPr>
+      </w:pPr>
+    </w:p>
+    <w:p>
+      <w:pPr>
+        <w:widowControl/>
+        <w:suppressAutoHyphens w:val="0"/>
+        <w:rPr>
+          <w:b/>
+        </w:rPr>
+      </w:pPr>
+    </w:p>
+    <w:p>
+      <w:pPr>
+        <w:widowControl/>
+        <w:suppressAutoHyphens w:val="0"/>
+        <w:rPr>
+          <w:b/>
+        </w:rPr>
+      </w:pPr>
+    </w:p>
+    <w:p>
+      <w:pPr>
+        <w:widowControl/>
+        <w:suppressAutoHyphens w:val="0"/>
+        <w:rPr>
+          <w:b/>
+        </w:rPr>
+      </w:pPr>
+    </w:p>
+    <w:p>
+      <w:pPr>
+        <w:widowControl/>
+        <w:suppressAutoHyphens w:val="0"/>
+        <w:rPr>
+          <w:b/>
+        </w:rPr>
+      </w:pPr>
+      <w:r>
+        <w:rPr>
+          <w:b/>
+        </w:rPr>
+        <w:t xml:space="preserve">   </w:t>
+      </w:r>
+      <w:r>
+        <w:rPr>
+          <w:b/>
+        </w:rPr>
+        <w:br w:type="page"/>
+      </w:r>
+    </w:p>
+    <w:p>
+      <w:pPr>
+        <w:rPr>
+          <w:b/>
+        </w:rPr>
+      </w:pPr>
+    </w:p>
+    <w:p>
+      <w:pPr>
+        <w:rPr>
+          <w:b/>
+        </w:rPr>
+      </w:pPr>
+      <w:r>
+        <w:rPr>
+          <w:b/>
+        </w:rPr>
+        <w:t>Scenario 2</w:t>
+      </w:r>
+    </w:p>
+    <w:p/>
+    <w:p>
+      <w:r>
+        <w:t>Next a</w:t>
+      </w:r>
+      <w:r>
+        <w:t xml:space="preserve"> real live scenario for using the normalized output in conjunc</w:t>
+      </w:r>
+      <w:r>
+        <w:t>tion with the usage of the meta-</w:t>
+      </w:r>
+      <w:r>
+        <w:t>data (gathered with the component tGoogleAnalyticsManagement):</w:t>
+      </w:r>
+    </w:p>
+    <w:p/>
+    <w:p>
       <w:r>
         <w:rPr>
           <w:noProof/>
           <w:lang w:val="de-DE"/>
         </w:rPr>
         <w:drawing>
-          <wp:inline distT="0" distB="0" distL="0" distR="0" wp14:anchorId="5AA56593" wp14:editId="34E6EB77">
-            <wp:extent cx="1787232" cy="2370667"/>
-            <wp:effectExtent l="0" t="0" r="0" b="0"/>
-            <wp:docPr id="8" name=""/>
+          <wp:inline distT="0" distB="0" distL="0" distR="0" wp14:anchorId="3E8EB451" wp14:editId="600EAAA3">
+            <wp:extent cx="5036457" cy="3982449"/>
+            <wp:effectExtent l="0" t="0" r="0" b="5715"/>
+            <wp:docPr id="19" name="Bild 19"/>
             <wp:cNvGraphicFramePr>
               <a:graphicFrameLocks xmlns:a="http://schemas.openxmlformats.org/drawingml/2006/main" noChangeAspect="1"/>
             </wp:cNvGraphicFramePr>
@@ -3891,7 +4413,7 @@
               <a:graphicData uri="http://schemas.openxmlformats.org/drawingml/2006/picture">
                 <pic:pic xmlns:pic="http://schemas.openxmlformats.org/drawingml/2006/picture">
                   <pic:nvPicPr>
-                    <pic:cNvPr id="0" name="GoogleAnalyticsInput_test_szenario_normalized_output.png"/>
+                    <pic:cNvPr id="0" name="GoogleAnalyticsInput_szenario_normalized_real_live.png"/>
                     <pic:cNvPicPr/>
                   </pic:nvPicPr>
                   <pic:blipFill>
@@ -3909,79 +4431,7 @@
                   <pic:spPr>
                     <a:xfrm>
                       <a:off x="0" y="0"/>
-                      <a:ext cx="1787232" cy="2370667"/>
-                    </a:xfrm>
-                    <a:prstGeom prst="rect">
-                      <a:avLst/>
-                    </a:prstGeom>
-                    <a:extLst>
-                      <a:ext uri="{FAA26D3D-D897-4be2-8F04-BA451C77F1D7}">
-                        <ma14:placeholderFlag xmlns:ma14="http://schemas.microsoft.com/office/mac/drawingml/2011/main"/>
-                      </a:ext>
-                    </a:extLst>
-                  </pic:spPr>
-                </pic:pic>
-              </a:graphicData>
-            </a:graphic>
-          </wp:inline>
-        </w:drawing>
-      </w:r>
-    </w:p>
-    <w:p>
-      <w:r>
-        <w:lastRenderedPageBreak/>
-        <w:t>Next a</w:t>
-      </w:r>
-      <w:bookmarkStart w:id="7" w:name="_GoBack"/>
-      <w:bookmarkEnd w:id="7"/>
-      <w:r>
-        <w:t xml:space="preserve"> real live scenario for using the normalized output in conjunc</w:t>
-      </w:r>
-      <w:r>
-        <w:t>tion with the usage of the meta-</w:t>
-      </w:r>
-      <w:r>
-        <w:t>data (gathered with the component tGoogleAnalyticsManagement):</w:t>
-      </w:r>
-    </w:p>
-    <w:p/>
-    <w:p>
-      <w:r>
-        <w:rPr>
-          <w:noProof/>
-          <w:lang w:val="de-DE"/>
-        </w:rPr>
-        <w:drawing>
-          <wp:inline distT="0" distB="0" distL="0" distR="0" wp14:anchorId="51315732" wp14:editId="253779A3">
-            <wp:extent cx="5761822" cy="4395795"/>
-            <wp:effectExtent l="0" t="0" r="4445" b="0"/>
-            <wp:docPr id="6" name="Bild 6"/>
-            <wp:cNvGraphicFramePr>
-              <a:graphicFrameLocks xmlns:a="http://schemas.openxmlformats.org/drawingml/2006/main" noChangeAspect="1"/>
-            </wp:cNvGraphicFramePr>
-            <a:graphic xmlns:a="http://schemas.openxmlformats.org/drawingml/2006/main">
-              <a:graphicData uri="http://schemas.openxmlformats.org/drawingml/2006/picture">
-                <pic:pic xmlns:pic="http://schemas.openxmlformats.org/drawingml/2006/picture">
-                  <pic:nvPicPr>
-                    <pic:cNvPr id="0" name="GoogleAnalyticsInput_szenario_normalized_real_live.png"/>
-                    <pic:cNvPicPr/>
-                  </pic:nvPicPr>
-                  <pic:blipFill>
-                    <a:blip r:embed="rId14">
-                      <a:extLst>
-                        <a:ext uri="{28A0092B-C50C-407E-A947-70E740481C1C}">
-                          <a14:useLocalDpi xmlns:a14="http://schemas.microsoft.com/office/drawing/2010/main" val="0"/>
-                        </a:ext>
-                      </a:extLst>
-                    </a:blip>
-                    <a:stretch>
-                      <a:fillRect/>
-                    </a:stretch>
-                  </pic:blipFill>
-                  <pic:spPr>
-                    <a:xfrm>
-                      <a:off x="0" y="0"/>
-                      <a:ext cx="5762344" cy="4396193"/>
+                      <a:ext cx="5036457" cy="3982449"/>
                     </a:xfrm>
                     <a:prstGeom prst="rect">
                       <a:avLst/>
@@ -4029,11 +4479,9 @@
       <w:r>
         <w:t xml:space="preserve">This job gets the view-ID, dimensions, metrics and filters as context variables and will be </w:t>
       </w:r>
-      <w:proofErr w:type="gramStart"/>
-      <w:r>
-        <w:t>called</w:t>
-      </w:r>
-      <w:proofErr w:type="gramEnd"/>
+      <w:r>
+        <w:t>called,</w:t>
+      </w:r>
       <w:r>
         <w:t xml:space="preserve"> as much there are queries and dates to process.</w:t>
       </w:r>
@@ -4044,15 +4492,7 @@
         <w:suppressAutoHyphens w:val="0"/>
       </w:pPr>
       <w:r>
-        <w:t xml:space="preserve">The </w:t>
-      </w:r>
-      <w:proofErr w:type="spellStart"/>
-      <w:r>
-        <w:t>tMaps</w:t>
-      </w:r>
-      <w:proofErr w:type="spellEnd"/>
-      <w:r>
-        <w:t xml:space="preserve"> exchanges the dimension names and metric names with their numeric </w:t>
+        <w:t xml:space="preserve">The tMaps exchanges the dimension names and metric names with their numeric </w:t>
       </w:r>
       <w:r>
         <w:t>ids and adds a report-ID and the current date into the output flow for the database.</w:t>
@@ -4066,11 +4506,9 @@
       <w:r>
         <w:t xml:space="preserve">To get this job </w:t>
       </w:r>
-      <w:proofErr w:type="spellStart"/>
-      <w:r>
-        <w:t>restartable</w:t>
-      </w:r>
-      <w:proofErr w:type="spellEnd"/>
+      <w:r>
+        <w:t>restart able</w:t>
+      </w:r>
       <w:r>
         <w:t xml:space="preserve"> everything is done within a transaction and the previous data for the report and the date will be deleted at first.</w:t>
       </w:r>

</xml_diff>

<commit_message>
release 6.1: new Google API releases used
</commit_message>
<xml_diff>
--- a/doc/tGoogleAnalyticsInput.docx
+++ b/doc/tGoogleAnalyticsInput.docx
@@ -1,6 +1,6 @@
 
 <file path=word/document.xml><?xml version="1.0" encoding="utf-8"?>
-<w:document xmlns:wpc="http://schemas.microsoft.com/office/word/2010/wordprocessingCanvas" xmlns:mo="http://schemas.microsoft.com/office/mac/office/2008/main" xmlns:mc="http://schemas.openxmlformats.org/markup-compatibility/2006" xmlns:mv="urn:schemas-microsoft-com:mac:vml" xmlns:o="urn:schemas-microsoft-com:office:office" xmlns:r="http://schemas.openxmlformats.org/officeDocument/2006/relationships" xmlns:m="http://schemas.openxmlformats.org/officeDocument/2006/math" xmlns:v="urn:schemas-microsoft-com:vml" xmlns:wp14="http://schemas.microsoft.com/office/word/2010/wordprocessingDrawing" xmlns:wp="http://schemas.openxmlformats.org/drawingml/2006/wordprocessingDrawing" xmlns:w10="urn:schemas-microsoft-com:office:word" xmlns:w="http://schemas.openxmlformats.org/wordprocessingml/2006/main" xmlns:w14="http://schemas.microsoft.com/office/word/2010/wordml" xmlns:wpg="http://schemas.microsoft.com/office/word/2010/wordprocessingGroup" xmlns:wpi="http://schemas.microsoft.com/office/word/2010/wordprocessingInk" xmlns:wne="http://schemas.microsoft.com/office/word/2006/wordml" xmlns:wps="http://schemas.microsoft.com/office/word/2010/wordprocessingShape" mc:Ignorable="w14 wp14">
+<w:document xmlns:wpc="http://schemas.microsoft.com/office/word/2010/wordprocessingCanvas" xmlns:mo="http://schemas.microsoft.com/office/mac/office/2008/main" xmlns:mc="http://schemas.openxmlformats.org/markup-compatibility/2006" xmlns:mv="urn:schemas-microsoft-com:mac:vml" xmlns:o="urn:schemas-microsoft-com:office:office" xmlns:r="http://schemas.openxmlformats.org/officeDocument/2006/relationships" xmlns:m="http://schemas.openxmlformats.org/officeDocument/2006/math" xmlns:v="urn:schemas-microsoft-com:vml" xmlns:wp14="http://schemas.microsoft.com/office/word/2010/wordprocessingDrawing" xmlns:wp="http://schemas.openxmlformats.org/drawingml/2006/wordprocessingDrawing" xmlns:w10="urn:schemas-microsoft-com:office:word" xmlns:w="http://schemas.openxmlformats.org/wordprocessingml/2006/main" xmlns:w14="http://schemas.microsoft.com/office/word/2010/wordml" xmlns:w15="http://schemas.microsoft.com/office/word/2012/wordml" xmlns:wpg="http://schemas.microsoft.com/office/word/2010/wordprocessingGroup" xmlns:wpi="http://schemas.microsoft.com/office/word/2010/wordprocessingInk" xmlns:wne="http://schemas.microsoft.com/office/word/2006/wordml" xmlns:wps="http://schemas.microsoft.com/office/word/2010/wordprocessingShape" mc:Ignorable="w14 w15 wp14">
   <w:background w:color="FFFFFF"/>
   <w:body>
     <w:p>
@@ -13,7 +13,7 @@
       <w:r>
         <w:rPr>
           <w:noProof/>
-          <w:lang w:val="de-DE"/>
+          <w:lang w:eastAsia="en-US"/>
         </w:rPr>
         <w:drawing>
           <wp:inline distT="0" distB="0" distL="0" distR="0" wp14:anchorId="762FD55F" wp14:editId="2419878A">
@@ -31,7 +31,7 @@
                     <pic:cNvPicPr/>
                   </pic:nvPicPr>
                   <pic:blipFill>
-                    <a:blip r:embed="rId6">
+                    <a:blip r:embed="rId5">
                       <a:extLst>
                         <a:ext uri="{28A0092B-C50C-407E-A947-70E740481C1C}">
                           <a14:useLocalDpi xmlns:a14="http://schemas.microsoft.com/office/drawing/2010/main" val="0"/>
@@ -411,11 +411,9 @@
       <w:r>
         <w:t xml:space="preserve">authentication method: Service </w:t>
       </w:r>
-      <w:proofErr w:type="spellStart"/>
       <w:r>
         <w:t>ccount</w:t>
       </w:r>
-      <w:proofErr w:type="spellEnd"/>
     </w:p>
     <w:tbl>
       <w:tblPr>
@@ -1090,23 +1088,7 @@
             </w:r>
             <w:bookmarkStart w:id="1" w:name="__DdeLink__2_376159004"/>
             <w:r>
-              <w:t xml:space="preserve"> a String with the pattern “</w:t>
-            </w:r>
-            <w:proofErr w:type="spellStart"/>
-            <w:r>
-              <w:t>yyyy</w:t>
-            </w:r>
-            <w:proofErr w:type="spellEnd"/>
-            <w:r>
-              <w:t>-MM-</w:t>
-            </w:r>
-            <w:proofErr w:type="spellStart"/>
-            <w:r>
-              <w:t>dd</w:t>
-            </w:r>
-            <w:proofErr w:type="spellEnd"/>
-            <w:r>
-              <w:t>”</w:t>
+              <w:t xml:space="preserve"> a String with the pattern “yyyy-MM-dd”</w:t>
             </w:r>
             <w:bookmarkEnd w:id="1"/>
             <w:r>
@@ -1172,23 +1154,7 @@
             </w:r>
             <w:bookmarkStart w:id="3" w:name="__DdeLink__2_3761590041"/>
             <w:r>
-              <w:t xml:space="preserve"> a String with the pattern “</w:t>
-            </w:r>
-            <w:proofErr w:type="spellStart"/>
-            <w:r>
-              <w:t>yyyy</w:t>
-            </w:r>
-            <w:proofErr w:type="spellEnd"/>
-            <w:r>
-              <w:t>-MM-</w:t>
-            </w:r>
-            <w:proofErr w:type="spellStart"/>
-            <w:r>
-              <w:t>dd</w:t>
-            </w:r>
-            <w:proofErr w:type="spellEnd"/>
-            <w:r>
-              <w:t>”</w:t>
+              <w:t xml:space="preserve"> a String with the pattern “yyyy-MM-dd”</w:t>
             </w:r>
             <w:bookmarkEnd w:id="3"/>
             <w:r>
@@ -1592,20 +1558,7 @@
               <w:pStyle w:val="TableContents"/>
             </w:pPr>
             <w:r>
-              <w:t xml:space="preserve">The API provides a totals record. This can be used to calculate percentage values or check results. This data set will be delivered (as first row) if option is checked or will be omitted if option is not checked. Date values (e.g. </w:t>
-            </w:r>
-            <w:proofErr w:type="spellStart"/>
-            <w:r>
-              <w:t>ga</w:t>
-            </w:r>
-            <w:proofErr w:type="gramStart"/>
-            <w:r>
-              <w:t>:date</w:t>
-            </w:r>
-            <w:proofErr w:type="spellEnd"/>
-            <w:proofErr w:type="gramEnd"/>
-            <w:r>
-              <w:t>) remains empty (null) in the totals record.</w:t>
+              <w:t>The API provides a totals record. This can be used to calculate percentage values or check results. This data set will be delivered (as first row) if option is checked or will be omitted if option is not checked. Date values (e.g. ga:date) remains empty (null) in the totals record.</w:t>
             </w:r>
           </w:p>
         </w:tc>
@@ -1694,20 +1647,7 @@
               <w:pStyle w:val="TableContents"/>
             </w:pPr>
             <w:r>
-              <w:t xml:space="preserve">Exclude </w:t>
-            </w:r>
-            <w:proofErr w:type="spellStart"/>
-            <w:r>
-              <w:t>ga</w:t>
-            </w:r>
-            <w:proofErr w:type="gramStart"/>
-            <w:r>
-              <w:t>:date</w:t>
-            </w:r>
-            <w:proofErr w:type="spellEnd"/>
-            <w:proofErr w:type="gramEnd"/>
-            <w:r>
-              <w:t xml:space="preserve"> dimension and provide value as return value</w:t>
+              <w:t>Exclude ga:date dimension and provide value as return value</w:t>
             </w:r>
           </w:p>
         </w:tc>
@@ -1727,36 +1667,7 @@
               <w:pStyle w:val="TableContents"/>
             </w:pPr>
             <w:r>
-              <w:t xml:space="preserve">Set this to exclude the </w:t>
-            </w:r>
-            <w:proofErr w:type="spellStart"/>
-            <w:r>
-              <w:t>ga</w:t>
-            </w:r>
-            <w:proofErr w:type="gramStart"/>
-            <w:r>
-              <w:t>:date</w:t>
-            </w:r>
-            <w:proofErr w:type="spellEnd"/>
-            <w:proofErr w:type="gramEnd"/>
-            <w:r>
-              <w:t xml:space="preserve"> dimension from the normalized output flow for dimension and instead set the </w:t>
-            </w:r>
-            <w:proofErr w:type="spellStart"/>
-            <w:r>
-              <w:t>ga:date</w:t>
-            </w:r>
-            <w:proofErr w:type="spellEnd"/>
-            <w:r>
-              <w:t xml:space="preserve"> value in the </w:t>
-            </w:r>
-            <w:proofErr w:type="spellStart"/>
-            <w:r>
-              <w:t>globalMap</w:t>
-            </w:r>
-            <w:proofErr w:type="spellEnd"/>
-            <w:r>
-              <w:t xml:space="preserve"> as return value (available while the flow runs).</w:t>
+              <w:t>Set this to exclude the ga:date dimension from the normalized output flow for dimension and instead set the ga:date value in the globalMap as return value (available while the flow runs).</w:t>
             </w:r>
           </w:p>
         </w:tc>
@@ -1936,11 +1847,9 @@
             <w:pPr>
               <w:pStyle w:val="TableContents"/>
             </w:pPr>
-            <w:proofErr w:type="gramStart"/>
             <w:r>
               <w:t>int</w:t>
             </w:r>
-            <w:proofErr w:type="gramEnd"/>
           </w:p>
         </w:tc>
         <w:tc>
@@ -2236,11 +2145,9 @@
             <w:pPr>
               <w:pStyle w:val="TableContents"/>
             </w:pPr>
-            <w:proofErr w:type="gramStart"/>
             <w:r>
               <w:t>int</w:t>
             </w:r>
-            <w:proofErr w:type="gramEnd"/>
           </w:p>
         </w:tc>
         <w:tc>
@@ -2438,10 +2345,10 @@
       </w:r>
     </w:p>
     <w:p>
-      <w:hyperlink r:id="rId7" w:history="1">
+      <w:hyperlink r:id="rId6" w:history="1">
         <w:r>
           <w:rPr>
-            <w:rStyle w:val="Link"/>
+            <w:rStyle w:val="Hyperlink"/>
           </w:rPr>
           <w:t>https://developers.google.com/analytics/devguides/reporting/core/dimsmets</w:t>
         </w:r>
@@ -2450,15 +2357,7 @@
     <w:p/>
     <w:p>
       <w:r>
-        <w:t xml:space="preserve">Filters can be concatenated with OR </w:t>
-      </w:r>
-      <w:proofErr w:type="spellStart"/>
-      <w:r>
-        <w:t>or</w:t>
-      </w:r>
-      <w:proofErr w:type="spellEnd"/>
-      <w:r>
-        <w:t xml:space="preserve"> AND operator.</w:t>
+        <w:t>Filters can be concatenated with OR or AND operator.</w:t>
       </w:r>
     </w:p>
     <w:p>
@@ -2607,15 +2506,7 @@
               <w:pStyle w:val="TableContents"/>
             </w:pPr>
             <w:r>
-              <w:t>“</w:t>
-            </w:r>
-            <w:proofErr w:type="gramStart"/>
-            <w:r>
-              <w:t>!=</w:t>
-            </w:r>
-            <w:proofErr w:type="gramEnd"/>
-            <w:r>
-              <w:t>”</w:t>
+              <w:t>“!=”</w:t>
             </w:r>
           </w:p>
         </w:tc>
@@ -2698,15 +2589,7 @@
               <w:pStyle w:val="TableContents"/>
             </w:pPr>
             <w:r>
-              <w:t>“</w:t>
-            </w:r>
-            <w:proofErr w:type="gramStart"/>
-            <w:r>
-              <w:t>!~</w:t>
-            </w:r>
-            <w:proofErr w:type="gramEnd"/>
-            <w:r>
-              <w:t>”</w:t>
+              <w:t>“!~”</w:t>
             </w:r>
           </w:p>
         </w:tc>
@@ -2828,15 +2711,7 @@
               <w:pStyle w:val="TableContents"/>
             </w:pPr>
             <w:r>
-              <w:t>“</w:t>
-            </w:r>
-            <w:proofErr w:type="gramStart"/>
-            <w:r>
-              <w:t>!@</w:t>
-            </w:r>
-            <w:proofErr w:type="gramEnd"/>
-            <w:r>
-              <w:t>”</w:t>
+              <w:t>“!@”</w:t>
             </w:r>
           </w:p>
         </w:tc>
@@ -3051,28 +2926,7 @@
         </w:rPr>
       </w:pPr>
       <w:r>
-        <w:t xml:space="preserve">In Talend schema columns must follow the Java naming rules therefore avoid writing </w:t>
-      </w:r>
-      <w:proofErr w:type="spellStart"/>
-      <w:r>
-        <w:t>ga</w:t>
-      </w:r>
-      <w:proofErr w:type="gramStart"/>
-      <w:r>
-        <w:t>:xxx</w:t>
-      </w:r>
-      <w:proofErr w:type="spellEnd"/>
-      <w:proofErr w:type="gramEnd"/>
-      <w:r>
-        <w:t xml:space="preserve"> instead use the name without the </w:t>
-      </w:r>
-      <w:proofErr w:type="spellStart"/>
-      <w:r>
-        <w:t>ga</w:t>
-      </w:r>
-      <w:proofErr w:type="spellEnd"/>
-      <w:r>
-        <w:t xml:space="preserve">: namespace prefix. </w:t>
+        <w:t xml:space="preserve">In Talend schema columns must follow the Java naming rules therefore avoid writing ga:xxx instead use the name without the ga: namespace prefix. </w:t>
       </w:r>
     </w:p>
     <w:p>
@@ -3080,43 +2934,7 @@
         <w:rPr>
           <w:color w:val="FF0000"/>
         </w:rPr>
-        <w:t xml:space="preserve">Important: For date dimensions (e.g. </w:t>
-      </w:r>
-      <w:proofErr w:type="spellStart"/>
-      <w:r>
-        <w:rPr>
-          <w:color w:val="FF0000"/>
-        </w:rPr>
-        <w:t>ga</w:t>
-      </w:r>
-      <w:proofErr w:type="gramStart"/>
-      <w:r>
-        <w:rPr>
-          <w:color w:val="FF0000"/>
-        </w:rPr>
-        <w:t>:date</w:t>
-      </w:r>
-      <w:proofErr w:type="spellEnd"/>
-      <w:proofErr w:type="gramEnd"/>
-      <w:r>
-        <w:rPr>
-          <w:color w:val="FF0000"/>
-        </w:rPr>
-        <w:t>) you must specify the date pattern as “</w:t>
-      </w:r>
-      <w:proofErr w:type="spellStart"/>
-      <w:r>
-        <w:rPr>
-          <w:color w:val="FF0000"/>
-        </w:rPr>
-        <w:t>yyyyMMdd</w:t>
-      </w:r>
-      <w:proofErr w:type="spellEnd"/>
-      <w:r>
-        <w:rPr>
-          <w:color w:val="FF0000"/>
-        </w:rPr>
-        <w:t>”</w:t>
+        <w:t>Important: For date dimensions (e.g. ga:date) you must specify the date pattern as “yyyyMMdd”</w:t>
       </w:r>
       <w:r>
         <w:rPr>
@@ -3342,15 +3160,7 @@
               <w:pStyle w:val="TableContents"/>
             </w:pPr>
             <w:r>
-              <w:t xml:space="preserve">This is the amount of data the component fetches at once. The value is used to set the max_rows attribute. </w:t>
-            </w:r>
-            <w:proofErr w:type="gramStart"/>
-            <w:r>
-              <w:t>max</w:t>
-            </w:r>
-            <w:proofErr w:type="gramEnd"/>
-            <w:r>
-              <w:t>_rows means not the absolute amount of data! The component manages setting the start index to get all data. To achieve this, the component iterates as long as the last result set are completely fetched.</w:t>
+              <w:t>This is the amount of data the component fetches at once. The value is used to set the max_rows attribute. max_rows means not the absolute amount of data! The component manages setting the start index to get all data. To achieve this, the component iterates as long as the last result set are completely fetched.</w:t>
             </w:r>
           </w:p>
         </w:tc>
@@ -3947,26 +3757,8 @@
               <w:pStyle w:val="TableContents"/>
             </w:pPr>
             <w:r>
-              <w:t xml:space="preserve">The value of the </w:t>
-            </w:r>
-            <w:proofErr w:type="spellStart"/>
-            <w:r>
-              <w:t>ga</w:t>
-            </w:r>
-            <w:proofErr w:type="gramStart"/>
-            <w:r>
-              <w:t>:date</w:t>
-            </w:r>
-            <w:proofErr w:type="spellEnd"/>
-            <w:proofErr w:type="gramEnd"/>
-            <w:r>
-              <w:t xml:space="preserve"> dimension (if present in the file) for every row. This value is only available in the “Normalized Flow” mode. Type: </w:t>
-            </w:r>
-            <w:proofErr w:type="spellStart"/>
-            <w:r>
-              <w:t>java.util.Date</w:t>
-            </w:r>
-            <w:proofErr w:type="spellEnd"/>
+              <w:t>The value of the ga:date dimension (if present in the file) for every row. This value is only available in the “Normalized Flow” mode. Type: java.util.Date</w:t>
+            </w:r>
           </w:p>
         </w:tc>
       </w:tr>
@@ -4027,8 +3819,6 @@
       <w:r>
         <w:t xml:space="preserve"> please check this page:</w:t>
       </w:r>
-      <w:bookmarkStart w:id="7" w:name="_GoBack"/>
-      <w:bookmarkEnd w:id="7"/>
     </w:p>
     <w:p>
       <w:pPr>
@@ -4037,48 +3827,16 @@
           <w:u w:val="single"/>
         </w:rPr>
       </w:pPr>
-      <w:r>
-        <w:rPr>
-          <w:color w:val="3366FF"/>
-          <w:u w:val="single"/>
-        </w:rPr>
-        <w:fldChar w:fldCharType="begin"/>
-      </w:r>
-      <w:r>
-        <w:rPr>
-          <w:color w:val="3366FF"/>
-          <w:u w:val="single"/>
-        </w:rPr>
-        <w:instrText xml:space="preserve"> HYPERLINK "https://developers.google.com/analytics/devguides/reporting/core/v3/coreErrors" </w:instrText>
-      </w:r>
-      <w:r>
-        <w:rPr>
-          <w:color w:val="3366FF"/>
-          <w:u w:val="single"/>
-        </w:rPr>
-      </w:r>
-      <w:r>
-        <w:rPr>
-          <w:color w:val="3366FF"/>
-          <w:u w:val="single"/>
-        </w:rPr>
-        <w:fldChar w:fldCharType="separate"/>
-      </w:r>
-      <w:r>
-        <w:rPr>
-          <w:rStyle w:val="Link"/>
-          <w:color w:val="3366FF"/>
-          <w:u w:val="single"/>
-        </w:rPr>
-        <w:t>https://developers.google.com/analytics/devguides/reporting/core/v3/coreErrors</w:t>
-      </w:r>
-      <w:r>
-        <w:rPr>
-          <w:color w:val="3366FF"/>
-          <w:u w:val="single"/>
-        </w:rPr>
-        <w:fldChar w:fldCharType="end"/>
-      </w:r>
+      <w:hyperlink r:id="rId7" w:history="1">
+        <w:r>
+          <w:rPr>
+            <w:rStyle w:val="Hyperlink"/>
+            <w:color w:val="3366FF"/>
+            <w:u w:val="single"/>
+          </w:rPr>
+          <w:t>https://developers.google.com/analytics/devguides/reporting/core/v3/coreErrors</w:t>
+        </w:r>
+      </w:hyperlink>
     </w:p>
     <w:p/>
     <w:p>
@@ -4122,7 +3880,7 @@
       <w:r>
         <w:rPr>
           <w:noProof/>
-          <w:lang w:val="de-DE"/>
+          <w:lang w:eastAsia="en-US"/>
         </w:rPr>
         <w:drawing>
           <wp:anchor distT="0" distB="0" distL="114300" distR="114300" simplePos="0" relativeHeight="251659264" behindDoc="0" locked="0" layoutInCell="1" allowOverlap="1" wp14:anchorId="02682866" wp14:editId="3698C0DF">
@@ -4202,7 +3960,7 @@
       <w:r>
         <w:rPr>
           <w:noProof/>
-          <w:lang w:val="de-DE"/>
+          <w:lang w:eastAsia="en-US"/>
         </w:rPr>
         <w:drawing>
           <wp:anchor distT="0" distB="0" distL="114300" distR="114300" simplePos="0" relativeHeight="251661312" behindDoc="0" locked="0" layoutInCell="1" allowOverlap="1" wp14:anchorId="4CD336EA" wp14:editId="3449AB16">
@@ -4287,7 +4045,7 @@
       <w:r>
         <w:rPr>
           <w:noProof/>
-          <w:lang w:val="de-DE"/>
+          <w:lang w:eastAsia="en-US"/>
         </w:rPr>
         <w:drawing>
           <wp:anchor distT="0" distB="0" distL="114300" distR="114300" simplePos="0" relativeHeight="251660288" behindDoc="0" locked="0" layoutInCell="1" allowOverlap="1" wp14:anchorId="3BD322B2" wp14:editId="18DB2B83">
@@ -4363,38 +4121,20 @@
     <w:p/>
     <w:p>
       <w:r>
-        <w:t>The dimensions was set to: "</w:t>
-      </w:r>
-      <w:proofErr w:type="spellStart"/>
-      <w:r>
-        <w:t>ga</w:t>
-      </w:r>
-      <w:proofErr w:type="gramStart"/>
-      <w:r>
-        <w:t>:date,ga:source,ga:keyword</w:t>
-      </w:r>
-      <w:proofErr w:type="spellEnd"/>
-      <w:proofErr w:type="gramEnd"/>
+        <w:t>The dimensions was set to: "ga:date,ga:source,ga:keyword"</w:t>
+      </w:r>
+      <w:r>
+        <w:t xml:space="preserve">, </w:t>
+      </w:r>
+      <w:r>
+        <w:t>The metrics was s</w:t>
+      </w:r>
+      <w:r>
+        <w:t>et to: "ga:sessions</w:t>
+      </w:r>
       <w:r>
         <w:t>"</w:t>
       </w:r>
-      <w:r>
-        <w:t xml:space="preserve">, </w:t>
-      </w:r>
-      <w:r>
-        <w:t>The metrics was s</w:t>
-      </w:r>
-      <w:r>
-        <w:t>et to: "</w:t>
-      </w:r>
-      <w:proofErr w:type="spellStart"/>
-      <w:r>
-        <w:t>ga:sessions</w:t>
-      </w:r>
-      <w:proofErr w:type="spellEnd"/>
-      <w:r>
-        <w:t>"</w:t>
-      </w:r>
     </w:p>
     <w:p>
       <w:r>
@@ -4404,20 +4144,7 @@
     <w:p/>
     <w:p>
       <w:r>
-        <w:t xml:space="preserve">The option “Exclude </w:t>
-      </w:r>
-      <w:proofErr w:type="spellStart"/>
-      <w:r>
-        <w:t>ga</w:t>
-      </w:r>
-      <w:proofErr w:type="gramStart"/>
-      <w:r>
-        <w:t>:date</w:t>
-      </w:r>
-      <w:proofErr w:type="spellEnd"/>
-      <w:proofErr w:type="gramEnd"/>
-      <w:r>
-        <w:t xml:space="preserve"> dimension and provide value as return value” allows you to run a report over a range of dates and save the values nevertheless normalized but treat the date in separate way.</w:t>
+        <w:t>The option “Exclude ga:date dimension and provide value as return value” allows you to run a report over a range of dates and save the values nevertheless normalized but treat the date in separate way.</w:t>
       </w:r>
       <w:r>
         <w:t xml:space="preserve"> The value is in the return value CURRENT_DATE of the component. This works only if you use normalized outputs.</w:t>
@@ -4447,22 +4174,14 @@
     </w:p>
     <w:p>
       <w:r>
-        <w:t xml:space="preserve">The output for the plain output                                             </w:t>
-      </w:r>
-      <w:proofErr w:type="gramStart"/>
-      <w:r>
-        <w:t>The</w:t>
-      </w:r>
-      <w:proofErr w:type="gramEnd"/>
-      <w:r>
-        <w:t xml:space="preserve"> output for the normalized output</w:t>
+        <w:t>The output for the plain output                                             The output for the normalized output</w:t>
       </w:r>
     </w:p>
     <w:p>
       <w:r>
         <w:rPr>
           <w:noProof/>
-          <w:lang w:val="de-DE"/>
+          <w:lang w:eastAsia="en-US"/>
         </w:rPr>
         <w:drawing>
           <wp:anchor distT="0" distB="0" distL="114300" distR="114300" simplePos="0" relativeHeight="251658240" behindDoc="0" locked="0" layoutInCell="1" allowOverlap="1" wp14:anchorId="305620ED" wp14:editId="6702FECB">
@@ -4531,7 +4250,7 @@
       <w:r>
         <w:rPr>
           <w:noProof/>
-          <w:lang w:val="de-DE"/>
+          <w:lang w:eastAsia="en-US"/>
         </w:rPr>
         <w:drawing>
           <wp:inline distT="0" distB="0" distL="0" distR="0" wp14:anchorId="033BC11C" wp14:editId="2771C55F">
@@ -4628,7 +4347,7 @@
       <w:r>
         <w:rPr>
           <w:noProof/>
-          <w:lang w:val="de-DE"/>
+          <w:lang w:eastAsia="en-US"/>
         </w:rPr>
         <w:drawing>
           <wp:inline distT="0" distB="0" distL="0" distR="0" wp14:anchorId="3E8EB451" wp14:editId="600EAAA3">
@@ -4854,6 +4573,518 @@
       </w:r>
     </w:p>
     <w:p/>
+    <w:p>
+      <w:pPr>
+        <w:widowControl/>
+        <w:suppressAutoHyphens w:val="0"/>
+      </w:pPr>
+      <w:r>
+        <w:br w:type="page"/>
+      </w:r>
+    </w:p>
+    <w:p>
+      <w:pPr>
+        <w:rPr>
+          <w:b/>
+        </w:rPr>
+      </w:pPr>
+      <w:r>
+        <w:rPr>
+          <w:b/>
+        </w:rPr>
+        <w:lastRenderedPageBreak/>
+        <w:t>How to create a service account</w:t>
+      </w:r>
+    </w:p>
+    <w:p/>
+    <w:p>
+      <w:r>
+        <w:t>Service accounts have the advantage to not being personal - a big issue in automated processes. The service account use a key file to authorize and therefore do not need a password.</w:t>
+      </w:r>
+    </w:p>
+    <w:p/>
+    <w:p>
+      <w:r>
+        <w:t>If you do not already have one, create a so called project in the Google Developer Console.</w:t>
+      </w:r>
+    </w:p>
+    <w:p/>
+    <w:p>
+      <w:r>
+        <w:rPr>
+          <w:noProof/>
+          <w:lang w:eastAsia="en-US"/>
+        </w:rPr>
+        <w:drawing>
+          <wp:inline distT="0" distB="0" distL="0" distR="0" wp14:anchorId="4E850C7E" wp14:editId="46DD6C6E">
+            <wp:extent cx="4165600" cy="2761795"/>
+            <wp:effectExtent l="0" t="0" r="0" b="6985"/>
+            <wp:docPr id="1" name="Picture 1"/>
+            <wp:cNvGraphicFramePr>
+              <a:graphicFrameLocks xmlns:a="http://schemas.openxmlformats.org/drawingml/2006/main" noChangeAspect="1"/>
+            </wp:cNvGraphicFramePr>
+            <a:graphic xmlns:a="http://schemas.openxmlformats.org/drawingml/2006/main">
+              <a:graphicData uri="http://schemas.openxmlformats.org/drawingml/2006/picture">
+                <pic:pic xmlns:pic="http://schemas.openxmlformats.org/drawingml/2006/picture">
+                  <pic:nvPicPr>
+                    <pic:cNvPr id="1" name="1_create_project.png"/>
+                    <pic:cNvPicPr/>
+                  </pic:nvPicPr>
+                  <pic:blipFill>
+                    <a:blip r:embed="rId14">
+                      <a:extLst>
+                        <a:ext uri="{28A0092B-C50C-407E-A947-70E740481C1C}">
+                          <a14:useLocalDpi xmlns:a14="http://schemas.microsoft.com/office/drawing/2010/main" val="0"/>
+                        </a:ext>
+                      </a:extLst>
+                    </a:blip>
+                    <a:stretch>
+                      <a:fillRect/>
+                    </a:stretch>
+                  </pic:blipFill>
+                  <pic:spPr>
+                    <a:xfrm>
+                      <a:off x="0" y="0"/>
+                      <a:ext cx="4172054" cy="2766074"/>
+                    </a:xfrm>
+                    <a:prstGeom prst="rect">
+                      <a:avLst/>
+                    </a:prstGeom>
+                  </pic:spPr>
+                </pic:pic>
+              </a:graphicData>
+            </a:graphic>
+          </wp:inline>
+        </w:drawing>
+      </w:r>
+    </w:p>
+    <w:p/>
+    <w:p>
+      <w:r>
+        <w:t>In the first place you do not see this options except the project name. Click at advanced options to expand the dialog.</w:t>
+      </w:r>
+    </w:p>
+    <w:p/>
+    <w:p>
+      <w:r>
+        <w:t>Now create new credentials ... we choose here the last option "Service account".</w:t>
+      </w:r>
+    </w:p>
+    <w:p/>
+    <w:p>
+      <w:r>
+        <w:rPr>
+          <w:noProof/>
+          <w:lang w:eastAsia="en-US"/>
+        </w:rPr>
+        <w:drawing>
+          <wp:inline distT="0" distB="0" distL="0" distR="0" wp14:anchorId="63F9588A" wp14:editId="6526B728">
+            <wp:extent cx="4165600" cy="2746668"/>
+            <wp:effectExtent l="0" t="0" r="0" b="0"/>
+            <wp:docPr id="3" name="Picture 3"/>
+            <wp:cNvGraphicFramePr>
+              <a:graphicFrameLocks xmlns:a="http://schemas.openxmlformats.org/drawingml/2006/main" noChangeAspect="1"/>
+            </wp:cNvGraphicFramePr>
+            <a:graphic xmlns:a="http://schemas.openxmlformats.org/drawingml/2006/main">
+              <a:graphicData uri="http://schemas.openxmlformats.org/drawingml/2006/picture">
+                <pic:pic xmlns:pic="http://schemas.openxmlformats.org/drawingml/2006/picture">
+                  <pic:nvPicPr>
+                    <pic:cNvPr id="3" name="2_start_create_credentials.png"/>
+                    <pic:cNvPicPr/>
+                  </pic:nvPicPr>
+                  <pic:blipFill>
+                    <a:blip r:embed="rId15">
+                      <a:extLst>
+                        <a:ext uri="{28A0092B-C50C-407E-A947-70E740481C1C}">
+                          <a14:useLocalDpi xmlns:a14="http://schemas.microsoft.com/office/drawing/2010/main" val="0"/>
+                        </a:ext>
+                      </a:extLst>
+                    </a:blip>
+                    <a:stretch>
+                      <a:fillRect/>
+                    </a:stretch>
+                  </pic:blipFill>
+                  <pic:spPr>
+                    <a:xfrm>
+                      <a:off x="0" y="0"/>
+                      <a:ext cx="4173973" cy="2752189"/>
+                    </a:xfrm>
+                    <a:prstGeom prst="rect">
+                      <a:avLst/>
+                    </a:prstGeom>
+                  </pic:spPr>
+                </pic:pic>
+              </a:graphicData>
+            </a:graphic>
+          </wp:inline>
+        </w:drawing>
+      </w:r>
+    </w:p>
+    <w:p/>
+    <w:p>
+      <w:r>
+        <w:t>The current releases of the components works with the p12-format for the secured credentials.</w:t>
+      </w:r>
+    </w:p>
+    <w:p/>
+    <w:p>
+      <w:r>
+        <w:rPr>
+          <w:noProof/>
+          <w:lang w:eastAsia="en-US"/>
+        </w:rPr>
+        <w:lastRenderedPageBreak/>
+        <w:drawing>
+          <wp:inline distT="0" distB="0" distL="0" distR="0" wp14:anchorId="16AD57FE" wp14:editId="2E814853">
+            <wp:extent cx="4112381" cy="2715417"/>
+            <wp:effectExtent l="0" t="0" r="2540" b="2540"/>
+            <wp:docPr id="4" name="Picture 4"/>
+            <wp:cNvGraphicFramePr>
+              <a:graphicFrameLocks xmlns:a="http://schemas.openxmlformats.org/drawingml/2006/main" noChangeAspect="1"/>
+            </wp:cNvGraphicFramePr>
+            <a:graphic xmlns:a="http://schemas.openxmlformats.org/drawingml/2006/main">
+              <a:graphicData uri="http://schemas.openxmlformats.org/drawingml/2006/picture">
+                <pic:pic xmlns:pic="http://schemas.openxmlformats.org/drawingml/2006/picture">
+                  <pic:nvPicPr>
+                    <pic:cNvPr id="4" name="3_use_p12_format.png"/>
+                    <pic:cNvPicPr/>
+                  </pic:nvPicPr>
+                  <pic:blipFill>
+                    <a:blip r:embed="rId16">
+                      <a:extLst>
+                        <a:ext uri="{28A0092B-C50C-407E-A947-70E740481C1C}">
+                          <a14:useLocalDpi xmlns:a14="http://schemas.microsoft.com/office/drawing/2010/main" val="0"/>
+                        </a:ext>
+                      </a:extLst>
+                    </a:blip>
+                    <a:stretch>
+                      <a:fillRect/>
+                    </a:stretch>
+                  </pic:blipFill>
+                  <pic:spPr>
+                    <a:xfrm>
+                      <a:off x="0" y="0"/>
+                      <a:ext cx="4130360" cy="2727289"/>
+                    </a:xfrm>
+                    <a:prstGeom prst="rect">
+                      <a:avLst/>
+                    </a:prstGeom>
+                  </pic:spPr>
+                </pic:pic>
+              </a:graphicData>
+            </a:graphic>
+          </wp:inline>
+        </w:drawing>
+      </w:r>
+    </w:p>
+    <w:p/>
+    <w:p>
+      <w:r>
+        <w:t>After the click on Create you will ask for saving the p12-file. Save it on a clear save place. You can move the file at any place you want. Later the components need to have read access to it.</w:t>
+      </w:r>
+    </w:p>
+    <w:p/>
+    <w:p>
+      <w:r>
+        <w:rPr>
+          <w:noProof/>
+          <w:lang w:eastAsia="en-US"/>
+        </w:rPr>
+        <w:drawing>
+          <wp:inline distT="0" distB="0" distL="0" distR="0" wp14:anchorId="3DF6300B" wp14:editId="49646A7D">
+            <wp:extent cx="4001105" cy="2821281"/>
+            <wp:effectExtent l="0" t="0" r="0" b="0"/>
+            <wp:docPr id="5" name="Picture 5"/>
+            <wp:cNvGraphicFramePr>
+              <a:graphicFrameLocks xmlns:a="http://schemas.openxmlformats.org/drawingml/2006/main" noChangeAspect="1"/>
+            </wp:cNvGraphicFramePr>
+            <a:graphic xmlns:a="http://schemas.openxmlformats.org/drawingml/2006/main">
+              <a:graphicData uri="http://schemas.openxmlformats.org/drawingml/2006/picture">
+                <pic:pic xmlns:pic="http://schemas.openxmlformats.org/drawingml/2006/picture">
+                  <pic:nvPicPr>
+                    <pic:cNvPr id="5" name="4_sucess_message_after_download_p12_file.png"/>
+                    <pic:cNvPicPr/>
+                  </pic:nvPicPr>
+                  <pic:blipFill>
+                    <a:blip r:embed="rId17">
+                      <a:extLst>
+                        <a:ext uri="{28A0092B-C50C-407E-A947-70E740481C1C}">
+                          <a14:useLocalDpi xmlns:a14="http://schemas.microsoft.com/office/drawing/2010/main" val="0"/>
+                        </a:ext>
+                      </a:extLst>
+                    </a:blip>
+                    <a:stretch>
+                      <a:fillRect/>
+                    </a:stretch>
+                  </pic:blipFill>
+                  <pic:spPr>
+                    <a:xfrm>
+                      <a:off x="0" y="0"/>
+                      <a:ext cx="4009650" cy="2827306"/>
+                    </a:xfrm>
+                    <a:prstGeom prst="rect">
+                      <a:avLst/>
+                    </a:prstGeom>
+                  </pic:spPr>
+                </pic:pic>
+              </a:graphicData>
+            </a:graphic>
+          </wp:inline>
+        </w:drawing>
+      </w:r>
+    </w:p>
+    <w:p/>
+    <w:p>
+      <w:r>
+        <w:t>Once you have suceeded downloading the file, you see this sucess message.</w:t>
+      </w:r>
+    </w:p>
+    <w:p>
+      <w:r>
+        <w:t>Yo do not need the pass phrase because it is always the same and the component code knows this pass phrase and applies it internally.</w:t>
+      </w:r>
+    </w:p>
+    <w:p/>
+    <w:p/>
+    <w:p>
+      <w:r>
+        <w:rPr>
+          <w:noProof/>
+          <w:lang w:eastAsia="en-US"/>
+        </w:rPr>
+        <w:lastRenderedPageBreak/>
+        <w:drawing>
+          <wp:inline distT="0" distB="0" distL="0" distR="0" wp14:anchorId="66CE3FA2" wp14:editId="4518FDF2">
+            <wp:extent cx="4460724" cy="2376615"/>
+            <wp:effectExtent l="0" t="0" r="10160" b="11430"/>
+            <wp:docPr id="6" name="Picture 6"/>
+            <wp:cNvGraphicFramePr>
+              <a:graphicFrameLocks xmlns:a="http://schemas.openxmlformats.org/drawingml/2006/main" noChangeAspect="1"/>
+            </wp:cNvGraphicFramePr>
+            <a:graphic xmlns:a="http://schemas.openxmlformats.org/drawingml/2006/main">
+              <a:graphicData uri="http://schemas.openxmlformats.org/drawingml/2006/picture">
+                <pic:pic xmlns:pic="http://schemas.openxmlformats.org/drawingml/2006/picture">
+                  <pic:nvPicPr>
+                    <pic:cNvPr id="6" name="5_get_service_account_email_address.png"/>
+                    <pic:cNvPicPr/>
+                  </pic:nvPicPr>
+                  <pic:blipFill>
+                    <a:blip r:embed="rId18">
+                      <a:extLst>
+                        <a:ext uri="{28A0092B-C50C-407E-A947-70E740481C1C}">
+                          <a14:useLocalDpi xmlns:a14="http://schemas.microsoft.com/office/drawing/2010/main" val="0"/>
+                        </a:ext>
+                      </a:extLst>
+                    </a:blip>
+                    <a:stretch>
+                      <a:fillRect/>
+                    </a:stretch>
+                  </pic:blipFill>
+                  <pic:spPr>
+                    <a:xfrm>
+                      <a:off x="0" y="0"/>
+                      <a:ext cx="4471473" cy="2382342"/>
+                    </a:xfrm>
+                    <a:prstGeom prst="rect">
+                      <a:avLst/>
+                    </a:prstGeom>
+                  </pic:spPr>
+                </pic:pic>
+              </a:graphicData>
+            </a:graphic>
+          </wp:inline>
+        </w:drawing>
+      </w:r>
+    </w:p>
+    <w:p/>
+    <w:p>
+      <w:r>
+        <w:t>Now you can see the service account email address. This address must be added as user to the views, web properties or accounts (the authorisation will be applied to the lower level elements in the order account-&gt;web property-&gt;view).</w:t>
+      </w:r>
+    </w:p>
+    <w:p/>
+    <w:p>
+      <w:r>
+        <w:t>Now we have to enable the necessary APIs for the servive account needed.</w:t>
+      </w:r>
+    </w:p>
+    <w:p/>
+    <w:p>
+      <w:r>
+        <w:rPr>
+          <w:noProof/>
+          <w:lang w:eastAsia="en-US"/>
+        </w:rPr>
+        <w:drawing>
+          <wp:inline distT="0" distB="0" distL="0" distR="0" wp14:anchorId="07DFFFE9" wp14:editId="02B60683">
+            <wp:extent cx="5225143" cy="3337954"/>
+            <wp:effectExtent l="0" t="0" r="7620" b="0"/>
+            <wp:docPr id="7" name="Picture 7"/>
+            <wp:cNvGraphicFramePr>
+              <a:graphicFrameLocks xmlns:a="http://schemas.openxmlformats.org/drawingml/2006/main" noChangeAspect="1"/>
+            </wp:cNvGraphicFramePr>
+            <a:graphic xmlns:a="http://schemas.openxmlformats.org/drawingml/2006/main">
+              <a:graphicData uri="http://schemas.openxmlformats.org/drawingml/2006/picture">
+                <pic:pic xmlns:pic="http://schemas.openxmlformats.org/drawingml/2006/picture">
+                  <pic:nvPicPr>
+                    <pic:cNvPr id="7" name="6_enable_apis.png"/>
+                    <pic:cNvPicPr/>
+                  </pic:nvPicPr>
+                  <pic:blipFill>
+                    <a:blip r:embed="rId19">
+                      <a:extLst>
+                        <a:ext uri="{28A0092B-C50C-407E-A947-70E740481C1C}">
+                          <a14:useLocalDpi xmlns:a14="http://schemas.microsoft.com/office/drawing/2010/main" val="0"/>
+                        </a:ext>
+                      </a:extLst>
+                    </a:blip>
+                    <a:stretch>
+                      <a:fillRect/>
+                    </a:stretch>
+                  </pic:blipFill>
+                  <pic:spPr>
+                    <a:xfrm>
+                      <a:off x="0" y="0"/>
+                      <a:ext cx="5231422" cy="3341965"/>
+                    </a:xfrm>
+                    <a:prstGeom prst="rect">
+                      <a:avLst/>
+                    </a:prstGeom>
+                  </pic:spPr>
+                </pic:pic>
+              </a:graphicData>
+            </a:graphic>
+          </wp:inline>
+        </w:drawing>
+      </w:r>
+    </w:p>
+    <w:p/>
+    <w:p>
+      <w:r>
+        <w:t xml:space="preserve">It depends on the component what API you have to enable. For tGoogleAnalytics* components you have to anable the Analytics API. </w:t>
+      </w:r>
+      <w:r>
+        <w:t>In the detail section of an API you can also see the quotas (limitation of usage) you have. Here you can also order an enhancement if necessary.</w:t>
+      </w:r>
+    </w:p>
+    <w:p/>
+    <w:p>
+      <w:r>
+        <w:rPr>
+          <w:noProof/>
+          <w:lang w:eastAsia="en-US"/>
+        </w:rPr>
+        <w:lastRenderedPageBreak/>
+        <w:drawing>
+          <wp:inline distT="0" distB="0" distL="0" distR="0" wp14:anchorId="344088E3" wp14:editId="36F1CFAC">
+            <wp:extent cx="3943048" cy="2737387"/>
+            <wp:effectExtent l="0" t="0" r="0" b="6350"/>
+            <wp:docPr id="10" name="Picture 10"/>
+            <wp:cNvGraphicFramePr>
+              <a:graphicFrameLocks xmlns:a="http://schemas.openxmlformats.org/drawingml/2006/main" noChangeAspect="1"/>
+            </wp:cNvGraphicFramePr>
+            <a:graphic xmlns:a="http://schemas.openxmlformats.org/drawingml/2006/main">
+              <a:graphicData uri="http://schemas.openxmlformats.org/drawingml/2006/picture">
+                <pic:pic xmlns:pic="http://schemas.openxmlformats.org/drawingml/2006/picture">
+                  <pic:nvPicPr>
+                    <pic:cNvPr id="10" name="7_enable_Analytics_API.png"/>
+                    <pic:cNvPicPr/>
+                  </pic:nvPicPr>
+                  <pic:blipFill>
+                    <a:blip r:embed="rId20">
+                      <a:extLst>
+                        <a:ext uri="{28A0092B-C50C-407E-A947-70E740481C1C}">
+                          <a14:useLocalDpi xmlns:a14="http://schemas.microsoft.com/office/drawing/2010/main" val="0"/>
+                        </a:ext>
+                      </a:extLst>
+                    </a:blip>
+                    <a:stretch>
+                      <a:fillRect/>
+                    </a:stretch>
+                  </pic:blipFill>
+                  <pic:spPr>
+                    <a:xfrm>
+                      <a:off x="0" y="0"/>
+                      <a:ext cx="3951393" cy="2743180"/>
+                    </a:xfrm>
+                    <a:prstGeom prst="rect">
+                      <a:avLst/>
+                    </a:prstGeom>
+                  </pic:spPr>
+                </pic:pic>
+              </a:graphicData>
+            </a:graphic>
+          </wp:inline>
+        </w:drawing>
+      </w:r>
+    </w:p>
+    <w:p/>
+    <w:p>
+      <w:r>
+        <w:t>This way you enable the Analytics API.</w:t>
+      </w:r>
+    </w:p>
+    <w:p/>
+    <w:p>
+      <w:r>
+        <w:rPr>
+          <w:noProof/>
+          <w:lang w:eastAsia="en-US"/>
+        </w:rPr>
+        <w:drawing>
+          <wp:inline distT="0" distB="0" distL="0" distR="0" wp14:anchorId="419263C2" wp14:editId="632FE9F0">
+            <wp:extent cx="4073612" cy="2815771"/>
+            <wp:effectExtent l="0" t="0" r="0" b="3810"/>
+            <wp:docPr id="11" name="Picture 11"/>
+            <wp:cNvGraphicFramePr>
+              <a:graphicFrameLocks xmlns:a="http://schemas.openxmlformats.org/drawingml/2006/main" noChangeAspect="1"/>
+            </wp:cNvGraphicFramePr>
+            <a:graphic xmlns:a="http://schemas.openxmlformats.org/drawingml/2006/main">
+              <a:graphicData uri="http://schemas.openxmlformats.org/drawingml/2006/picture">
+                <pic:pic xmlns:pic="http://schemas.openxmlformats.org/drawingml/2006/picture">
+                  <pic:nvPicPr>
+                    <pic:cNvPr id="11" name="8_check_quotas.png"/>
+                    <pic:cNvPicPr/>
+                  </pic:nvPicPr>
+                  <pic:blipFill>
+                    <a:blip r:embed="rId21">
+                      <a:extLst>
+                        <a:ext uri="{28A0092B-C50C-407E-A947-70E740481C1C}">
+                          <a14:useLocalDpi xmlns:a14="http://schemas.microsoft.com/office/drawing/2010/main" val="0"/>
+                        </a:ext>
+                      </a:extLst>
+                    </a:blip>
+                    <a:stretch>
+                      <a:fillRect/>
+                    </a:stretch>
+                  </pic:blipFill>
+                  <pic:spPr>
+                    <a:xfrm>
+                      <a:off x="0" y="0"/>
+                      <a:ext cx="4078781" cy="2819344"/>
+                    </a:xfrm>
+                    <a:prstGeom prst="rect">
+                      <a:avLst/>
+                    </a:prstGeom>
+                  </pic:spPr>
+                </pic:pic>
+              </a:graphicData>
+            </a:graphic>
+          </wp:inline>
+        </w:drawing>
+      </w:r>
+    </w:p>
+    <w:p/>
+    <w:p>
+      <w:r>
+        <w:t>Here you can see the quotas.</w:t>
+      </w:r>
+      <w:bookmarkStart w:id="7" w:name="_GoBack"/>
+      <w:bookmarkEnd w:id="7"/>
+    </w:p>
+    <w:p/>
+    <w:p/>
+    <w:p/>
     <w:sectPr>
       <w:pgSz w:w="11906" w:h="16838"/>
       <w:pgMar w:top="1134" w:right="1134" w:bottom="1134" w:left="1134" w:header="720" w:footer="720" w:gutter="0"/>
@@ -4864,7 +5095,7 @@
 </file>
 
 <file path=word/numbering.xml><?xml version="1.0" encoding="utf-8"?>
-<w:numbering xmlns:wpc="http://schemas.microsoft.com/office/word/2010/wordprocessingCanvas" xmlns:mo="http://schemas.microsoft.com/office/mac/office/2008/main" xmlns:mc="http://schemas.openxmlformats.org/markup-compatibility/2006" xmlns:mv="urn:schemas-microsoft-com:mac:vml" xmlns:o="urn:schemas-microsoft-com:office:office" xmlns:r="http://schemas.openxmlformats.org/officeDocument/2006/relationships" xmlns:m="http://schemas.openxmlformats.org/officeDocument/2006/math" xmlns:v="urn:schemas-microsoft-com:vml" xmlns:wp14="http://schemas.microsoft.com/office/word/2010/wordprocessingDrawing" xmlns:wp="http://schemas.openxmlformats.org/drawingml/2006/wordprocessingDrawing" xmlns:w10="urn:schemas-microsoft-com:office:word" xmlns:w="http://schemas.openxmlformats.org/wordprocessingml/2006/main" xmlns:w14="http://schemas.microsoft.com/office/word/2010/wordml" xmlns:wpg="http://schemas.microsoft.com/office/word/2010/wordprocessingGroup" xmlns:wpi="http://schemas.microsoft.com/office/word/2010/wordprocessingInk" xmlns:wne="http://schemas.microsoft.com/office/word/2006/wordml" xmlns:wps="http://schemas.microsoft.com/office/word/2010/wordprocessingShape" mc:Ignorable="w14 wp14">
+<w:numbering xmlns:wpc="http://schemas.microsoft.com/office/word/2010/wordprocessingCanvas" xmlns:mo="http://schemas.microsoft.com/office/mac/office/2008/main" xmlns:mc="http://schemas.openxmlformats.org/markup-compatibility/2006" xmlns:mv="urn:schemas-microsoft-com:mac:vml" xmlns:o="urn:schemas-microsoft-com:office:office" xmlns:r="http://schemas.openxmlformats.org/officeDocument/2006/relationships" xmlns:m="http://schemas.openxmlformats.org/officeDocument/2006/math" xmlns:v="urn:schemas-microsoft-com:vml" xmlns:wp14="http://schemas.microsoft.com/office/word/2010/wordprocessingDrawing" xmlns:wp="http://schemas.openxmlformats.org/drawingml/2006/wordprocessingDrawing" xmlns:w10="urn:schemas-microsoft-com:office:word" xmlns:w="http://schemas.openxmlformats.org/wordprocessingml/2006/main" xmlns:w14="http://schemas.microsoft.com/office/word/2010/wordml" xmlns:w15="http://schemas.microsoft.com/office/word/2012/wordml" xmlns:wpg="http://schemas.microsoft.com/office/word/2010/wordprocessingGroup" xmlns:wpi="http://schemas.microsoft.com/office/word/2010/wordprocessingInk" xmlns:wne="http://schemas.microsoft.com/office/word/2006/wordml" xmlns:wps="http://schemas.microsoft.com/office/word/2010/wordprocessingShape" mc:Ignorable="w14 w15 wp14">
   <w:abstractNum w:abstractNumId="0">
     <w:nsid w:val="00000001"/>
     <w:multiLevelType w:val="multilevel"/>
@@ -4885,6 +5116,7 @@
     <w:lvl w:ilvl="1">
       <w:start w:val="1"/>
       <w:numFmt w:val="none"/>
+      <w:pStyle w:val="Heading2"/>
       <w:suff w:val="nothing"/>
       <w:lvlText w:val=""/>
       <w:lvlJc w:val="left"/>
@@ -5110,7 +5342,7 @@
 </file>
 
 <file path=word/styles.xml><?xml version="1.0" encoding="utf-8"?>
-<w:styles xmlns:mc="http://schemas.openxmlformats.org/markup-compatibility/2006" xmlns:r="http://schemas.openxmlformats.org/officeDocument/2006/relationships" xmlns:w="http://schemas.openxmlformats.org/wordprocessingml/2006/main" xmlns:w14="http://schemas.microsoft.com/office/word/2010/wordml" mc:Ignorable="w14">
+<w:styles xmlns:mc="http://schemas.openxmlformats.org/markup-compatibility/2006" xmlns:r="http://schemas.openxmlformats.org/officeDocument/2006/relationships" xmlns:w="http://schemas.openxmlformats.org/wordprocessingml/2006/main" xmlns:w14="http://schemas.microsoft.com/office/word/2010/wordml" xmlns:w15="http://schemas.microsoft.com/office/word/2012/wordml" mc:Ignorable="w14 w15">
   <w:docDefaults>
     <w:rPrDefault>
       <w:rPr>
@@ -5120,146 +5352,389 @@
     </w:rPrDefault>
     <w:pPrDefault/>
   </w:docDefaults>
-  <w:latentStyles w:defLockedState="0" w:defUIPriority="99" w:defSemiHidden="1" w:defUnhideWhenUsed="1" w:defQFormat="0" w:count="276">
-    <w:lsdException w:name="Normal" w:semiHidden="0" w:uiPriority="0" w:unhideWhenUsed="0" w:qFormat="1"/>
-    <w:lsdException w:name="heading 1" w:semiHidden="0" w:uiPriority="9" w:unhideWhenUsed="0" w:qFormat="1"/>
-    <w:lsdException w:name="heading 2" w:semiHidden="0" w:uiPriority="9" w:unhideWhenUsed="0" w:qFormat="1"/>
-    <w:lsdException w:name="heading 3" w:uiPriority="9" w:qFormat="1"/>
-    <w:lsdException w:name="heading 4" w:uiPriority="9" w:qFormat="1"/>
-    <w:lsdException w:name="heading 5" w:uiPriority="9" w:qFormat="1"/>
-    <w:lsdException w:name="heading 6" w:uiPriority="9" w:qFormat="1"/>
-    <w:lsdException w:name="heading 7" w:uiPriority="9" w:qFormat="1"/>
-    <w:lsdException w:name="heading 8" w:uiPriority="9" w:qFormat="1"/>
-    <w:lsdException w:name="heading 9" w:uiPriority="9" w:qFormat="1"/>
-    <w:lsdException w:name="toc 1" w:uiPriority="39"/>
-    <w:lsdException w:name="toc 2" w:uiPriority="39"/>
-    <w:lsdException w:name="toc 3" w:uiPriority="39"/>
-    <w:lsdException w:name="toc 4" w:uiPriority="39"/>
-    <w:lsdException w:name="toc 5" w:uiPriority="39"/>
-    <w:lsdException w:name="toc 6" w:uiPriority="39"/>
-    <w:lsdException w:name="toc 7" w:uiPriority="39"/>
-    <w:lsdException w:name="toc 8" w:uiPriority="39"/>
-    <w:lsdException w:name="toc 9" w:uiPriority="39"/>
-    <w:lsdException w:name="caption" w:uiPriority="35" w:qFormat="1"/>
-    <w:lsdException w:name="Title" w:semiHidden="0" w:uiPriority="10" w:unhideWhenUsed="0" w:qFormat="1"/>
-    <w:lsdException w:name="Default Paragraph Font" w:uiPriority="1"/>
-    <w:lsdException w:name="Subtitle" w:semiHidden="0" w:uiPriority="11" w:unhideWhenUsed="0" w:qFormat="1"/>
-    <w:lsdException w:name="Strong" w:semiHidden="0" w:uiPriority="22" w:unhideWhenUsed="0" w:qFormat="1"/>
-    <w:lsdException w:name="Emphasis" w:semiHidden="0" w:uiPriority="20" w:unhideWhenUsed="0" w:qFormat="1"/>
-    <w:lsdException w:name="Table Grid" w:semiHidden="0" w:uiPriority="59" w:unhideWhenUsed="0"/>
-    <w:lsdException w:name="Placeholder Text" w:unhideWhenUsed="0"/>
-    <w:lsdException w:name="No Spacing" w:semiHidden="0" w:uiPriority="1" w:unhideWhenUsed="0" w:qFormat="1"/>
-    <w:lsdException w:name="Light Shading" w:semiHidden="0" w:uiPriority="60" w:unhideWhenUsed="0"/>
-    <w:lsdException w:name="Light List" w:semiHidden="0" w:uiPriority="61" w:unhideWhenUsed="0"/>
-    <w:lsdException w:name="Light Grid" w:semiHidden="0" w:uiPriority="62" w:unhideWhenUsed="0"/>
-    <w:lsdException w:name="Medium Shading 1" w:semiHidden="0" w:uiPriority="63" w:unhideWhenUsed="0"/>
-    <w:lsdException w:name="Medium Shading 2" w:semiHidden="0" w:uiPriority="64" w:unhideWhenUsed="0"/>
-    <w:lsdException w:name="Medium List 1" w:semiHidden="0" w:uiPriority="65" w:unhideWhenUsed="0"/>
-    <w:lsdException w:name="Medium List 2" w:semiHidden="0" w:uiPriority="66" w:unhideWhenUsed="0"/>
-    <w:lsdException w:name="Medium Grid 1" w:semiHidden="0" w:uiPriority="67" w:unhideWhenUsed="0"/>
-    <w:lsdException w:name="Medium Grid 2" w:semiHidden="0" w:uiPriority="68" w:unhideWhenUsed="0"/>
-    <w:lsdException w:name="Medium Grid 3" w:semiHidden="0" w:uiPriority="69" w:unhideWhenUsed="0"/>
-    <w:lsdException w:name="Dark List" w:semiHidden="0" w:uiPriority="70" w:unhideWhenUsed="0"/>
-    <w:lsdException w:name="Colorful Shading" w:semiHidden="0" w:uiPriority="71" w:unhideWhenUsed="0"/>
-    <w:lsdException w:name="Colorful List" w:semiHidden="0" w:uiPriority="72" w:unhideWhenUsed="0"/>
-    <w:lsdException w:name="Colorful Grid" w:semiHidden="0" w:uiPriority="73" w:unhideWhenUsed="0"/>
-    <w:lsdException w:name="Light Shading Accent 1" w:semiHidden="0" w:uiPriority="60" w:unhideWhenUsed="0"/>
-    <w:lsdException w:name="Light List Accent 1" w:semiHidden="0" w:uiPriority="61" w:unhideWhenUsed="0"/>
-    <w:lsdException w:name="Light Grid Accent 1" w:semiHidden="0" w:uiPriority="62" w:unhideWhenUsed="0"/>
-    <w:lsdException w:name="Medium Shading 1 Accent 1" w:semiHidden="0" w:uiPriority="63" w:unhideWhenUsed="0"/>
-    <w:lsdException w:name="Medium Shading 2 Accent 1" w:semiHidden="0" w:uiPriority="64" w:unhideWhenUsed="0"/>
-    <w:lsdException w:name="Medium List 1 Accent 1" w:semiHidden="0" w:uiPriority="65" w:unhideWhenUsed="0"/>
-    <w:lsdException w:name="Revision" w:unhideWhenUsed="0"/>
-    <w:lsdException w:name="List Paragraph" w:semiHidden="0" w:uiPriority="34" w:unhideWhenUsed="0" w:qFormat="1"/>
-    <w:lsdException w:name="Quote" w:semiHidden="0" w:uiPriority="29" w:unhideWhenUsed="0" w:qFormat="1"/>
-    <w:lsdException w:name="Intense Quote" w:semiHidden="0" w:uiPriority="30" w:unhideWhenUsed="0" w:qFormat="1"/>
-    <w:lsdException w:name="Medium List 2 Accent 1" w:semiHidden="0" w:uiPriority="66" w:unhideWhenUsed="0"/>
-    <w:lsdException w:name="Medium Grid 1 Accent 1" w:semiHidden="0" w:uiPriority="67" w:unhideWhenUsed="0"/>
-    <w:lsdException w:name="Medium Grid 2 Accent 1" w:semiHidden="0" w:uiPriority="68" w:unhideWhenUsed="0"/>
-    <w:lsdException w:name="Medium Grid 3 Accent 1" w:semiHidden="0" w:uiPriority="69" w:unhideWhenUsed="0"/>
-    <w:lsdException w:name="Dark List Accent 1" w:semiHidden="0" w:uiPriority="70" w:unhideWhenUsed="0"/>
-    <w:lsdException w:name="Colorful Shading Accent 1" w:semiHidden="0" w:uiPriority="71" w:unhideWhenUsed="0"/>
-    <w:lsdException w:name="Colorful List Accent 1" w:semiHidden="0" w:uiPriority="72" w:unhideWhenUsed="0"/>
-    <w:lsdException w:name="Colorful Grid Accent 1" w:semiHidden="0" w:uiPriority="73" w:unhideWhenUsed="0"/>
-    <w:lsdException w:name="Light Shading Accent 2" w:semiHidden="0" w:uiPriority="60" w:unhideWhenUsed="0"/>
-    <w:lsdException w:name="Light List Accent 2" w:semiHidden="0" w:uiPriority="61" w:unhideWhenUsed="0"/>
-    <w:lsdException w:name="Light Grid Accent 2" w:semiHidden="0" w:uiPriority="62" w:unhideWhenUsed="0"/>
-    <w:lsdException w:name="Medium Shading 1 Accent 2" w:semiHidden="0" w:uiPriority="63" w:unhideWhenUsed="0"/>
-    <w:lsdException w:name="Medium Shading 2 Accent 2" w:semiHidden="0" w:uiPriority="64" w:unhideWhenUsed="0"/>
-    <w:lsdException w:name="Medium List 1 Accent 2" w:semiHidden="0" w:uiPriority="65" w:unhideWhenUsed="0"/>
-    <w:lsdException w:name="Medium List 2 Accent 2" w:semiHidden="0" w:uiPriority="66" w:unhideWhenUsed="0"/>
-    <w:lsdException w:name="Medium Grid 1 Accent 2" w:semiHidden="0" w:uiPriority="67" w:unhideWhenUsed="0"/>
-    <w:lsdException w:name="Medium Grid 2 Accent 2" w:semiHidden="0" w:uiPriority="68" w:unhideWhenUsed="0"/>
-    <w:lsdException w:name="Medium Grid 3 Accent 2" w:semiHidden="0" w:uiPriority="69" w:unhideWhenUsed="0"/>
-    <w:lsdException w:name="Dark List Accent 2" w:semiHidden="0" w:uiPriority="70" w:unhideWhenUsed="0"/>
-    <w:lsdException w:name="Colorful Shading Accent 2" w:semiHidden="0" w:uiPriority="71" w:unhideWhenUsed="0"/>
-    <w:lsdException w:name="Colorful List Accent 2" w:semiHidden="0" w:uiPriority="72" w:unhideWhenUsed="0"/>
-    <w:lsdException w:name="Colorful Grid Accent 2" w:semiHidden="0" w:uiPriority="73" w:unhideWhenUsed="0"/>
-    <w:lsdException w:name="Light Shading Accent 3" w:semiHidden="0" w:uiPriority="60" w:unhideWhenUsed="0"/>
-    <w:lsdException w:name="Light List Accent 3" w:semiHidden="0" w:uiPriority="61" w:unhideWhenUsed="0"/>
-    <w:lsdException w:name="Light Grid Accent 3" w:semiHidden="0" w:uiPriority="62" w:unhideWhenUsed="0"/>
-    <w:lsdException w:name="Medium Shading 1 Accent 3" w:semiHidden="0" w:uiPriority="63" w:unhideWhenUsed="0"/>
-    <w:lsdException w:name="Medium Shading 2 Accent 3" w:semiHidden="0" w:uiPriority="64" w:unhideWhenUsed="0"/>
-    <w:lsdException w:name="Medium List 1 Accent 3" w:semiHidden="0" w:uiPriority="65" w:unhideWhenUsed="0"/>
-    <w:lsdException w:name="Medium List 2 Accent 3" w:semiHidden="0" w:uiPriority="66" w:unhideWhenUsed="0"/>
-    <w:lsdException w:name="Medium Grid 1 Accent 3" w:semiHidden="0" w:uiPriority="67" w:unhideWhenUsed="0"/>
-    <w:lsdException w:name="Medium Grid 2 Accent 3" w:semiHidden="0" w:uiPriority="68" w:unhideWhenUsed="0"/>
-    <w:lsdException w:name="Medium Grid 3 Accent 3" w:semiHidden="0" w:uiPriority="69" w:unhideWhenUsed="0"/>
-    <w:lsdException w:name="Dark List Accent 3" w:semiHidden="0" w:uiPriority="70" w:unhideWhenUsed="0"/>
-    <w:lsdException w:name="Colorful Shading Accent 3" w:semiHidden="0" w:uiPriority="71" w:unhideWhenUsed="0"/>
-    <w:lsdException w:name="Colorful List Accent 3" w:semiHidden="0" w:uiPriority="72" w:unhideWhenUsed="0"/>
-    <w:lsdException w:name="Colorful Grid Accent 3" w:semiHidden="0" w:uiPriority="73" w:unhideWhenUsed="0"/>
-    <w:lsdException w:name="Light Shading Accent 4" w:semiHidden="0" w:uiPriority="60" w:unhideWhenUsed="0"/>
-    <w:lsdException w:name="Light List Accent 4" w:semiHidden="0" w:uiPriority="61" w:unhideWhenUsed="0"/>
-    <w:lsdException w:name="Light Grid Accent 4" w:semiHidden="0" w:uiPriority="62" w:unhideWhenUsed="0"/>
-    <w:lsdException w:name="Medium Shading 1 Accent 4" w:semiHidden="0" w:uiPriority="63" w:unhideWhenUsed="0"/>
-    <w:lsdException w:name="Medium Shading 2 Accent 4" w:semiHidden="0" w:uiPriority="64" w:unhideWhenUsed="0"/>
-    <w:lsdException w:name="Medium List 1 Accent 4" w:semiHidden="0" w:uiPriority="65" w:unhideWhenUsed="0"/>
-    <w:lsdException w:name="Medium List 2 Accent 4" w:semiHidden="0" w:uiPriority="66" w:unhideWhenUsed="0"/>
-    <w:lsdException w:name="Medium Grid 1 Accent 4" w:semiHidden="0" w:uiPriority="67" w:unhideWhenUsed="0"/>
-    <w:lsdException w:name="Medium Grid 2 Accent 4" w:semiHidden="0" w:uiPriority="68" w:unhideWhenUsed="0"/>
-    <w:lsdException w:name="Medium Grid 3 Accent 4" w:semiHidden="0" w:uiPriority="69" w:unhideWhenUsed="0"/>
-    <w:lsdException w:name="Dark List Accent 4" w:semiHidden="0" w:uiPriority="70" w:unhideWhenUsed="0"/>
-    <w:lsdException w:name="Colorful Shading Accent 4" w:semiHidden="0" w:uiPriority="71" w:unhideWhenUsed="0"/>
-    <w:lsdException w:name="Colorful List Accent 4" w:semiHidden="0" w:uiPriority="72" w:unhideWhenUsed="0"/>
-    <w:lsdException w:name="Colorful Grid Accent 4" w:semiHidden="0" w:uiPriority="73" w:unhideWhenUsed="0"/>
-    <w:lsdException w:name="Light Shading Accent 5" w:semiHidden="0" w:uiPriority="60" w:unhideWhenUsed="0"/>
-    <w:lsdException w:name="Light List Accent 5" w:semiHidden="0" w:uiPriority="61" w:unhideWhenUsed="0"/>
-    <w:lsdException w:name="Light Grid Accent 5" w:semiHidden="0" w:uiPriority="62" w:unhideWhenUsed="0"/>
-    <w:lsdException w:name="Medium Shading 1 Accent 5" w:semiHidden="0" w:uiPriority="63" w:unhideWhenUsed="0"/>
-    <w:lsdException w:name="Medium Shading 2 Accent 5" w:semiHidden="0" w:uiPriority="64" w:unhideWhenUsed="0"/>
-    <w:lsdException w:name="Medium List 1 Accent 5" w:semiHidden="0" w:uiPriority="65" w:unhideWhenUsed="0"/>
-    <w:lsdException w:name="Medium List 2 Accent 5" w:semiHidden="0" w:uiPriority="66" w:unhideWhenUsed="0"/>
-    <w:lsdException w:name="Medium Grid 1 Accent 5" w:semiHidden="0" w:uiPriority="67" w:unhideWhenUsed="0"/>
-    <w:lsdException w:name="Medium Grid 2 Accent 5" w:semiHidden="0" w:uiPriority="68" w:unhideWhenUsed="0"/>
-    <w:lsdException w:name="Medium Grid 3 Accent 5" w:semiHidden="0" w:uiPriority="69" w:unhideWhenUsed="0"/>
-    <w:lsdException w:name="Dark List Accent 5" w:semiHidden="0" w:uiPriority="70" w:unhideWhenUsed="0"/>
-    <w:lsdException w:name="Colorful Shading Accent 5" w:semiHidden="0" w:uiPriority="71" w:unhideWhenUsed="0"/>
-    <w:lsdException w:name="Colorful List Accent 5" w:semiHidden="0" w:uiPriority="72" w:unhideWhenUsed="0"/>
-    <w:lsdException w:name="Colorful Grid Accent 5" w:semiHidden="0" w:uiPriority="73" w:unhideWhenUsed="0"/>
-    <w:lsdException w:name="Light Shading Accent 6" w:semiHidden="0" w:uiPriority="60" w:unhideWhenUsed="0"/>
-    <w:lsdException w:name="Light List Accent 6" w:semiHidden="0" w:uiPriority="61" w:unhideWhenUsed="0"/>
-    <w:lsdException w:name="Light Grid Accent 6" w:semiHidden="0" w:uiPriority="62" w:unhideWhenUsed="0"/>
-    <w:lsdException w:name="Medium Shading 1 Accent 6" w:semiHidden="0" w:uiPriority="63" w:unhideWhenUsed="0"/>
-    <w:lsdException w:name="Medium Shading 2 Accent 6" w:semiHidden="0" w:uiPriority="64" w:unhideWhenUsed="0"/>
-    <w:lsdException w:name="Medium List 1 Accent 6" w:semiHidden="0" w:uiPriority="65" w:unhideWhenUsed="0"/>
-    <w:lsdException w:name="Medium List 2 Accent 6" w:semiHidden="0" w:uiPriority="66" w:unhideWhenUsed="0"/>
-    <w:lsdException w:name="Medium Grid 1 Accent 6" w:semiHidden="0" w:uiPriority="67" w:unhideWhenUsed="0"/>
-    <w:lsdException w:name="Medium Grid 2 Accent 6" w:semiHidden="0" w:uiPriority="68" w:unhideWhenUsed="0"/>
-    <w:lsdException w:name="Medium Grid 3 Accent 6" w:semiHidden="0" w:uiPriority="69" w:unhideWhenUsed="0"/>
-    <w:lsdException w:name="Dark List Accent 6" w:semiHidden="0" w:uiPriority="70" w:unhideWhenUsed="0"/>
-    <w:lsdException w:name="Colorful Shading Accent 6" w:semiHidden="0" w:uiPriority="71" w:unhideWhenUsed="0"/>
-    <w:lsdException w:name="Colorful List Accent 6" w:semiHidden="0" w:uiPriority="72" w:unhideWhenUsed="0"/>
-    <w:lsdException w:name="Colorful Grid Accent 6" w:semiHidden="0" w:uiPriority="73" w:unhideWhenUsed="0"/>
-    <w:lsdException w:name="Subtle Emphasis" w:semiHidden="0" w:uiPriority="19" w:unhideWhenUsed="0" w:qFormat="1"/>
-    <w:lsdException w:name="Intense Emphasis" w:semiHidden="0" w:uiPriority="21" w:unhideWhenUsed="0" w:qFormat="1"/>
-    <w:lsdException w:name="Subtle Reference" w:semiHidden="0" w:uiPriority="31" w:unhideWhenUsed="0" w:qFormat="1"/>
-    <w:lsdException w:name="Intense Reference" w:semiHidden="0" w:uiPriority="32" w:unhideWhenUsed="0" w:qFormat="1"/>
-    <w:lsdException w:name="Book Title" w:semiHidden="0" w:uiPriority="33" w:unhideWhenUsed="0" w:qFormat="1"/>
-    <w:lsdException w:name="Bibliography" w:uiPriority="37"/>
-    <w:lsdException w:name="TOC Heading" w:uiPriority="39" w:qFormat="1"/>
+  <w:latentStyles w:defLockedState="0" w:defUIPriority="99" w:defSemiHidden="0" w:defUnhideWhenUsed="0" w:defQFormat="0" w:count="380">
+    <w:lsdException w:name="Normal" w:uiPriority="0" w:qFormat="1"/>
+    <w:lsdException w:name="heading 1" w:uiPriority="9" w:qFormat="1"/>
+    <w:lsdException w:name="heading 2" w:uiPriority="9" w:qFormat="1"/>
+    <w:lsdException w:name="heading 3" w:semiHidden="1" w:uiPriority="9" w:unhideWhenUsed="1" w:qFormat="1"/>
+    <w:lsdException w:name="heading 4" w:semiHidden="1" w:uiPriority="9" w:unhideWhenUsed="1" w:qFormat="1"/>
+    <w:lsdException w:name="heading 5" w:semiHidden="1" w:uiPriority="9" w:unhideWhenUsed="1" w:qFormat="1"/>
+    <w:lsdException w:name="heading 6" w:semiHidden="1" w:uiPriority="9" w:unhideWhenUsed="1" w:qFormat="1"/>
+    <w:lsdException w:name="heading 7" w:semiHidden="1" w:uiPriority="9" w:unhideWhenUsed="1" w:qFormat="1"/>
+    <w:lsdException w:name="heading 8" w:semiHidden="1" w:uiPriority="9" w:unhideWhenUsed="1" w:qFormat="1"/>
+    <w:lsdException w:name="heading 9" w:semiHidden="1" w:uiPriority="9" w:unhideWhenUsed="1" w:qFormat="1"/>
+    <w:lsdException w:name="index 1" w:semiHidden="1" w:unhideWhenUsed="1"/>
+    <w:lsdException w:name="index 2" w:semiHidden="1" w:unhideWhenUsed="1"/>
+    <w:lsdException w:name="index 3" w:semiHidden="1" w:unhideWhenUsed="1"/>
+    <w:lsdException w:name="index 4" w:semiHidden="1" w:unhideWhenUsed="1"/>
+    <w:lsdException w:name="index 5" w:semiHidden="1" w:unhideWhenUsed="1"/>
+    <w:lsdException w:name="index 6" w:semiHidden="1" w:unhideWhenUsed="1"/>
+    <w:lsdException w:name="index 7" w:semiHidden="1" w:unhideWhenUsed="1"/>
+    <w:lsdException w:name="index 8" w:semiHidden="1" w:unhideWhenUsed="1"/>
+    <w:lsdException w:name="index 9" w:semiHidden="1" w:unhideWhenUsed="1"/>
+    <w:lsdException w:name="toc 1" w:semiHidden="1" w:uiPriority="39" w:unhideWhenUsed="1"/>
+    <w:lsdException w:name="toc 2" w:semiHidden="1" w:uiPriority="39" w:unhideWhenUsed="1"/>
+    <w:lsdException w:name="toc 3" w:semiHidden="1" w:uiPriority="39" w:unhideWhenUsed="1"/>
+    <w:lsdException w:name="toc 4" w:semiHidden="1" w:uiPriority="39" w:unhideWhenUsed="1"/>
+    <w:lsdException w:name="toc 5" w:semiHidden="1" w:uiPriority="39" w:unhideWhenUsed="1"/>
+    <w:lsdException w:name="toc 6" w:semiHidden="1" w:uiPriority="39" w:unhideWhenUsed="1"/>
+    <w:lsdException w:name="toc 7" w:semiHidden="1" w:uiPriority="39" w:unhideWhenUsed="1"/>
+    <w:lsdException w:name="toc 8" w:semiHidden="1" w:uiPriority="39" w:unhideWhenUsed="1"/>
+    <w:lsdException w:name="toc 9" w:semiHidden="1" w:uiPriority="39" w:unhideWhenUsed="1"/>
+    <w:lsdException w:name="Normal Indent" w:semiHidden="1" w:unhideWhenUsed="1"/>
+    <w:lsdException w:name="footnote text" w:semiHidden="1" w:unhideWhenUsed="1"/>
+    <w:lsdException w:name="annotation text" w:semiHidden="1" w:unhideWhenUsed="1"/>
+    <w:lsdException w:name="header" w:semiHidden="1" w:unhideWhenUsed="1"/>
+    <w:lsdException w:name="footer" w:semiHidden="1" w:unhideWhenUsed="1"/>
+    <w:lsdException w:name="index heading" w:semiHidden="1" w:unhideWhenUsed="1"/>
+    <w:lsdException w:name="caption" w:semiHidden="1" w:uiPriority="35" w:unhideWhenUsed="1" w:qFormat="1"/>
+    <w:lsdException w:name="table of figures" w:semiHidden="1" w:unhideWhenUsed="1"/>
+    <w:lsdException w:name="envelope address" w:semiHidden="1" w:unhideWhenUsed="1"/>
+    <w:lsdException w:name="envelope return" w:semiHidden="1" w:unhideWhenUsed="1"/>
+    <w:lsdException w:name="footnote reference" w:semiHidden="1" w:unhideWhenUsed="1"/>
+    <w:lsdException w:name="annotation reference" w:semiHidden="1" w:unhideWhenUsed="1"/>
+    <w:lsdException w:name="line number" w:semiHidden="1" w:unhideWhenUsed="1"/>
+    <w:lsdException w:name="page number" w:semiHidden="1" w:unhideWhenUsed="1"/>
+    <w:lsdException w:name="endnote reference" w:semiHidden="1" w:unhideWhenUsed="1"/>
+    <w:lsdException w:name="endnote text" w:semiHidden="1" w:unhideWhenUsed="1"/>
+    <w:lsdException w:name="table of authorities" w:semiHidden="1" w:unhideWhenUsed="1"/>
+    <w:lsdException w:name="macro" w:semiHidden="1" w:unhideWhenUsed="1"/>
+    <w:lsdException w:name="toa heading" w:semiHidden="1" w:unhideWhenUsed="1"/>
+    <w:lsdException w:name="List" w:semiHidden="1" w:unhideWhenUsed="1"/>
+    <w:lsdException w:name="List Bullet" w:semiHidden="1" w:unhideWhenUsed="1"/>
+    <w:lsdException w:name="List Number" w:semiHidden="1" w:unhideWhenUsed="1"/>
+    <w:lsdException w:name="List 2" w:semiHidden="1" w:unhideWhenUsed="1"/>
+    <w:lsdException w:name="List 3" w:semiHidden="1" w:unhideWhenUsed="1"/>
+    <w:lsdException w:name="List 4" w:semiHidden="1" w:unhideWhenUsed="1"/>
+    <w:lsdException w:name="List 5" w:semiHidden="1" w:unhideWhenUsed="1"/>
+    <w:lsdException w:name="List Bullet 2" w:semiHidden="1" w:unhideWhenUsed="1"/>
+    <w:lsdException w:name="List Bullet 3" w:semiHidden="1" w:unhideWhenUsed="1"/>
+    <w:lsdException w:name="List Bullet 4" w:semiHidden="1" w:unhideWhenUsed="1"/>
+    <w:lsdException w:name="List Bullet 5" w:semiHidden="1" w:unhideWhenUsed="1"/>
+    <w:lsdException w:name="List Number 2" w:semiHidden="1" w:unhideWhenUsed="1"/>
+    <w:lsdException w:name="List Number 3" w:semiHidden="1" w:unhideWhenUsed="1"/>
+    <w:lsdException w:name="List Number 4" w:semiHidden="1" w:unhideWhenUsed="1"/>
+    <w:lsdException w:name="List Number 5" w:semiHidden="1" w:unhideWhenUsed="1"/>
+    <w:lsdException w:name="Title" w:uiPriority="10" w:qFormat="1"/>
+    <w:lsdException w:name="Closing" w:semiHidden="1" w:unhideWhenUsed="1"/>
+    <w:lsdException w:name="Signature" w:semiHidden="1" w:unhideWhenUsed="1"/>
+    <w:lsdException w:name="Default Paragraph Font" w:semiHidden="1" w:uiPriority="1" w:unhideWhenUsed="1"/>
+    <w:lsdException w:name="Body Text" w:semiHidden="1" w:unhideWhenUsed="1"/>
+    <w:lsdException w:name="Body Text Indent" w:semiHidden="1" w:unhideWhenUsed="1"/>
+    <w:lsdException w:name="List Continue" w:semiHidden="1" w:unhideWhenUsed="1"/>
+    <w:lsdException w:name="List Continue 2" w:semiHidden="1" w:unhideWhenUsed="1"/>
+    <w:lsdException w:name="List Continue 3" w:semiHidden="1" w:unhideWhenUsed="1"/>
+    <w:lsdException w:name="List Continue 4" w:semiHidden="1" w:unhideWhenUsed="1"/>
+    <w:lsdException w:name="List Continue 5" w:semiHidden="1" w:unhideWhenUsed="1"/>
+    <w:lsdException w:name="Message Header" w:semiHidden="1" w:unhideWhenUsed="1"/>
+    <w:lsdException w:name="Subtitle" w:uiPriority="11" w:qFormat="1"/>
+    <w:lsdException w:name="Salutation" w:semiHidden="1" w:unhideWhenUsed="1"/>
+    <w:lsdException w:name="Date" w:semiHidden="1" w:unhideWhenUsed="1"/>
+    <w:lsdException w:name="Body Text First Indent" w:semiHidden="1" w:unhideWhenUsed="1"/>
+    <w:lsdException w:name="Body Text First Indent 2" w:semiHidden="1" w:unhideWhenUsed="1"/>
+    <w:lsdException w:name="Note Heading" w:semiHidden="1" w:unhideWhenUsed="1"/>
+    <w:lsdException w:name="Body Text 2" w:semiHidden="1" w:unhideWhenUsed="1"/>
+    <w:lsdException w:name="Body Text 3" w:semiHidden="1" w:unhideWhenUsed="1"/>
+    <w:lsdException w:name="Body Text Indent 2" w:semiHidden="1" w:unhideWhenUsed="1"/>
+    <w:lsdException w:name="Body Text Indent 3" w:semiHidden="1" w:unhideWhenUsed="1"/>
+    <w:lsdException w:name="Block Text" w:semiHidden="1" w:unhideWhenUsed="1"/>
+    <w:lsdException w:name="Hyperlink" w:semiHidden="1" w:unhideWhenUsed="1"/>
+    <w:lsdException w:name="FollowedHyperlink" w:semiHidden="1" w:unhideWhenUsed="1"/>
+    <w:lsdException w:name="Strong" w:uiPriority="22" w:qFormat="1"/>
+    <w:lsdException w:name="Emphasis" w:uiPriority="20" w:qFormat="1"/>
+    <w:lsdException w:name="Document Map" w:semiHidden="1" w:unhideWhenUsed="1"/>
+    <w:lsdException w:name="Plain Text" w:semiHidden="1" w:unhideWhenUsed="1"/>
+    <w:lsdException w:name="E-mail Signature" w:semiHidden="1" w:unhideWhenUsed="1"/>
+    <w:lsdException w:name="HTML Top of Form" w:semiHidden="1" w:unhideWhenUsed="1"/>
+    <w:lsdException w:name="HTML Bottom of Form" w:semiHidden="1" w:unhideWhenUsed="1"/>
+    <w:lsdException w:name="Normal (Web)" w:semiHidden="1" w:unhideWhenUsed="1"/>
+    <w:lsdException w:name="HTML Acronym" w:semiHidden="1" w:unhideWhenUsed="1"/>
+    <w:lsdException w:name="HTML Address" w:semiHidden="1" w:unhideWhenUsed="1"/>
+    <w:lsdException w:name="HTML Cite" w:semiHidden="1" w:unhideWhenUsed="1"/>
+    <w:lsdException w:name="HTML Code" w:semiHidden="1" w:unhideWhenUsed="1"/>
+    <w:lsdException w:name="HTML Definition" w:semiHidden="1" w:unhideWhenUsed="1"/>
+    <w:lsdException w:name="HTML Keyboard" w:semiHidden="1" w:unhideWhenUsed="1"/>
+    <w:lsdException w:name="HTML Preformatted" w:semiHidden="1" w:unhideWhenUsed="1"/>
+    <w:lsdException w:name="HTML Sample" w:semiHidden="1" w:unhideWhenUsed="1"/>
+    <w:lsdException w:name="HTML Typewriter" w:semiHidden="1" w:unhideWhenUsed="1"/>
+    <w:lsdException w:name="HTML Variable" w:semiHidden="1" w:unhideWhenUsed="1"/>
+    <w:lsdException w:name="Normal Table" w:semiHidden="1" w:unhideWhenUsed="1"/>
+    <w:lsdException w:name="annotation subject" w:semiHidden="1" w:unhideWhenUsed="1"/>
+    <w:lsdException w:name="No List" w:semiHidden="1" w:unhideWhenUsed="1"/>
+    <w:lsdException w:name="Outline List 1" w:semiHidden="1" w:unhideWhenUsed="1"/>
+    <w:lsdException w:name="Outline List 2" w:semiHidden="1" w:unhideWhenUsed="1"/>
+    <w:lsdException w:name="Outline List 3" w:semiHidden="1" w:unhideWhenUsed="1"/>
+    <w:lsdException w:name="Table Simple 1" w:semiHidden="1" w:unhideWhenUsed="1"/>
+    <w:lsdException w:name="Table Simple 2" w:semiHidden="1" w:unhideWhenUsed="1"/>
+    <w:lsdException w:name="Table Simple 3" w:semiHidden="1" w:unhideWhenUsed="1"/>
+    <w:lsdException w:name="Table Classic 1" w:semiHidden="1" w:unhideWhenUsed="1"/>
+    <w:lsdException w:name="Table Classic 2" w:semiHidden="1" w:unhideWhenUsed="1"/>
+    <w:lsdException w:name="Table Classic 3" w:semiHidden="1" w:unhideWhenUsed="1"/>
+    <w:lsdException w:name="Table Classic 4" w:semiHidden="1" w:unhideWhenUsed="1"/>
+    <w:lsdException w:name="Table Colorful 1" w:semiHidden="1" w:unhideWhenUsed="1"/>
+    <w:lsdException w:name="Table Colorful 2" w:semiHidden="1" w:unhideWhenUsed="1"/>
+    <w:lsdException w:name="Table Colorful 3" w:semiHidden="1" w:unhideWhenUsed="1"/>
+    <w:lsdException w:name="Table Columns 1" w:semiHidden="1" w:unhideWhenUsed="1"/>
+    <w:lsdException w:name="Table Columns 2" w:semiHidden="1" w:unhideWhenUsed="1"/>
+    <w:lsdException w:name="Table Columns 3" w:semiHidden="1" w:unhideWhenUsed="1"/>
+    <w:lsdException w:name="Table Columns 4" w:semiHidden="1" w:unhideWhenUsed="1"/>
+    <w:lsdException w:name="Table Columns 5" w:semiHidden="1" w:unhideWhenUsed="1"/>
+    <w:lsdException w:name="Table Grid 1" w:semiHidden="1" w:unhideWhenUsed="1"/>
+    <w:lsdException w:name="Table Grid 2" w:semiHidden="1" w:unhideWhenUsed="1"/>
+    <w:lsdException w:name="Table Grid 3" w:semiHidden="1" w:unhideWhenUsed="1"/>
+    <w:lsdException w:name="Table Grid 4" w:semiHidden="1" w:unhideWhenUsed="1"/>
+    <w:lsdException w:name="Table Grid 5" w:semiHidden="1" w:unhideWhenUsed="1"/>
+    <w:lsdException w:name="Table Grid 6" w:semiHidden="1" w:unhideWhenUsed="1"/>
+    <w:lsdException w:name="Table Grid 7" w:semiHidden="1" w:unhideWhenUsed="1"/>
+    <w:lsdException w:name="Table Grid 8" w:semiHidden="1" w:unhideWhenUsed="1"/>
+    <w:lsdException w:name="Table List 1" w:semiHidden="1" w:unhideWhenUsed="1"/>
+    <w:lsdException w:name="Table List 2" w:semiHidden="1" w:unhideWhenUsed="1"/>
+    <w:lsdException w:name="Table List 3" w:semiHidden="1" w:unhideWhenUsed="1"/>
+    <w:lsdException w:name="Table List 4" w:semiHidden="1" w:unhideWhenUsed="1"/>
+    <w:lsdException w:name="Table List 5" w:semiHidden="1" w:unhideWhenUsed="1"/>
+    <w:lsdException w:name="Table List 6" w:semiHidden="1" w:unhideWhenUsed="1"/>
+    <w:lsdException w:name="Table List 7" w:semiHidden="1" w:unhideWhenUsed="1"/>
+    <w:lsdException w:name="Table List 8" w:semiHidden="1" w:unhideWhenUsed="1"/>
+    <w:lsdException w:name="Table 3D effects 1" w:semiHidden="1" w:unhideWhenUsed="1"/>
+    <w:lsdException w:name="Table 3D effects 2" w:semiHidden="1" w:unhideWhenUsed="1"/>
+    <w:lsdException w:name="Table 3D effects 3" w:semiHidden="1" w:unhideWhenUsed="1"/>
+    <w:lsdException w:name="Table Contemporary" w:semiHidden="1" w:unhideWhenUsed="1"/>
+    <w:lsdException w:name="Table Elegant" w:semiHidden="1" w:unhideWhenUsed="1"/>
+    <w:lsdException w:name="Table Professional" w:semiHidden="1" w:unhideWhenUsed="1"/>
+    <w:lsdException w:name="Table Subtle 1" w:semiHidden="1" w:unhideWhenUsed="1"/>
+    <w:lsdException w:name="Table Subtle 2" w:semiHidden="1" w:unhideWhenUsed="1"/>
+    <w:lsdException w:name="Table Web 1" w:semiHidden="1" w:unhideWhenUsed="1"/>
+    <w:lsdException w:name="Table Web 2" w:semiHidden="1" w:unhideWhenUsed="1"/>
+    <w:lsdException w:name="Table Web 3" w:semiHidden="1" w:unhideWhenUsed="1"/>
+    <w:lsdException w:name="Balloon Text" w:semiHidden="1" w:unhideWhenUsed="1"/>
+    <w:lsdException w:name="Table Grid" w:uiPriority="59"/>
+    <w:lsdException w:name="Table Theme" w:semiHidden="1" w:unhideWhenUsed="1"/>
+    <w:lsdException w:name="Note Level 1" w:semiHidden="1" w:unhideWhenUsed="1"/>
+    <w:lsdException w:name="Note Level 2" w:semiHidden="1" w:unhideWhenUsed="1"/>
+    <w:lsdException w:name="Note Level 3" w:semiHidden="1" w:unhideWhenUsed="1"/>
+    <w:lsdException w:name="Note Level 4" w:semiHidden="1" w:unhideWhenUsed="1"/>
+    <w:lsdException w:name="Note Level 5" w:semiHidden="1" w:unhideWhenUsed="1"/>
+    <w:lsdException w:name="Note Level 6" w:semiHidden="1" w:unhideWhenUsed="1"/>
+    <w:lsdException w:name="Note Level 7" w:semiHidden="1" w:unhideWhenUsed="1"/>
+    <w:lsdException w:name="Note Level 8" w:semiHidden="1" w:unhideWhenUsed="1"/>
+    <w:lsdException w:name="Note Level 9" w:semiHidden="1" w:unhideWhenUsed="1"/>
+    <w:lsdException w:name="Placeholder Text" w:semiHidden="1"/>
+    <w:lsdException w:name="No Spacing" w:uiPriority="1" w:qFormat="1"/>
+    <w:lsdException w:name="Light Shading" w:uiPriority="60"/>
+    <w:lsdException w:name="Light List" w:uiPriority="61"/>
+    <w:lsdException w:name="Light Grid" w:uiPriority="62"/>
+    <w:lsdException w:name="Medium Shading 1" w:uiPriority="63"/>
+    <w:lsdException w:name="Medium Shading 2" w:uiPriority="64"/>
+    <w:lsdException w:name="Medium List 1" w:uiPriority="65"/>
+    <w:lsdException w:name="Medium List 2" w:uiPriority="66"/>
+    <w:lsdException w:name="Medium Grid 1" w:uiPriority="67"/>
+    <w:lsdException w:name="Medium Grid 2" w:uiPriority="68"/>
+    <w:lsdException w:name="Medium Grid 3" w:uiPriority="69"/>
+    <w:lsdException w:name="Dark List" w:uiPriority="70"/>
+    <w:lsdException w:name="Colorful Shading" w:uiPriority="71"/>
+    <w:lsdException w:name="Colorful List" w:uiPriority="72"/>
+    <w:lsdException w:name="Colorful Grid" w:uiPriority="73"/>
+    <w:lsdException w:name="Light Shading Accent 1" w:uiPriority="60"/>
+    <w:lsdException w:name="Light List Accent 1" w:uiPriority="61"/>
+    <w:lsdException w:name="Light Grid Accent 1" w:uiPriority="62"/>
+    <w:lsdException w:name="Medium Shading 1 Accent 1" w:uiPriority="63"/>
+    <w:lsdException w:name="Medium Shading 2 Accent 1" w:uiPriority="64"/>
+    <w:lsdException w:name="Medium List 1 Accent 1" w:uiPriority="65"/>
+    <w:lsdException w:name="Revision" w:semiHidden="1"/>
+    <w:lsdException w:name="List Paragraph" w:uiPriority="34" w:qFormat="1"/>
+    <w:lsdException w:name="Quote" w:uiPriority="29" w:qFormat="1"/>
+    <w:lsdException w:name="Intense Quote" w:uiPriority="30" w:qFormat="1"/>
+    <w:lsdException w:name="Medium List 2 Accent 1" w:uiPriority="66"/>
+    <w:lsdException w:name="Medium Grid 1 Accent 1" w:uiPriority="67"/>
+    <w:lsdException w:name="Medium Grid 2 Accent 1" w:uiPriority="68"/>
+    <w:lsdException w:name="Medium Grid 3 Accent 1" w:uiPriority="69"/>
+    <w:lsdException w:name="Dark List Accent 1" w:uiPriority="70"/>
+    <w:lsdException w:name="Colorful Shading Accent 1" w:uiPriority="71"/>
+    <w:lsdException w:name="Colorful List Accent 1" w:uiPriority="72"/>
+    <w:lsdException w:name="Colorful Grid Accent 1" w:uiPriority="73"/>
+    <w:lsdException w:name="Light Shading Accent 2" w:uiPriority="60"/>
+    <w:lsdException w:name="Light List Accent 2" w:uiPriority="61"/>
+    <w:lsdException w:name="Light Grid Accent 2" w:uiPriority="62"/>
+    <w:lsdException w:name="Medium Shading 1 Accent 2" w:uiPriority="63"/>
+    <w:lsdException w:name="Medium Shading 2 Accent 2" w:uiPriority="64"/>
+    <w:lsdException w:name="Medium List 1 Accent 2" w:uiPriority="65"/>
+    <w:lsdException w:name="Medium List 2 Accent 2" w:uiPriority="66"/>
+    <w:lsdException w:name="Medium Grid 1 Accent 2" w:uiPriority="67"/>
+    <w:lsdException w:name="Medium Grid 2 Accent 2" w:uiPriority="68"/>
+    <w:lsdException w:name="Medium Grid 3 Accent 2" w:uiPriority="69"/>
+    <w:lsdException w:name="Dark List Accent 2" w:uiPriority="70"/>
+    <w:lsdException w:name="Colorful Shading Accent 2" w:uiPriority="71"/>
+    <w:lsdException w:name="Colorful List Accent 2" w:uiPriority="72"/>
+    <w:lsdException w:name="Colorful Grid Accent 2" w:uiPriority="73"/>
+    <w:lsdException w:name="Light Shading Accent 3" w:uiPriority="60"/>
+    <w:lsdException w:name="Light List Accent 3" w:uiPriority="61"/>
+    <w:lsdException w:name="Light Grid Accent 3" w:uiPriority="62"/>
+    <w:lsdException w:name="Medium Shading 1 Accent 3" w:uiPriority="63"/>
+    <w:lsdException w:name="Medium Shading 2 Accent 3" w:uiPriority="64"/>
+    <w:lsdException w:name="Medium List 1 Accent 3" w:uiPriority="65"/>
+    <w:lsdException w:name="Medium List 2 Accent 3" w:uiPriority="66"/>
+    <w:lsdException w:name="Medium Grid 1 Accent 3" w:uiPriority="67"/>
+    <w:lsdException w:name="Medium Grid 2 Accent 3" w:uiPriority="68"/>
+    <w:lsdException w:name="Medium Grid 3 Accent 3" w:uiPriority="69"/>
+    <w:lsdException w:name="Dark List Accent 3" w:uiPriority="70"/>
+    <w:lsdException w:name="Colorful Shading Accent 3" w:uiPriority="71"/>
+    <w:lsdException w:name="Colorful List Accent 3" w:uiPriority="72"/>
+    <w:lsdException w:name="Colorful Grid Accent 3" w:uiPriority="73"/>
+    <w:lsdException w:name="Light Shading Accent 4" w:uiPriority="60"/>
+    <w:lsdException w:name="Light List Accent 4" w:uiPriority="61"/>
+    <w:lsdException w:name="Light Grid Accent 4" w:uiPriority="62"/>
+    <w:lsdException w:name="Medium Shading 1 Accent 4" w:uiPriority="63"/>
+    <w:lsdException w:name="Medium Shading 2 Accent 4" w:uiPriority="64"/>
+    <w:lsdException w:name="Medium List 1 Accent 4" w:uiPriority="65"/>
+    <w:lsdException w:name="Medium List 2 Accent 4" w:uiPriority="66"/>
+    <w:lsdException w:name="Medium Grid 1 Accent 4" w:uiPriority="67"/>
+    <w:lsdException w:name="Medium Grid 2 Accent 4" w:uiPriority="68"/>
+    <w:lsdException w:name="Medium Grid 3 Accent 4" w:uiPriority="69"/>
+    <w:lsdException w:name="Dark List Accent 4" w:uiPriority="70"/>
+    <w:lsdException w:name="Colorful Shading Accent 4" w:uiPriority="71"/>
+    <w:lsdException w:name="Colorful List Accent 4" w:uiPriority="72"/>
+    <w:lsdException w:name="Colorful Grid Accent 4" w:uiPriority="73"/>
+    <w:lsdException w:name="Light Shading Accent 5" w:uiPriority="60"/>
+    <w:lsdException w:name="Light List Accent 5" w:uiPriority="61"/>
+    <w:lsdException w:name="Light Grid Accent 5" w:uiPriority="62"/>
+    <w:lsdException w:name="Medium Shading 1 Accent 5" w:uiPriority="63"/>
+    <w:lsdException w:name="Medium Shading 2 Accent 5" w:uiPriority="64"/>
+    <w:lsdException w:name="Medium List 1 Accent 5" w:uiPriority="65"/>
+    <w:lsdException w:name="Medium List 2 Accent 5" w:uiPriority="66"/>
+    <w:lsdException w:name="Medium Grid 1 Accent 5" w:uiPriority="67"/>
+    <w:lsdException w:name="Medium Grid 2 Accent 5" w:uiPriority="68"/>
+    <w:lsdException w:name="Medium Grid 3 Accent 5" w:uiPriority="69"/>
+    <w:lsdException w:name="Dark List Accent 5" w:uiPriority="70"/>
+    <w:lsdException w:name="Colorful Shading Accent 5" w:uiPriority="71"/>
+    <w:lsdException w:name="Colorful List Accent 5" w:uiPriority="72"/>
+    <w:lsdException w:name="Colorful Grid Accent 5" w:uiPriority="73"/>
+    <w:lsdException w:name="Light Shading Accent 6" w:uiPriority="60"/>
+    <w:lsdException w:name="Light List Accent 6" w:uiPriority="61"/>
+    <w:lsdException w:name="Light Grid Accent 6" w:uiPriority="62"/>
+    <w:lsdException w:name="Medium Shading 1 Accent 6" w:uiPriority="63"/>
+    <w:lsdException w:name="Medium Shading 2 Accent 6" w:uiPriority="64"/>
+    <w:lsdException w:name="Medium List 1 Accent 6" w:uiPriority="65"/>
+    <w:lsdException w:name="Medium List 2 Accent 6" w:uiPriority="66"/>
+    <w:lsdException w:name="Medium Grid 1 Accent 6" w:uiPriority="67"/>
+    <w:lsdException w:name="Medium Grid 2 Accent 6" w:uiPriority="68"/>
+    <w:lsdException w:name="Medium Grid 3 Accent 6" w:uiPriority="69"/>
+    <w:lsdException w:name="Dark List Accent 6" w:uiPriority="70"/>
+    <w:lsdException w:name="Colorful Shading Accent 6" w:uiPriority="71"/>
+    <w:lsdException w:name="Colorful List Accent 6" w:uiPriority="72"/>
+    <w:lsdException w:name="Colorful Grid Accent 6" w:uiPriority="73"/>
+    <w:lsdException w:name="Subtle Emphasis" w:uiPriority="19" w:qFormat="1"/>
+    <w:lsdException w:name="Intense Emphasis" w:uiPriority="21" w:qFormat="1"/>
+    <w:lsdException w:name="Subtle Reference" w:uiPriority="31" w:qFormat="1"/>
+    <w:lsdException w:name="Intense Reference" w:uiPriority="32" w:qFormat="1"/>
+    <w:lsdException w:name="Book Title" w:uiPriority="33" w:qFormat="1"/>
+    <w:lsdException w:name="Bibliography" w:semiHidden="1" w:uiPriority="37" w:unhideWhenUsed="1"/>
+    <w:lsdException w:name="TOC Heading" w:semiHidden="1" w:uiPriority="39" w:unhideWhenUsed="1" w:qFormat="1"/>
+    <w:lsdException w:name="Plain Table 1" w:uiPriority="41"/>
+    <w:lsdException w:name="Plain Table 2" w:uiPriority="42"/>
+    <w:lsdException w:name="Plain Table 3" w:uiPriority="43"/>
+    <w:lsdException w:name="Plain Table 4" w:uiPriority="44"/>
+    <w:lsdException w:name="Plain Table 5" w:uiPriority="45"/>
+    <w:lsdException w:name="Grid Table Light" w:uiPriority="40"/>
+    <w:lsdException w:name="Grid Table 1 Light" w:uiPriority="46"/>
+    <w:lsdException w:name="Grid Table 2" w:uiPriority="47"/>
+    <w:lsdException w:name="Grid Table 3" w:uiPriority="48"/>
+    <w:lsdException w:name="Grid Table 4" w:uiPriority="49"/>
+    <w:lsdException w:name="Grid Table 5 Dark" w:uiPriority="50"/>
+    <w:lsdException w:name="Grid Table 6 Colorful" w:uiPriority="51"/>
+    <w:lsdException w:name="Grid Table 7 Colorful" w:uiPriority="52"/>
+    <w:lsdException w:name="Grid Table 1 Light Accent 1" w:uiPriority="46"/>
+    <w:lsdException w:name="Grid Table 2 Accent 1" w:uiPriority="47"/>
+    <w:lsdException w:name="Grid Table 3 Accent 1" w:uiPriority="48"/>
+    <w:lsdException w:name="Grid Table 4 Accent 1" w:uiPriority="49"/>
+    <w:lsdException w:name="Grid Table 5 Dark Accent 1" w:uiPriority="50"/>
+    <w:lsdException w:name="Grid Table 6 Colorful Accent 1" w:uiPriority="51"/>
+    <w:lsdException w:name="Grid Table 7 Colorful Accent 1" w:uiPriority="52"/>
+    <w:lsdException w:name="Grid Table 1 Light Accent 2" w:uiPriority="46"/>
+    <w:lsdException w:name="Grid Table 2 Accent 2" w:uiPriority="47"/>
+    <w:lsdException w:name="Grid Table 3 Accent 2" w:uiPriority="48"/>
+    <w:lsdException w:name="Grid Table 4 Accent 2" w:uiPriority="49"/>
+    <w:lsdException w:name="Grid Table 5 Dark Accent 2" w:uiPriority="50"/>
+    <w:lsdException w:name="Grid Table 6 Colorful Accent 2" w:uiPriority="51"/>
+    <w:lsdException w:name="Grid Table 7 Colorful Accent 2" w:uiPriority="52"/>
+    <w:lsdException w:name="Grid Table 1 Light Accent 3" w:uiPriority="46"/>
+    <w:lsdException w:name="Grid Table 2 Accent 3" w:uiPriority="47"/>
+    <w:lsdException w:name="Grid Table 3 Accent 3" w:uiPriority="48"/>
+    <w:lsdException w:name="Grid Table 4 Accent 3" w:uiPriority="49"/>
+    <w:lsdException w:name="Grid Table 5 Dark Accent 3" w:uiPriority="50"/>
+    <w:lsdException w:name="Grid Table 6 Colorful Accent 3" w:uiPriority="51"/>
+    <w:lsdException w:name="Grid Table 7 Colorful Accent 3" w:uiPriority="52"/>
+    <w:lsdException w:name="Grid Table 1 Light Accent 4" w:uiPriority="46"/>
+    <w:lsdException w:name="Grid Table 2 Accent 4" w:uiPriority="47"/>
+    <w:lsdException w:name="Grid Table 3 Accent 4" w:uiPriority="48"/>
+    <w:lsdException w:name="Grid Table 4 Accent 4" w:uiPriority="49"/>
+    <w:lsdException w:name="Grid Table 5 Dark Accent 4" w:uiPriority="50"/>
+    <w:lsdException w:name="Grid Table 6 Colorful Accent 4" w:uiPriority="51"/>
+    <w:lsdException w:name="Grid Table 7 Colorful Accent 4" w:uiPriority="52"/>
+    <w:lsdException w:name="Grid Table 1 Light Accent 5" w:uiPriority="46"/>
+    <w:lsdException w:name="Grid Table 2 Accent 5" w:uiPriority="47"/>
+    <w:lsdException w:name="Grid Table 3 Accent 5" w:uiPriority="48"/>
+    <w:lsdException w:name="Grid Table 4 Accent 5" w:uiPriority="49"/>
+    <w:lsdException w:name="Grid Table 5 Dark Accent 5" w:uiPriority="50"/>
+    <w:lsdException w:name="Grid Table 6 Colorful Accent 5" w:uiPriority="51"/>
+    <w:lsdException w:name="Grid Table 7 Colorful Accent 5" w:uiPriority="52"/>
+    <w:lsdException w:name="Grid Table 1 Light Accent 6" w:uiPriority="46"/>
+    <w:lsdException w:name="Grid Table 2 Accent 6" w:uiPriority="47"/>
+    <w:lsdException w:name="Grid Table 3 Accent 6" w:uiPriority="48"/>
+    <w:lsdException w:name="Grid Table 4 Accent 6" w:uiPriority="49"/>
+    <w:lsdException w:name="Grid Table 5 Dark Accent 6" w:uiPriority="50"/>
+    <w:lsdException w:name="Grid Table 6 Colorful Accent 6" w:uiPriority="51"/>
+    <w:lsdException w:name="Grid Table 7 Colorful Accent 6" w:uiPriority="52"/>
+    <w:lsdException w:name="List Table 1 Light" w:uiPriority="46"/>
+    <w:lsdException w:name="List Table 2" w:uiPriority="47"/>
+    <w:lsdException w:name="List Table 3" w:uiPriority="48"/>
+    <w:lsdException w:name="List Table 4" w:uiPriority="49"/>
+    <w:lsdException w:name="List Table 5 Dark" w:uiPriority="50"/>
+    <w:lsdException w:name="List Table 6 Colorful" w:uiPriority="51"/>
+    <w:lsdException w:name="List Table 7 Colorful" w:uiPriority="52"/>
+    <w:lsdException w:name="List Table 1 Light Accent 1" w:uiPriority="46"/>
+    <w:lsdException w:name="List Table 2 Accent 1" w:uiPriority="47"/>
+    <w:lsdException w:name="List Table 3 Accent 1" w:uiPriority="48"/>
+    <w:lsdException w:name="List Table 4 Accent 1" w:uiPriority="49"/>
+    <w:lsdException w:name="List Table 5 Dark Accent 1" w:uiPriority="50"/>
+    <w:lsdException w:name="List Table 6 Colorful Accent 1" w:uiPriority="51"/>
+    <w:lsdException w:name="List Table 7 Colorful Accent 1" w:uiPriority="52"/>
+    <w:lsdException w:name="List Table 1 Light Accent 2" w:uiPriority="46"/>
+    <w:lsdException w:name="List Table 2 Accent 2" w:uiPriority="47"/>
+    <w:lsdException w:name="List Table 3 Accent 2" w:uiPriority="48"/>
+    <w:lsdException w:name="List Table 4 Accent 2" w:uiPriority="49"/>
+    <w:lsdException w:name="List Table 5 Dark Accent 2" w:uiPriority="50"/>
+    <w:lsdException w:name="List Table 6 Colorful Accent 2" w:uiPriority="51"/>
+    <w:lsdException w:name="List Table 7 Colorful Accent 2" w:uiPriority="52"/>
+    <w:lsdException w:name="List Table 1 Light Accent 3" w:uiPriority="46"/>
+    <w:lsdException w:name="List Table 2 Accent 3" w:uiPriority="47"/>
+    <w:lsdException w:name="List Table 3 Accent 3" w:uiPriority="48"/>
+    <w:lsdException w:name="List Table 4 Accent 3" w:uiPriority="49"/>
+    <w:lsdException w:name="List Table 5 Dark Accent 3" w:uiPriority="50"/>
+    <w:lsdException w:name="List Table 6 Colorful Accent 3" w:uiPriority="51"/>
+    <w:lsdException w:name="List Table 7 Colorful Accent 3" w:uiPriority="52"/>
+    <w:lsdException w:name="List Table 1 Light Accent 4" w:uiPriority="46"/>
+    <w:lsdException w:name="List Table 2 Accent 4" w:uiPriority="47"/>
+    <w:lsdException w:name="List Table 3 Accent 4" w:uiPriority="48"/>
+    <w:lsdException w:name="List Table 4 Accent 4" w:uiPriority="49"/>
+    <w:lsdException w:name="List Table 5 Dark Accent 4" w:uiPriority="50"/>
+    <w:lsdException w:name="List Table 6 Colorful Accent 4" w:uiPriority="51"/>
+    <w:lsdException w:name="List Table 7 Colorful Accent 4" w:uiPriority="52"/>
+    <w:lsdException w:name="List Table 1 Light Accent 5" w:uiPriority="46"/>
+    <w:lsdException w:name="List Table 2 Accent 5" w:uiPriority="47"/>
+    <w:lsdException w:name="List Table 3 Accent 5" w:uiPriority="48"/>
+    <w:lsdException w:name="List Table 4 Accent 5" w:uiPriority="49"/>
+    <w:lsdException w:name="List Table 5 Dark Accent 5" w:uiPriority="50"/>
+    <w:lsdException w:name="List Table 6 Colorful Accent 5" w:uiPriority="51"/>
+    <w:lsdException w:name="List Table 7 Colorful Accent 5" w:uiPriority="52"/>
+    <w:lsdException w:name="List Table 1 Light Accent 6" w:uiPriority="46"/>
+    <w:lsdException w:name="List Table 2 Accent 6" w:uiPriority="47"/>
+    <w:lsdException w:name="List Table 3 Accent 6" w:uiPriority="48"/>
+    <w:lsdException w:name="List Table 4 Accent 6" w:uiPriority="49"/>
+    <w:lsdException w:name="List Table 5 Dark Accent 6" w:uiPriority="50"/>
+    <w:lsdException w:name="List Table 6 Colorful Accent 6" w:uiPriority="51"/>
+    <w:lsdException w:name="List Table 7 Colorful Accent 6" w:uiPriority="52"/>
   </w:latentStyles>
-  <w:style w:type="paragraph" w:default="1" w:styleId="Standard">
+  <w:style w:type="paragraph" w:default="1" w:styleId="Normal">
     <w:name w:val="Normal"/>
     <w:qFormat/>
     <w:pPr>
@@ -5267,10 +5742,10 @@
       <w:suppressAutoHyphens/>
     </w:pPr>
   </w:style>
-  <w:style w:type="paragraph" w:styleId="berschrift2">
+  <w:style w:type="paragraph" w:styleId="Heading2">
     <w:name w:val="heading 2"/>
     <w:basedOn w:val="Heading"/>
-    <w:next w:val="Textkrper"/>
+    <w:next w:val="BodyText"/>
     <w:qFormat/>
     <w:pPr>
       <w:numPr>
@@ -5280,13 +5755,13 @@
       <w:outlineLvl w:val="1"/>
     </w:pPr>
   </w:style>
-  <w:style w:type="character" w:default="1" w:styleId="Absatzstandardschriftart">
+  <w:style w:type="character" w:default="1" w:styleId="DefaultParagraphFont">
     <w:name w:val="Default Paragraph Font"/>
     <w:uiPriority w:val="1"/>
     <w:semiHidden/>
     <w:unhideWhenUsed/>
   </w:style>
-  <w:style w:type="table" w:default="1" w:styleId="NormaleTabelle">
+  <w:style w:type="table" w:default="1" w:styleId="TableNormal">
     <w:name w:val="Normal Table"/>
     <w:uiPriority w:val="99"/>
     <w:semiHidden/>
@@ -5301,13 +5776,13 @@
       </w:tblCellMar>
     </w:tblPr>
   </w:style>
-  <w:style w:type="numbering" w:default="1" w:styleId="KeineListe">
+  <w:style w:type="numbering" w:default="1" w:styleId="NoList">
     <w:name w:val="No List"/>
     <w:uiPriority w:val="99"/>
     <w:semiHidden/>
     <w:unhideWhenUsed/>
   </w:style>
-  <w:style w:type="character" w:styleId="Link">
+  <w:style w:type="character" w:styleId="Hyperlink">
     <w:name w:val="Hyperlink"/>
   </w:style>
   <w:style w:type="character" w:customStyle="1" w:styleId="NumberingSymbols">
@@ -5315,30 +5790,30 @@
   </w:style>
   <w:style w:type="paragraph" w:customStyle="1" w:styleId="Heading">
     <w:name w:val="Heading"/>
-    <w:basedOn w:val="Standard"/>
-    <w:next w:val="Textkrper"/>
+    <w:basedOn w:val="Normal"/>
+    <w:next w:val="BodyText"/>
     <w:pPr>
       <w:keepNext/>
       <w:spacing w:before="240" w:after="120"/>
     </w:pPr>
   </w:style>
-  <w:style w:type="paragraph" w:styleId="Textkrper">
+  <w:style w:type="paragraph" w:styleId="BodyText">
     <w:name w:val="Body Text"/>
-    <w:basedOn w:val="Standard"/>
+    <w:basedOn w:val="Normal"/>
     <w:pPr>
       <w:spacing w:after="120"/>
     </w:pPr>
   </w:style>
-  <w:style w:type="paragraph" w:styleId="Liste">
+  <w:style w:type="paragraph" w:styleId="List">
     <w:name w:val="List"/>
-    <w:basedOn w:val="Textkrper"/>
+    <w:basedOn w:val="BodyText"/>
     <w:rPr>
       <w:rFonts w:cs="Lohit Hindi"/>
     </w:rPr>
   </w:style>
-  <w:style w:type="paragraph" w:customStyle="1" w:styleId="Caption">
-    <w:name w:val="Caption"/>
-    <w:basedOn w:val="Standard"/>
+  <w:style w:type="paragraph" w:customStyle="1" w:styleId="Caption1">
+    <w:name w:val="Caption1"/>
+    <w:basedOn w:val="Normal"/>
     <w:pPr>
       <w:suppressLineNumbers/>
       <w:spacing w:before="120" w:after="120"/>
@@ -5346,7 +5821,7 @@
   </w:style>
   <w:style w:type="paragraph" w:customStyle="1" w:styleId="Index">
     <w:name w:val="Index"/>
-    <w:basedOn w:val="Standard"/>
+    <w:basedOn w:val="Normal"/>
     <w:pPr>
       <w:suppressLineNumbers/>
     </w:pPr>
@@ -5356,7 +5831,7 @@
   </w:style>
   <w:style w:type="paragraph" w:customStyle="1" w:styleId="TableContents">
     <w:name w:val="Table Contents"/>
-    <w:basedOn w:val="Standard"/>
+    <w:basedOn w:val="Normal"/>
     <w:pPr>
       <w:suppressLineNumbers/>
     </w:pPr>
@@ -5372,10 +5847,10 @@
       <w:bCs/>
     </w:rPr>
   </w:style>
-  <w:style w:type="paragraph" w:styleId="Sprechblasentext">
+  <w:style w:type="paragraph" w:styleId="BalloonText">
     <w:name w:val="Balloon Text"/>
-    <w:basedOn w:val="Standard"/>
-    <w:link w:val="SprechblasentextZeichen"/>
+    <w:basedOn w:val="Normal"/>
+    <w:link w:val="BalloonTextChar"/>
     <w:uiPriority w:val="99"/>
     <w:semiHidden/>
     <w:unhideWhenUsed/>
@@ -5386,303 +5861,10 @@
       <w:szCs w:val="18"/>
     </w:rPr>
   </w:style>
-  <w:style w:type="character" w:customStyle="1" w:styleId="SprechblasentextZeichen">
-    <w:name w:val="Sprechblasentext Zeichen"/>
-    <w:basedOn w:val="Absatzstandardschriftart"/>
-    <w:link w:val="Sprechblasentext"/>
-    <w:uiPriority w:val="99"/>
-    <w:semiHidden/>
-    <w:rsid w:val="00B11044"/>
-    <w:rPr>
-      <w:rFonts w:ascii="Lucida Grande" w:hAnsi="Lucida Grande"/>
-      <w:sz w:val="18"/>
-      <w:szCs w:val="18"/>
-    </w:rPr>
-  </w:style>
-</w:styles>
-</file>
-
-<file path=word/stylesWithEffects.xml><?xml version="1.0" encoding="utf-8"?>
-<w:styles xmlns:wpc="http://schemas.microsoft.com/office/word/2010/wordprocessingCanvas" xmlns:mo="http://schemas.microsoft.com/office/mac/office/2008/main" xmlns:mc="http://schemas.openxmlformats.org/markup-compatibility/2006" xmlns:mv="urn:schemas-microsoft-com:mac:vml" xmlns:o="urn:schemas-microsoft-com:office:office" xmlns:r="http://schemas.openxmlformats.org/officeDocument/2006/relationships" xmlns:m="http://schemas.openxmlformats.org/officeDocument/2006/math" xmlns:v="urn:schemas-microsoft-com:vml" xmlns:wp14="http://schemas.microsoft.com/office/word/2010/wordprocessingDrawing" xmlns:wp="http://schemas.openxmlformats.org/drawingml/2006/wordprocessingDrawing" xmlns:w10="urn:schemas-microsoft-com:office:word" xmlns:w="http://schemas.openxmlformats.org/wordprocessingml/2006/main" xmlns:w14="http://schemas.microsoft.com/office/word/2010/wordml" xmlns:wpg="http://schemas.microsoft.com/office/word/2010/wordprocessingGroup" xmlns:wpi="http://schemas.microsoft.com/office/word/2010/wordprocessingInk" xmlns:wne="http://schemas.microsoft.com/office/word/2006/wordml" xmlns:wps="http://schemas.microsoft.com/office/word/2010/wordprocessingShape" mc:Ignorable="w14 wp14">
-  <w:docDefaults>
-    <w:rPrDefault>
-      <w:rPr>
-        <w:rFonts w:ascii="Times New Roman" w:eastAsia="Times New Roman" w:hAnsi="Times New Roman" w:cs="Times New Roman"/>
-        <w:lang w:val="en-US" w:eastAsia="de-DE" w:bidi="ar-SA"/>
-      </w:rPr>
-    </w:rPrDefault>
-    <w:pPrDefault/>
-  </w:docDefaults>
-  <w:latentStyles w:defLockedState="0" w:defUIPriority="99" w:defSemiHidden="1" w:defUnhideWhenUsed="1" w:defQFormat="0" w:count="276">
-    <w:lsdException w:name="Normal" w:semiHidden="0" w:uiPriority="0" w:unhideWhenUsed="0" w:qFormat="1"/>
-    <w:lsdException w:name="heading 1" w:semiHidden="0" w:uiPriority="9" w:unhideWhenUsed="0" w:qFormat="1"/>
-    <w:lsdException w:name="heading 2" w:semiHidden="0" w:uiPriority="9" w:unhideWhenUsed="0" w:qFormat="1"/>
-    <w:lsdException w:name="heading 3" w:uiPriority="9" w:qFormat="1"/>
-    <w:lsdException w:name="heading 4" w:uiPriority="9" w:qFormat="1"/>
-    <w:lsdException w:name="heading 5" w:uiPriority="9" w:qFormat="1"/>
-    <w:lsdException w:name="heading 6" w:uiPriority="9" w:qFormat="1"/>
-    <w:lsdException w:name="heading 7" w:uiPriority="9" w:qFormat="1"/>
-    <w:lsdException w:name="heading 8" w:uiPriority="9" w:qFormat="1"/>
-    <w:lsdException w:name="heading 9" w:uiPriority="9" w:qFormat="1"/>
-    <w:lsdException w:name="toc 1" w:uiPriority="39"/>
-    <w:lsdException w:name="toc 2" w:uiPriority="39"/>
-    <w:lsdException w:name="toc 3" w:uiPriority="39"/>
-    <w:lsdException w:name="toc 4" w:uiPriority="39"/>
-    <w:lsdException w:name="toc 5" w:uiPriority="39"/>
-    <w:lsdException w:name="toc 6" w:uiPriority="39"/>
-    <w:lsdException w:name="toc 7" w:uiPriority="39"/>
-    <w:lsdException w:name="toc 8" w:uiPriority="39"/>
-    <w:lsdException w:name="toc 9" w:uiPriority="39"/>
-    <w:lsdException w:name="caption" w:uiPriority="35" w:qFormat="1"/>
-    <w:lsdException w:name="Title" w:semiHidden="0" w:uiPriority="10" w:unhideWhenUsed="0" w:qFormat="1"/>
-    <w:lsdException w:name="Default Paragraph Font" w:uiPriority="1"/>
-    <w:lsdException w:name="Subtitle" w:semiHidden="0" w:uiPriority="11" w:unhideWhenUsed="0" w:qFormat="1"/>
-    <w:lsdException w:name="Strong" w:semiHidden="0" w:uiPriority="22" w:unhideWhenUsed="0" w:qFormat="1"/>
-    <w:lsdException w:name="Emphasis" w:semiHidden="0" w:uiPriority="20" w:unhideWhenUsed="0" w:qFormat="1"/>
-    <w:lsdException w:name="Table Grid" w:semiHidden="0" w:uiPriority="59" w:unhideWhenUsed="0"/>
-    <w:lsdException w:name="Placeholder Text" w:unhideWhenUsed="0"/>
-    <w:lsdException w:name="No Spacing" w:semiHidden="0" w:uiPriority="1" w:unhideWhenUsed="0" w:qFormat="1"/>
-    <w:lsdException w:name="Light Shading" w:semiHidden="0" w:uiPriority="60" w:unhideWhenUsed="0"/>
-    <w:lsdException w:name="Light List" w:semiHidden="0" w:uiPriority="61" w:unhideWhenUsed="0"/>
-    <w:lsdException w:name="Light Grid" w:semiHidden="0" w:uiPriority="62" w:unhideWhenUsed="0"/>
-    <w:lsdException w:name="Medium Shading 1" w:semiHidden="0" w:uiPriority="63" w:unhideWhenUsed="0"/>
-    <w:lsdException w:name="Medium Shading 2" w:semiHidden="0" w:uiPriority="64" w:unhideWhenUsed="0"/>
-    <w:lsdException w:name="Medium List 1" w:semiHidden="0" w:uiPriority="65" w:unhideWhenUsed="0"/>
-    <w:lsdException w:name="Medium List 2" w:semiHidden="0" w:uiPriority="66" w:unhideWhenUsed="0"/>
-    <w:lsdException w:name="Medium Grid 1" w:semiHidden="0" w:uiPriority="67" w:unhideWhenUsed="0"/>
-    <w:lsdException w:name="Medium Grid 2" w:semiHidden="0" w:uiPriority="68" w:unhideWhenUsed="0"/>
-    <w:lsdException w:name="Medium Grid 3" w:semiHidden="0" w:uiPriority="69" w:unhideWhenUsed="0"/>
-    <w:lsdException w:name="Dark List" w:semiHidden="0" w:uiPriority="70" w:unhideWhenUsed="0"/>
-    <w:lsdException w:name="Colorful Shading" w:semiHidden="0" w:uiPriority="71" w:unhideWhenUsed="0"/>
-    <w:lsdException w:name="Colorful List" w:semiHidden="0" w:uiPriority="72" w:unhideWhenUsed="0"/>
-    <w:lsdException w:name="Colorful Grid" w:semiHidden="0" w:uiPriority="73" w:unhideWhenUsed="0"/>
-    <w:lsdException w:name="Light Shading Accent 1" w:semiHidden="0" w:uiPriority="60" w:unhideWhenUsed="0"/>
-    <w:lsdException w:name="Light List Accent 1" w:semiHidden="0" w:uiPriority="61" w:unhideWhenUsed="0"/>
-    <w:lsdException w:name="Light Grid Accent 1" w:semiHidden="0" w:uiPriority="62" w:unhideWhenUsed="0"/>
-    <w:lsdException w:name="Medium Shading 1 Accent 1" w:semiHidden="0" w:uiPriority="63" w:unhideWhenUsed="0"/>
-    <w:lsdException w:name="Medium Shading 2 Accent 1" w:semiHidden="0" w:uiPriority="64" w:unhideWhenUsed="0"/>
-    <w:lsdException w:name="Medium List 1 Accent 1" w:semiHidden="0" w:uiPriority="65" w:unhideWhenUsed="0"/>
-    <w:lsdException w:name="Revision" w:unhideWhenUsed="0"/>
-    <w:lsdException w:name="List Paragraph" w:semiHidden="0" w:uiPriority="34" w:unhideWhenUsed="0" w:qFormat="1"/>
-    <w:lsdException w:name="Quote" w:semiHidden="0" w:uiPriority="29" w:unhideWhenUsed="0" w:qFormat="1"/>
-    <w:lsdException w:name="Intense Quote" w:semiHidden="0" w:uiPriority="30" w:unhideWhenUsed="0" w:qFormat="1"/>
-    <w:lsdException w:name="Medium List 2 Accent 1" w:semiHidden="0" w:uiPriority="66" w:unhideWhenUsed="0"/>
-    <w:lsdException w:name="Medium Grid 1 Accent 1" w:semiHidden="0" w:uiPriority="67" w:unhideWhenUsed="0"/>
-    <w:lsdException w:name="Medium Grid 2 Accent 1" w:semiHidden="0" w:uiPriority="68" w:unhideWhenUsed="0"/>
-    <w:lsdException w:name="Medium Grid 3 Accent 1" w:semiHidden="0" w:uiPriority="69" w:unhideWhenUsed="0"/>
-    <w:lsdException w:name="Dark List Accent 1" w:semiHidden="0" w:uiPriority="70" w:unhideWhenUsed="0"/>
-    <w:lsdException w:name="Colorful Shading Accent 1" w:semiHidden="0" w:uiPriority="71" w:unhideWhenUsed="0"/>
-    <w:lsdException w:name="Colorful List Accent 1" w:semiHidden="0" w:uiPriority="72" w:unhideWhenUsed="0"/>
-    <w:lsdException w:name="Colorful Grid Accent 1" w:semiHidden="0" w:uiPriority="73" w:unhideWhenUsed="0"/>
-    <w:lsdException w:name="Light Shading Accent 2" w:semiHidden="0" w:uiPriority="60" w:unhideWhenUsed="0"/>
-    <w:lsdException w:name="Light List Accent 2" w:semiHidden="0" w:uiPriority="61" w:unhideWhenUsed="0"/>
-    <w:lsdException w:name="Light Grid Accent 2" w:semiHidden="0" w:uiPriority="62" w:unhideWhenUsed="0"/>
-    <w:lsdException w:name="Medium Shading 1 Accent 2" w:semiHidden="0" w:uiPriority="63" w:unhideWhenUsed="0"/>
-    <w:lsdException w:name="Medium Shading 2 Accent 2" w:semiHidden="0" w:uiPriority="64" w:unhideWhenUsed="0"/>
-    <w:lsdException w:name="Medium List 1 Accent 2" w:semiHidden="0" w:uiPriority="65" w:unhideWhenUsed="0"/>
-    <w:lsdException w:name="Medium List 2 Accent 2" w:semiHidden="0" w:uiPriority="66" w:unhideWhenUsed="0"/>
-    <w:lsdException w:name="Medium Grid 1 Accent 2" w:semiHidden="0" w:uiPriority="67" w:unhideWhenUsed="0"/>
-    <w:lsdException w:name="Medium Grid 2 Accent 2" w:semiHidden="0" w:uiPriority="68" w:unhideWhenUsed="0"/>
-    <w:lsdException w:name="Medium Grid 3 Accent 2" w:semiHidden="0" w:uiPriority="69" w:unhideWhenUsed="0"/>
-    <w:lsdException w:name="Dark List Accent 2" w:semiHidden="0" w:uiPriority="70" w:unhideWhenUsed="0"/>
-    <w:lsdException w:name="Colorful Shading Accent 2" w:semiHidden="0" w:uiPriority="71" w:unhideWhenUsed="0"/>
-    <w:lsdException w:name="Colorful List Accent 2" w:semiHidden="0" w:uiPriority="72" w:unhideWhenUsed="0"/>
-    <w:lsdException w:name="Colorful Grid Accent 2" w:semiHidden="0" w:uiPriority="73" w:unhideWhenUsed="0"/>
-    <w:lsdException w:name="Light Shading Accent 3" w:semiHidden="0" w:uiPriority="60" w:unhideWhenUsed="0"/>
-    <w:lsdException w:name="Light List Accent 3" w:semiHidden="0" w:uiPriority="61" w:unhideWhenUsed="0"/>
-    <w:lsdException w:name="Light Grid Accent 3" w:semiHidden="0" w:uiPriority="62" w:unhideWhenUsed="0"/>
-    <w:lsdException w:name="Medium Shading 1 Accent 3" w:semiHidden="0" w:uiPriority="63" w:unhideWhenUsed="0"/>
-    <w:lsdException w:name="Medium Shading 2 Accent 3" w:semiHidden="0" w:uiPriority="64" w:unhideWhenUsed="0"/>
-    <w:lsdException w:name="Medium List 1 Accent 3" w:semiHidden="0" w:uiPriority="65" w:unhideWhenUsed="0"/>
-    <w:lsdException w:name="Medium List 2 Accent 3" w:semiHidden="0" w:uiPriority="66" w:unhideWhenUsed="0"/>
-    <w:lsdException w:name="Medium Grid 1 Accent 3" w:semiHidden="0" w:uiPriority="67" w:unhideWhenUsed="0"/>
-    <w:lsdException w:name="Medium Grid 2 Accent 3" w:semiHidden="0" w:uiPriority="68" w:unhideWhenUsed="0"/>
-    <w:lsdException w:name="Medium Grid 3 Accent 3" w:semiHidden="0" w:uiPriority="69" w:unhideWhenUsed="0"/>
-    <w:lsdException w:name="Dark List Accent 3" w:semiHidden="0" w:uiPriority="70" w:unhideWhenUsed="0"/>
-    <w:lsdException w:name="Colorful Shading Accent 3" w:semiHidden="0" w:uiPriority="71" w:unhideWhenUsed="0"/>
-    <w:lsdException w:name="Colorful List Accent 3" w:semiHidden="0" w:uiPriority="72" w:unhideWhenUsed="0"/>
-    <w:lsdException w:name="Colorful Grid Accent 3" w:semiHidden="0" w:uiPriority="73" w:unhideWhenUsed="0"/>
-    <w:lsdException w:name="Light Shading Accent 4" w:semiHidden="0" w:uiPriority="60" w:unhideWhenUsed="0"/>
-    <w:lsdException w:name="Light List Accent 4" w:semiHidden="0" w:uiPriority="61" w:unhideWhenUsed="0"/>
-    <w:lsdException w:name="Light Grid Accent 4" w:semiHidden="0" w:uiPriority="62" w:unhideWhenUsed="0"/>
-    <w:lsdException w:name="Medium Shading 1 Accent 4" w:semiHidden="0" w:uiPriority="63" w:unhideWhenUsed="0"/>
-    <w:lsdException w:name="Medium Shading 2 Accent 4" w:semiHidden="0" w:uiPriority="64" w:unhideWhenUsed="0"/>
-    <w:lsdException w:name="Medium List 1 Accent 4" w:semiHidden="0" w:uiPriority="65" w:unhideWhenUsed="0"/>
-    <w:lsdException w:name="Medium List 2 Accent 4" w:semiHidden="0" w:uiPriority="66" w:unhideWhenUsed="0"/>
-    <w:lsdException w:name="Medium Grid 1 Accent 4" w:semiHidden="0" w:uiPriority="67" w:unhideWhenUsed="0"/>
-    <w:lsdException w:name="Medium Grid 2 Accent 4" w:semiHidden="0" w:uiPriority="68" w:unhideWhenUsed="0"/>
-    <w:lsdException w:name="Medium Grid 3 Accent 4" w:semiHidden="0" w:uiPriority="69" w:unhideWhenUsed="0"/>
-    <w:lsdException w:name="Dark List Accent 4" w:semiHidden="0" w:uiPriority="70" w:unhideWhenUsed="0"/>
-    <w:lsdException w:name="Colorful Shading Accent 4" w:semiHidden="0" w:uiPriority="71" w:unhideWhenUsed="0"/>
-    <w:lsdException w:name="Colorful List Accent 4" w:semiHidden="0" w:uiPriority="72" w:unhideWhenUsed="0"/>
-    <w:lsdException w:name="Colorful Grid Accent 4" w:semiHidden="0" w:uiPriority="73" w:unhideWhenUsed="0"/>
-    <w:lsdException w:name="Light Shading Accent 5" w:semiHidden="0" w:uiPriority="60" w:unhideWhenUsed="0"/>
-    <w:lsdException w:name="Light List Accent 5" w:semiHidden="0" w:uiPriority="61" w:unhideWhenUsed="0"/>
-    <w:lsdException w:name="Light Grid Accent 5" w:semiHidden="0" w:uiPriority="62" w:unhideWhenUsed="0"/>
-    <w:lsdException w:name="Medium Shading 1 Accent 5" w:semiHidden="0" w:uiPriority="63" w:unhideWhenUsed="0"/>
-    <w:lsdException w:name="Medium Shading 2 Accent 5" w:semiHidden="0" w:uiPriority="64" w:unhideWhenUsed="0"/>
-    <w:lsdException w:name="Medium List 1 Accent 5" w:semiHidden="0" w:uiPriority="65" w:unhideWhenUsed="0"/>
-    <w:lsdException w:name="Medium List 2 Accent 5" w:semiHidden="0" w:uiPriority="66" w:unhideWhenUsed="0"/>
-    <w:lsdException w:name="Medium Grid 1 Accent 5" w:semiHidden="0" w:uiPriority="67" w:unhideWhenUsed="0"/>
-    <w:lsdException w:name="Medium Grid 2 Accent 5" w:semiHidden="0" w:uiPriority="68" w:unhideWhenUsed="0"/>
-    <w:lsdException w:name="Medium Grid 3 Accent 5" w:semiHidden="0" w:uiPriority="69" w:unhideWhenUsed="0"/>
-    <w:lsdException w:name="Dark List Accent 5" w:semiHidden="0" w:uiPriority="70" w:unhideWhenUsed="0"/>
-    <w:lsdException w:name="Colorful Shading Accent 5" w:semiHidden="0" w:uiPriority="71" w:unhideWhenUsed="0"/>
-    <w:lsdException w:name="Colorful List Accent 5" w:semiHidden="0" w:uiPriority="72" w:unhideWhenUsed="0"/>
-    <w:lsdException w:name="Colorful Grid Accent 5" w:semiHidden="0" w:uiPriority="73" w:unhideWhenUsed="0"/>
-    <w:lsdException w:name="Light Shading Accent 6" w:semiHidden="0" w:uiPriority="60" w:unhideWhenUsed="0"/>
-    <w:lsdException w:name="Light List Accent 6" w:semiHidden="0" w:uiPriority="61" w:unhideWhenUsed="0"/>
-    <w:lsdException w:name="Light Grid Accent 6" w:semiHidden="0" w:uiPriority="62" w:unhideWhenUsed="0"/>
-    <w:lsdException w:name="Medium Shading 1 Accent 6" w:semiHidden="0" w:uiPriority="63" w:unhideWhenUsed="0"/>
-    <w:lsdException w:name="Medium Shading 2 Accent 6" w:semiHidden="0" w:uiPriority="64" w:unhideWhenUsed="0"/>
-    <w:lsdException w:name="Medium List 1 Accent 6" w:semiHidden="0" w:uiPriority="65" w:unhideWhenUsed="0"/>
-    <w:lsdException w:name="Medium List 2 Accent 6" w:semiHidden="0" w:uiPriority="66" w:unhideWhenUsed="0"/>
-    <w:lsdException w:name="Medium Grid 1 Accent 6" w:semiHidden="0" w:uiPriority="67" w:unhideWhenUsed="0"/>
-    <w:lsdException w:name="Medium Grid 2 Accent 6" w:semiHidden="0" w:uiPriority="68" w:unhideWhenUsed="0"/>
-    <w:lsdException w:name="Medium Grid 3 Accent 6" w:semiHidden="0" w:uiPriority="69" w:unhideWhenUsed="0"/>
-    <w:lsdException w:name="Dark List Accent 6" w:semiHidden="0" w:uiPriority="70" w:unhideWhenUsed="0"/>
-    <w:lsdException w:name="Colorful Shading Accent 6" w:semiHidden="0" w:uiPriority="71" w:unhideWhenUsed="0"/>
-    <w:lsdException w:name="Colorful List Accent 6" w:semiHidden="0" w:uiPriority="72" w:unhideWhenUsed="0"/>
-    <w:lsdException w:name="Colorful Grid Accent 6" w:semiHidden="0" w:uiPriority="73" w:unhideWhenUsed="0"/>
-    <w:lsdException w:name="Subtle Emphasis" w:semiHidden="0" w:uiPriority="19" w:unhideWhenUsed="0" w:qFormat="1"/>
-    <w:lsdException w:name="Intense Emphasis" w:semiHidden="0" w:uiPriority="21" w:unhideWhenUsed="0" w:qFormat="1"/>
-    <w:lsdException w:name="Subtle Reference" w:semiHidden="0" w:uiPriority="31" w:unhideWhenUsed="0" w:qFormat="1"/>
-    <w:lsdException w:name="Intense Reference" w:semiHidden="0" w:uiPriority="32" w:unhideWhenUsed="0" w:qFormat="1"/>
-    <w:lsdException w:name="Book Title" w:semiHidden="0" w:uiPriority="33" w:unhideWhenUsed="0" w:qFormat="1"/>
-    <w:lsdException w:name="Bibliography" w:uiPriority="37"/>
-    <w:lsdException w:name="TOC Heading" w:uiPriority="39" w:qFormat="1"/>
-  </w:latentStyles>
-  <w:style w:type="paragraph" w:default="1" w:styleId="Standard">
-    <w:name w:val="Normal"/>
-    <w:qFormat/>
-    <w:pPr>
-      <w:widowControl w:val="0"/>
-      <w:suppressAutoHyphens/>
-    </w:pPr>
-  </w:style>
-  <w:style w:type="paragraph" w:styleId="berschrift2">
-    <w:name w:val="heading 2"/>
-    <w:basedOn w:val="Heading"/>
-    <w:next w:val="Textkrper"/>
-    <w:qFormat/>
-    <w:pPr>
-      <w:numPr>
-        <w:ilvl w:val="1"/>
-        <w:numId w:val="1"/>
-      </w:numPr>
-      <w:outlineLvl w:val="1"/>
-    </w:pPr>
-  </w:style>
-  <w:style w:type="character" w:default="1" w:styleId="Absatzstandardschriftart">
-    <w:name w:val="Default Paragraph Font"/>
-    <w:uiPriority w:val="1"/>
-    <w:semiHidden/>
-    <w:unhideWhenUsed/>
-  </w:style>
-  <w:style w:type="table" w:default="1" w:styleId="NormaleTabelle">
-    <w:name w:val="Normal Table"/>
-    <w:uiPriority w:val="99"/>
-    <w:semiHidden/>
-    <w:unhideWhenUsed/>
-    <w:tblPr>
-      <w:tblInd w:w="0" w:type="dxa"/>
-      <w:tblCellMar>
-        <w:top w:w="0" w:type="dxa"/>
-        <w:left w:w="108" w:type="dxa"/>
-        <w:bottom w:w="0" w:type="dxa"/>
-        <w:right w:w="108" w:type="dxa"/>
-      </w:tblCellMar>
-    </w:tblPr>
-  </w:style>
-  <w:style w:type="numbering" w:default="1" w:styleId="KeineListe">
-    <w:name w:val="No List"/>
-    <w:uiPriority w:val="99"/>
-    <w:semiHidden/>
-    <w:unhideWhenUsed/>
-  </w:style>
-  <w:style w:type="character" w:styleId="Link">
-    <w:name w:val="Hyperlink"/>
-  </w:style>
-  <w:style w:type="character" w:customStyle="1" w:styleId="NumberingSymbols">
-    <w:name w:val="Numbering Symbols"/>
-  </w:style>
-  <w:style w:type="paragraph" w:customStyle="1" w:styleId="Heading">
-    <w:name w:val="Heading"/>
-    <w:basedOn w:val="Standard"/>
-    <w:next w:val="Textkrper"/>
-    <w:pPr>
-      <w:keepNext/>
-      <w:spacing w:before="240" w:after="120"/>
-    </w:pPr>
-  </w:style>
-  <w:style w:type="paragraph" w:styleId="Textkrper">
-    <w:name w:val="Body Text"/>
-    <w:basedOn w:val="Standard"/>
-    <w:pPr>
-      <w:spacing w:after="120"/>
-    </w:pPr>
-  </w:style>
-  <w:style w:type="paragraph" w:styleId="Liste">
-    <w:name w:val="List"/>
-    <w:basedOn w:val="Textkrper"/>
-    <w:rPr>
-      <w:rFonts w:cs="Lohit Hindi"/>
-    </w:rPr>
-  </w:style>
-  <w:style w:type="paragraph" w:customStyle="1" w:styleId="Caption">
-    <w:name w:val="Caption"/>
-    <w:basedOn w:val="Standard"/>
-    <w:pPr>
-      <w:suppressLineNumbers/>
-      <w:spacing w:before="120" w:after="120"/>
-    </w:pPr>
-  </w:style>
-  <w:style w:type="paragraph" w:customStyle="1" w:styleId="Index">
-    <w:name w:val="Index"/>
-    <w:basedOn w:val="Standard"/>
-    <w:pPr>
-      <w:suppressLineNumbers/>
-    </w:pPr>
-    <w:rPr>
-      <w:rFonts w:cs="Lohit Hindi"/>
-    </w:rPr>
-  </w:style>
-  <w:style w:type="paragraph" w:customStyle="1" w:styleId="TableContents">
-    <w:name w:val="Table Contents"/>
-    <w:basedOn w:val="Standard"/>
-    <w:pPr>
-      <w:suppressLineNumbers/>
-    </w:pPr>
-  </w:style>
-  <w:style w:type="paragraph" w:customStyle="1" w:styleId="TableHeading">
-    <w:name w:val="Table Heading"/>
-    <w:basedOn w:val="TableContents"/>
-    <w:pPr>
-      <w:jc w:val="center"/>
-    </w:pPr>
-    <w:rPr>
-      <w:b/>
-      <w:bCs/>
-    </w:rPr>
-  </w:style>
-  <w:style w:type="paragraph" w:styleId="Sprechblasentext">
-    <w:name w:val="Balloon Text"/>
-    <w:basedOn w:val="Standard"/>
-    <w:link w:val="SprechblasentextZeichen"/>
-    <w:uiPriority w:val="99"/>
-    <w:semiHidden/>
-    <w:unhideWhenUsed/>
-    <w:rsid w:val="00B11044"/>
-    <w:rPr>
-      <w:rFonts w:ascii="Lucida Grande" w:hAnsi="Lucida Grande"/>
-      <w:sz w:val="18"/>
-      <w:szCs w:val="18"/>
-    </w:rPr>
-  </w:style>
-  <w:style w:type="character" w:customStyle="1" w:styleId="SprechblasentextZeichen">
-    <w:name w:val="Sprechblasentext Zeichen"/>
-    <w:basedOn w:val="Absatzstandardschriftart"/>
-    <w:link w:val="Sprechblasentext"/>
+  <w:style w:type="character" w:customStyle="1" w:styleId="BalloonTextChar">
+    <w:name w:val="Balloon Text Char"/>
+    <w:basedOn w:val="DefaultParagraphFont"/>
+    <w:link w:val="BalloonText"/>
     <w:uiPriority w:val="99"/>
     <w:semiHidden/>
     <w:rsid w:val="00B11044"/>

</xml_diff>

<commit_message>
release 7.0 Analytics API v4 enabled
</commit_message>
<xml_diff>
--- a/doc/tGoogleAnalyticsInput.docx
+++ b/doc/tGoogleAnalyticsInput.docx
@@ -68,8 +68,20 @@
           <w:szCs w:val="28"/>
           <w:u w:val="single"/>
         </w:rPr>
-        <w:t>Talend User Component tGoogleAnalyticsInput</w:t>
-      </w:r>
+        <w:t xml:space="preserve">Talend User Component </w:t>
+      </w:r>
+      <w:proofErr w:type="spellStart"/>
+      <w:r>
+        <w:rPr>
+          <w:b/>
+          <w:bCs/>
+          <w:sz w:val="28"/>
+          <w:szCs w:val="28"/>
+          <w:u w:val="single"/>
+        </w:rPr>
+        <w:t>tGoogleAnalyticsInput</w:t>
+      </w:r>
+      <w:proofErr w:type="spellEnd"/>
     </w:p>
     <w:p>
       <w:pPr>
@@ -411,9 +423,11 @@
       <w:r>
         <w:t xml:space="preserve">authentication method: Service </w:t>
       </w:r>
+      <w:proofErr w:type="spellStart"/>
       <w:r>
         <w:t>ccount</w:t>
       </w:r>
+      <w:proofErr w:type="spellEnd"/>
     </w:p>
     <w:tbl>
       <w:tblPr>
@@ -839,7 +853,15 @@
               <w:pStyle w:val="TableContents"/>
             </w:pPr>
             <w:r>
-              <w:t>Client secret file (json)</w:t>
+              <w:t>Client secret file (</w:t>
+            </w:r>
+            <w:proofErr w:type="spellStart"/>
+            <w:r>
+              <w:t>json</w:t>
+            </w:r>
+            <w:proofErr w:type="spellEnd"/>
+            <w:r>
+              <w:t>)</w:t>
             </w:r>
           </w:p>
         </w:tc>
@@ -859,7 +881,15 @@
               <w:pStyle w:val="TableContents"/>
             </w:pPr>
             <w:r>
-              <w:t>This json file downloaded for the Client-ID</w:t>
+              <w:t xml:space="preserve">This </w:t>
+            </w:r>
+            <w:proofErr w:type="spellStart"/>
+            <w:r>
+              <w:t>json</w:t>
+            </w:r>
+            <w:proofErr w:type="spellEnd"/>
+            <w:r>
+              <w:t xml:space="preserve"> file downloaded for the Client-ID</w:t>
             </w:r>
           </w:p>
         </w:tc>
@@ -891,7 +921,15 @@
         <w:suppressAutoHyphens w:val="0"/>
       </w:pPr>
       <w:r>
-        <w:t>The usage of the “Client-ID for native applications” expects on the first run an user interaction with the Google web page and after finishing the form to approve the access right you need to close the browser to let the component continue, otherwise the authentication process will not complete.</w:t>
+        <w:t xml:space="preserve">The usage of the “Client-ID for native applications” expects on the first run </w:t>
+      </w:r>
+      <w:proofErr w:type="gramStart"/>
+      <w:r>
+        <w:t>an</w:t>
+      </w:r>
+      <w:proofErr w:type="gramEnd"/>
+      <w:r>
+        <w:t xml:space="preserve"> user interaction with the Google web page and after finishing the form to approve the access right you need to close the browser to let the component continue, otherwise the authentication process will not complete.</w:t>
       </w:r>
     </w:p>
     <w:p>
@@ -1057,6 +1095,61 @@
               <w:pStyle w:val="TableContents"/>
             </w:pPr>
             <w:r>
+              <w:t>API Version</w:t>
+            </w:r>
+          </w:p>
+        </w:tc>
+        <w:tc>
+          <w:tcPr>
+            <w:tcW w:w="8085" w:type="dxa"/>
+            <w:tcBorders>
+              <w:left w:val="single" w:sz="1" w:space="0" w:color="000000"/>
+              <w:bottom w:val="single" w:sz="1" w:space="0" w:color="000000"/>
+              <w:right w:val="single" w:sz="1" w:space="0" w:color="000000"/>
+            </w:tcBorders>
+            <w:shd w:val="clear" w:color="auto" w:fill="auto"/>
+          </w:tcPr>
+          <w:p>
+            <w:pPr>
+              <w:pStyle w:val="TableContents"/>
+            </w:pPr>
+            <w:r>
+              <w:t>Choose here the API Version. Currently v3 and v4 are supported. V4 was introduced in 04/2016.</w:t>
+            </w:r>
+          </w:p>
+          <w:p>
+            <w:pPr>
+              <w:pStyle w:val="TableContents"/>
+            </w:pPr>
+            <w:r>
+              <w:t>V4 brings a lot of new features but in this component release it is implemented to be compatible with v3, though you can simple change the API version and everything works in the same way.</w:t>
+            </w:r>
+          </w:p>
+          <w:p>
+            <w:pPr>
+              <w:pStyle w:val="TableContents"/>
+            </w:pPr>
+            <w:r>
+              <w:t>In the next component release all v4 features will be enabled.</w:t>
+            </w:r>
+          </w:p>
+        </w:tc>
+      </w:tr>
+      <w:tr>
+        <w:tc>
+          <w:tcPr>
+            <w:tcW w:w="1560" w:type="dxa"/>
+            <w:tcBorders>
+              <w:left w:val="single" w:sz="1" w:space="0" w:color="000000"/>
+              <w:bottom w:val="single" w:sz="1" w:space="0" w:color="000000"/>
+            </w:tcBorders>
+            <w:shd w:val="clear" w:color="auto" w:fill="auto"/>
+          </w:tcPr>
+          <w:p>
+            <w:pPr>
+              <w:pStyle w:val="TableContents"/>
+            </w:pPr>
+            <w:r>
               <w:t>Start Date</w:t>
             </w:r>
           </w:p>
@@ -1082,13 +1175,35 @@
           <w:p>
             <w:pPr>
               <w:pStyle w:val="TableContents"/>
+              <w:rPr>
+                <w:b/>
+                <w:bCs/>
+                <w:i/>
+                <w:iCs/>
+              </w:rPr>
             </w:pPr>
             <w:r>
               <w:t>The value must be</w:t>
             </w:r>
             <w:bookmarkStart w:id="1" w:name="__DdeLink__2_376159004"/>
             <w:r>
-              <w:t xml:space="preserve"> a String with the pattern “yyyy-MM-dd”</w:t>
+              <w:t xml:space="preserve"> a String with the pattern “</w:t>
+            </w:r>
+            <w:proofErr w:type="spellStart"/>
+            <w:r>
+              <w:t>yyyy</w:t>
+            </w:r>
+            <w:proofErr w:type="spellEnd"/>
+            <w:r>
+              <w:t>-MM-</w:t>
+            </w:r>
+            <w:proofErr w:type="spellStart"/>
+            <w:r>
+              <w:t>dd</w:t>
+            </w:r>
+            <w:proofErr w:type="spellEnd"/>
+            <w:r>
+              <w:t>”</w:t>
             </w:r>
             <w:bookmarkEnd w:id="1"/>
             <w:r>
@@ -1106,6 +1221,18 @@
             </w:r>
             <w:bookmarkEnd w:id="2"/>
           </w:p>
+          <w:p>
+            <w:pPr>
+              <w:pStyle w:val="TableContents"/>
+            </w:pPr>
+            <w:r>
+              <w:rPr>
+                <w:bCs/>
+                <w:iCs/>
+              </w:rPr>
+              <w:t>At the moment the component allows only one date range beside the fact v3 of the API allows 2 date ranges. But for the purpose of fetching the data into a data ware house the second date range currently does not make sense.</w:t>
+            </w:r>
+          </w:p>
         </w:tc>
       </w:tr>
       <w:tr>
@@ -1154,7 +1281,23 @@
             </w:r>
             <w:bookmarkStart w:id="3" w:name="__DdeLink__2_3761590041"/>
             <w:r>
-              <w:t xml:space="preserve"> a String with the pattern “yyyy-MM-dd”</w:t>
+              <w:t xml:space="preserve"> a String with the pattern “</w:t>
+            </w:r>
+            <w:proofErr w:type="spellStart"/>
+            <w:r>
+              <w:t>yyyy</w:t>
+            </w:r>
+            <w:proofErr w:type="spellEnd"/>
+            <w:r>
+              <w:t>-MM-</w:t>
+            </w:r>
+            <w:proofErr w:type="spellStart"/>
+            <w:r>
+              <w:t>dd</w:t>
+            </w:r>
+            <w:proofErr w:type="spellEnd"/>
+            <w:r>
+              <w:t>”</w:t>
             </w:r>
             <w:bookmarkEnd w:id="3"/>
             <w:r>
@@ -1448,7 +1591,52 @@
               <w:t>Segments are stored filters within Google Analytics.</w:t>
             </w:r>
             <w:r>
-              <w:t xml:space="preserve"> In case of using a service account you have to use dynamic segments because saved segments are always belongs to a personal account. If you depend on save segments you have to use as authentication method Client-ID for native applications.</w:t>
+              <w:t xml:space="preserve"> In case of using a service account you have to use dynamic segments because saved segments are always </w:t>
+            </w:r>
+            <w:r>
+              <w:t>belonging</w:t>
+            </w:r>
+            <w:r>
+              <w:t xml:space="preserve"> to a personal account</w:t>
+            </w:r>
+            <w:r>
+              <w:t>.</w:t>
+            </w:r>
+          </w:p>
+          <w:p>
+            <w:pPr>
+              <w:pStyle w:val="TableContents"/>
+            </w:pPr>
+            <w:r>
+              <w:t xml:space="preserve">In v4 of the API using segments requires the use of the </w:t>
+            </w:r>
+            <w:proofErr w:type="gramStart"/>
+            <w:r>
+              <w:t>ga:segment</w:t>
+            </w:r>
+            <w:proofErr w:type="gramEnd"/>
+            <w:r>
+              <w:t xml:space="preserve"> dimension.</w:t>
+            </w:r>
+          </w:p>
+          <w:p>
+            <w:pPr>
+              <w:pStyle w:val="TableContents"/>
+            </w:pPr>
+            <w:r>
+              <w:t>If this dimension is not present in your current dimensions, the component automatically adds this dimension (to fulfill this requirement of the API</w:t>
+            </w:r>
+            <w:r>
+              <w:t xml:space="preserve"> v4</w:t>
+            </w:r>
+            <w:r>
+              <w:t>) and sorted it out in the output. This enables you to use v4 without change your current config</w:t>
+            </w:r>
+            <w:r>
+              <w:t>uration</w:t>
+            </w:r>
+            <w:r>
+              <w:t>.</w:t>
             </w:r>
           </w:p>
         </w:tc>
@@ -1558,7 +1746,15 @@
               <w:pStyle w:val="TableContents"/>
             </w:pPr>
             <w:r>
-              <w:t>The API provides a totals record. This can be used to calculate percentage values or check results. This data set will be delivered (as first row) if option is checked or will be omitted if option is not checked. Date values (e.g. ga:date) remains empty (null) in the totals record.</w:t>
+              <w:t xml:space="preserve">The API provides a totals record. This can be used to calculate percentage values or check results. This data set will be delivered (as first row) if option is checked or will be omitted if option is not checked. Date values (e.g. </w:t>
+            </w:r>
+            <w:proofErr w:type="spellStart"/>
+            <w:r>
+              <w:t>ga:date</w:t>
+            </w:r>
+            <w:proofErr w:type="spellEnd"/>
+            <w:r>
+              <w:t>) remains empty (null) in the totals record.</w:t>
             </w:r>
           </w:p>
         </w:tc>
@@ -1597,7 +1793,15 @@
               <w:pStyle w:val="TableContents"/>
             </w:pPr>
             <w:r>
-              <w:t xml:space="preserve">If true the component normalizes the otherwise </w:t>
+              <w:t xml:space="preserve">If </w:t>
+            </w:r>
+            <w:proofErr w:type="gramStart"/>
+            <w:r>
+              <w:t>true</w:t>
+            </w:r>
+            <w:proofErr w:type="gramEnd"/>
+            <w:r>
+              <w:t xml:space="preserve"> the component normalizes the otherwise </w:t>
             </w:r>
             <w:r>
               <w:t>flat</w:t>
@@ -1647,7 +1851,15 @@
               <w:pStyle w:val="TableContents"/>
             </w:pPr>
             <w:r>
-              <w:t>Exclude ga:date dimension and provide value as return value</w:t>
+              <w:t xml:space="preserve">Exclude </w:t>
+            </w:r>
+            <w:proofErr w:type="spellStart"/>
+            <w:r>
+              <w:t>ga:date</w:t>
+            </w:r>
+            <w:proofErr w:type="spellEnd"/>
+            <w:r>
+              <w:t xml:space="preserve"> dimension and provide value as return value</w:t>
             </w:r>
           </w:p>
         </w:tc>
@@ -1667,7 +1879,31 @@
               <w:pStyle w:val="TableContents"/>
             </w:pPr>
             <w:r>
-              <w:t>Set this to exclude the ga:date dimension from the normalized output flow for dimension and instead set the ga:date value in the globalMap as return value (available while the flow runs).</w:t>
+              <w:t xml:space="preserve">Set this to exclude the </w:t>
+            </w:r>
+            <w:proofErr w:type="spellStart"/>
+            <w:r>
+              <w:t>ga:date</w:t>
+            </w:r>
+            <w:proofErr w:type="spellEnd"/>
+            <w:r>
+              <w:t xml:space="preserve"> dimension from the normalized output flow for dimension and instead set the </w:t>
+            </w:r>
+            <w:proofErr w:type="spellStart"/>
+            <w:r>
+              <w:t>ga:date</w:t>
+            </w:r>
+            <w:proofErr w:type="spellEnd"/>
+            <w:r>
+              <w:t xml:space="preserve"> value in the </w:t>
+            </w:r>
+            <w:proofErr w:type="spellStart"/>
+            <w:r>
+              <w:t>globalMap</w:t>
+            </w:r>
+            <w:proofErr w:type="spellEnd"/>
+            <w:r>
+              <w:t xml:space="preserve"> as return value (available while the flow runs).</w:t>
             </w:r>
           </w:p>
         </w:tc>
@@ -1847,9 +2083,11 @@
             <w:pPr>
               <w:pStyle w:val="TableContents"/>
             </w:pPr>
+            <w:proofErr w:type="spellStart"/>
             <w:r>
               <w:t>int</w:t>
             </w:r>
+            <w:proofErr w:type="spellEnd"/>
           </w:p>
         </w:tc>
         <w:tc>
@@ -2145,9 +2383,11 @@
             <w:pPr>
               <w:pStyle w:val="TableContents"/>
             </w:pPr>
+            <w:proofErr w:type="spellStart"/>
             <w:r>
               <w:t>int</w:t>
             </w:r>
+            <w:proofErr w:type="spellEnd"/>
           </w:p>
         </w:tc>
         <w:tc>
@@ -2910,7 +3150,15 @@
     </w:p>
     <w:p>
       <w:r>
-        <w:t>Schema column types must match to the data types of the dimensions and metrics. The schema column names can differ from the names of dimensions and metrics. Only the order and there type</w:t>
+        <w:t xml:space="preserve">Schema column types must match to the data types of the dimensions and metrics. The schema column names can differ from the names of dimensions and metrics. Only the order and </w:t>
+      </w:r>
+      <w:proofErr w:type="gramStart"/>
+      <w:r>
+        <w:t>there</w:t>
+      </w:r>
+      <w:proofErr w:type="gramEnd"/>
+      <w:r>
+        <w:t xml:space="preserve"> type</w:t>
       </w:r>
       <w:r>
         <w:t>s</w:t>
@@ -2926,7 +3174,25 @@
         </w:rPr>
       </w:pPr>
       <w:r>
-        <w:t xml:space="preserve">In Talend schema columns must follow the Java naming rules therefore avoid writing ga:xxx instead use the name without the ga: namespace prefix. </w:t>
+        <w:t xml:space="preserve">In Talend schema columns must follow the Java naming rules therefore avoid writing </w:t>
+      </w:r>
+      <w:proofErr w:type="spellStart"/>
+      <w:proofErr w:type="gramStart"/>
+      <w:r>
+        <w:t>ga:xxx</w:t>
+      </w:r>
+      <w:proofErr w:type="spellEnd"/>
+      <w:proofErr w:type="gramEnd"/>
+      <w:r>
+        <w:t xml:space="preserve"> instead use the name without the </w:t>
+      </w:r>
+      <w:proofErr w:type="spellStart"/>
+      <w:r>
+        <w:t>ga</w:t>
+      </w:r>
+      <w:proofErr w:type="spellEnd"/>
+      <w:r>
+        <w:t xml:space="preserve">: namespace prefix. </w:t>
       </w:r>
     </w:p>
     <w:p>
@@ -2934,7 +3200,37 @@
         <w:rPr>
           <w:color w:val="FF0000"/>
         </w:rPr>
-        <w:t>Important: For date dimensions (e.g. ga:date) you must specify the date pattern as “yyyyMMdd”</w:t>
+        <w:t xml:space="preserve">Important: For date dimensions (e.g. </w:t>
+      </w:r>
+      <w:proofErr w:type="spellStart"/>
+      <w:proofErr w:type="gramStart"/>
+      <w:r>
+        <w:rPr>
+          <w:color w:val="FF0000"/>
+        </w:rPr>
+        <w:t>ga:date</w:t>
+      </w:r>
+      <w:proofErr w:type="spellEnd"/>
+      <w:proofErr w:type="gramEnd"/>
+      <w:r>
+        <w:rPr>
+          <w:color w:val="FF0000"/>
+        </w:rPr>
+        <w:t>) you must specify the date pattern as “</w:t>
+      </w:r>
+      <w:proofErr w:type="spellStart"/>
+      <w:r>
+        <w:rPr>
+          <w:color w:val="FF0000"/>
+        </w:rPr>
+        <w:t>yyyyMMdd</w:t>
+      </w:r>
+      <w:proofErr w:type="spellEnd"/>
+      <w:r>
+        <w:rPr>
+          <w:color w:val="FF0000"/>
+        </w:rPr>
+        <w:t>”</w:t>
       </w:r>
       <w:r>
         <w:rPr>
@@ -3160,7 +3456,31 @@
               <w:pStyle w:val="TableContents"/>
             </w:pPr>
             <w:r>
-              <w:t>This is the amount of data the component fetches at once. The value is used to set the max_rows attribute. max_rows means not the absolute amount of data! The component manages setting the start index to get all data. To achieve this, the component iterates as long as the last result set are completely fetched.</w:t>
+              <w:t xml:space="preserve">This is the amount of data the component fetches at once. The value is used to set the </w:t>
+            </w:r>
+            <w:proofErr w:type="spellStart"/>
+            <w:r>
+              <w:t>max_rows</w:t>
+            </w:r>
+            <w:proofErr w:type="spellEnd"/>
+            <w:r>
+              <w:t xml:space="preserve"> attribute. </w:t>
+            </w:r>
+            <w:proofErr w:type="spellStart"/>
+            <w:r>
+              <w:t>max_rows</w:t>
+            </w:r>
+            <w:proofErr w:type="spellEnd"/>
+            <w:r>
+              <w:t xml:space="preserve"> </w:t>
+            </w:r>
+            <w:proofErr w:type="gramStart"/>
+            <w:r>
+              <w:t>means</w:t>
+            </w:r>
+            <w:proofErr w:type="gramEnd"/>
+            <w:r>
+              <w:t xml:space="preserve"> not the absolute amount of data! The component manages setting the start index to get all data. To achieve this, the component iterates as long as the last result set are completely fetched.</w:t>
             </w:r>
           </w:p>
         </w:tc>
@@ -3244,7 +3564,15 @@
               <w:pStyle w:val="TableContents"/>
             </w:pPr>
             <w:r>
-              <w:t>If you use this component in iterations it is strongly recommended to set this option. It saves time to authenticate unnecessary often and</w:t>
+              <w:t xml:space="preserve">If you use this component in </w:t>
+            </w:r>
+            <w:proofErr w:type="gramStart"/>
+            <w:r>
+              <w:t>iterations</w:t>
+            </w:r>
+            <w:proofErr w:type="gramEnd"/>
+            <w:r>
+              <w:t xml:space="preserve"> it is strongly recommended to set this option. It saves time to authenticate unnecessary often and</w:t>
             </w:r>
             <w:r>
               <w:t xml:space="preserve"> avoids problems because of max</w:t>
@@ -3757,8 +4085,23 @@
               <w:pStyle w:val="TableContents"/>
             </w:pPr>
             <w:r>
-              <w:t>The value of the ga:date dimension (if present in the file) for every row. This value is only available in the “Normalized Flow” mode. Type: java.util.Date</w:t>
-            </w:r>
+              <w:t xml:space="preserve">The value of the </w:t>
+            </w:r>
+            <w:proofErr w:type="spellStart"/>
+            <w:proofErr w:type="gramStart"/>
+            <w:r>
+              <w:t>ga:date</w:t>
+            </w:r>
+            <w:proofErr w:type="spellEnd"/>
+            <w:proofErr w:type="gramEnd"/>
+            <w:r>
+              <w:t xml:space="preserve"> dimension (if present in the file) for every row. This value is only available in the “Normalized Flow” mode. Type: </w:t>
+            </w:r>
+            <w:proofErr w:type="spellStart"/>
+            <w:r>
+              <w:t>java.util.Date</w:t>
+            </w:r>
+            <w:proofErr w:type="spellEnd"/>
           </w:p>
         </w:tc>
       </w:tr>
@@ -3883,16 +4226,16 @@
           <w:lang w:eastAsia="en-US"/>
         </w:rPr>
         <w:drawing>
-          <wp:anchor distT="0" distB="0" distL="114300" distR="114300" simplePos="0" relativeHeight="251659264" behindDoc="0" locked="0" layoutInCell="1" allowOverlap="1" wp14:anchorId="02682866" wp14:editId="3698C0DF">
+          <wp:anchor distT="0" distB="0" distL="114300" distR="114300" simplePos="0" relativeHeight="251659264" behindDoc="0" locked="0" layoutInCell="1" allowOverlap="1" wp14:anchorId="02682866" wp14:editId="6B1A0541">
             <wp:simplePos x="0" y="0"/>
             <wp:positionH relativeFrom="column">
-              <wp:posOffset>3314034</wp:posOffset>
+              <wp:posOffset>2749940</wp:posOffset>
             </wp:positionH>
             <wp:positionV relativeFrom="paragraph">
-              <wp:posOffset>2933</wp:posOffset>
+              <wp:posOffset>42886</wp:posOffset>
             </wp:positionV>
-            <wp:extent cx="2794635" cy="2251075"/>
-            <wp:effectExtent l="0" t="0" r="0" b="9525"/>
+            <wp:extent cx="3384061" cy="2282953"/>
+            <wp:effectExtent l="0" t="0" r="0" b="3175"/>
             <wp:wrapNone/>
             <wp:docPr id="17" name="Bild 17"/>
             <wp:cNvGraphicFramePr>
@@ -3920,7 +4263,7 @@
                   <pic:spPr>
                     <a:xfrm>
                       <a:off x="0" y="0"/>
-                      <a:ext cx="2794635" cy="2251075"/>
+                      <a:ext cx="3394648" cy="2290095"/>
                     </a:xfrm>
                     <a:prstGeom prst="rect">
                       <a:avLst/>
@@ -4041,29 +4384,31 @@
     <w:p/>
     <w:p/>
     <w:p/>
-    <w:p>
+    <w:p/>
+    <w:p>
+      <w:bookmarkStart w:id="7" w:name="_GoBack"/>
       <w:r>
         <w:rPr>
           <w:noProof/>
           <w:lang w:eastAsia="en-US"/>
         </w:rPr>
         <w:drawing>
-          <wp:anchor distT="0" distB="0" distL="114300" distR="114300" simplePos="0" relativeHeight="251660288" behindDoc="0" locked="0" layoutInCell="1" allowOverlap="1" wp14:anchorId="3BD322B2" wp14:editId="18DB2B83">
+          <wp:anchor distT="0" distB="0" distL="114300" distR="114300" simplePos="0" relativeHeight="251660288" behindDoc="0" locked="0" layoutInCell="1" allowOverlap="1" wp14:anchorId="3BD322B2" wp14:editId="57D15850">
             <wp:simplePos x="0" y="0"/>
             <wp:positionH relativeFrom="column">
-              <wp:posOffset>3655060</wp:posOffset>
+              <wp:posOffset>3170555</wp:posOffset>
             </wp:positionH>
             <wp:positionV relativeFrom="paragraph">
-              <wp:posOffset>69215</wp:posOffset>
+              <wp:posOffset>138430</wp:posOffset>
             </wp:positionV>
-            <wp:extent cx="2474595" cy="2362200"/>
-            <wp:effectExtent l="0" t="0" r="0" b="0"/>
+            <wp:extent cx="2905125" cy="2125345"/>
+            <wp:effectExtent l="0" t="0" r="0" b="8255"/>
             <wp:wrapTight wrapText="bothSides">
               <wp:wrapPolygon edited="0">
                 <wp:start x="0" y="0"/>
-                <wp:lineTo x="0" y="21368"/>
-                <wp:lineTo x="21284" y="21368"/>
-                <wp:lineTo x="21284" y="0"/>
+                <wp:lineTo x="0" y="21426"/>
+                <wp:lineTo x="21340" y="21426"/>
+                <wp:lineTo x="21340" y="0"/>
                 <wp:lineTo x="0" y="0"/>
               </wp:wrapPolygon>
             </wp:wrapTight>
@@ -4093,7 +4438,7 @@
                   <pic:spPr>
                     <a:xfrm>
                       <a:off x="0" y="0"/>
-                      <a:ext cx="2474595" cy="2362200"/>
+                      <a:ext cx="2905125" cy="2125345"/>
                     </a:xfrm>
                     <a:prstGeom prst="rect">
                       <a:avLst/>
@@ -4116,12 +4461,25 @@
           </wp:anchor>
         </w:drawing>
       </w:r>
-    </w:p>
-    <w:p/>
-    <w:p/>
-    <w:p>
-      <w:r>
-        <w:t>The dimensions was set to: "ga:date,ga:source,ga:keyword"</w:t>
+      <w:bookmarkEnd w:id="7"/>
+    </w:p>
+    <w:p/>
+    <w:p>
+      <w:r>
+        <w:t>The dimensions was set to: "</w:t>
+      </w:r>
+      <w:proofErr w:type="spellStart"/>
+      <w:proofErr w:type="gramStart"/>
+      <w:r>
+        <w:t>ga:date</w:t>
+      </w:r>
+      <w:proofErr w:type="gramEnd"/>
+      <w:r>
+        <w:t>,ga:source,ga:keyword</w:t>
+      </w:r>
+      <w:proofErr w:type="spellEnd"/>
+      <w:r>
+        <w:t>"</w:t>
       </w:r>
       <w:r>
         <w:t xml:space="preserve">, </w:t>
@@ -4130,8 +4488,13 @@
         <w:t>The metrics was s</w:t>
       </w:r>
       <w:r>
-        <w:t>et to: "ga:sessions</w:t>
-      </w:r>
+        <w:t>et to: "</w:t>
+      </w:r>
+      <w:proofErr w:type="spellStart"/>
+      <w:r>
+        <w:t>ga:sessions</w:t>
+      </w:r>
+      <w:proofErr w:type="spellEnd"/>
       <w:r>
         <w:t>"</w:t>
       </w:r>
@@ -4144,7 +4507,17 @@
     <w:p/>
     <w:p>
       <w:r>
-        <w:t>The option “Exclude ga:date dimension and provide value as return value” allows you to run a report over a range of dates and save the values nevertheless normalized but treat the date in separate way.</w:t>
+        <w:t xml:space="preserve">The option “Exclude </w:t>
+      </w:r>
+      <w:proofErr w:type="spellStart"/>
+      <w:proofErr w:type="gramStart"/>
+      <w:r>
+        <w:t>ga:date</w:t>
+      </w:r>
+      <w:proofErr w:type="spellEnd"/>
+      <w:proofErr w:type="gramEnd"/>
+      <w:r>
+        <w:t xml:space="preserve"> dimension and provide value as return value” allows you to run a report over a range of dates and save the values nevertheless normalized but treat the date in separate way.</w:t>
       </w:r>
       <w:r>
         <w:t xml:space="preserve"> The value is in the return value CURRENT_DATE of the component. This works only if you use normalized outputs.</w:t>
@@ -4440,7 +4813,15 @@
         <w:suppressAutoHyphens w:val="0"/>
       </w:pPr>
       <w:r>
-        <w:t xml:space="preserve">The tMaps exchanges the dimension names and metric names with their numeric </w:t>
+        <w:t xml:space="preserve">The </w:t>
+      </w:r>
+      <w:proofErr w:type="spellStart"/>
+      <w:r>
+        <w:t>tMaps</w:t>
+      </w:r>
+      <w:proofErr w:type="spellEnd"/>
+      <w:r>
+        <w:t xml:space="preserve"> exchanges the dimension names and metric names with their numeric </w:t>
       </w:r>
       <w:r>
         <w:t>ids and adds a report-ID and the current date into the output flow for the database.</w:t>
@@ -4467,7 +4848,15 @@
         <w:suppressAutoHyphens w:val="0"/>
       </w:pPr>
       <w:r>
-        <w:t>By the way, take note about the way to handle errors, this is very easy and avoid implementing the error handling multiple times. The anchors are tJava components without any code.</w:t>
+        <w:t xml:space="preserve">By the way, take note about the way to handle errors, this is very easy and avoid implementing the error handling multiple times. The anchors are </w:t>
+      </w:r>
+      <w:proofErr w:type="spellStart"/>
+      <w:r>
+        <w:t>tJava</w:t>
+      </w:r>
+      <w:proofErr w:type="spellEnd"/>
+      <w:r>
+        <w:t xml:space="preserve"> components without any code.</w:t>
       </w:r>
     </w:p>
     <w:p>
@@ -4593,13 +4982,29 @@
           <w:b/>
         </w:rPr>
         <w:lastRenderedPageBreak/>
-        <w:t>How to create a service account</w:t>
-      </w:r>
-    </w:p>
-    <w:p/>
-    <w:p>
-      <w:r>
-        <w:t>Service accounts have the advantage to not being personal - a big issue in automated processes. The service account use a key file to authorize and therefore do not need a password.</w:t>
+        <w:t xml:space="preserve">How to create a service </w:t>
+      </w:r>
+      <w:proofErr w:type="gramStart"/>
+      <w:r>
+        <w:rPr>
+          <w:b/>
+        </w:rPr>
+        <w:t>account</w:t>
+      </w:r>
+      <w:proofErr w:type="gramEnd"/>
+    </w:p>
+    <w:p/>
+    <w:p>
+      <w:r>
+        <w:t xml:space="preserve">Service accounts have the advantage to not being personal - a big issue in automated processes. The service account </w:t>
+      </w:r>
+      <w:proofErr w:type="gramStart"/>
+      <w:r>
+        <w:t>use</w:t>
+      </w:r>
+      <w:proofErr w:type="gramEnd"/>
+      <w:r>
+        <w:t xml:space="preserve"> a key file to authorize and therefore do not need a password.</w:t>
       </w:r>
     </w:p>
     <w:p/>
@@ -4723,7 +5128,15 @@
     <w:p/>
     <w:p>
       <w:r>
-        <w:t>The current releases of the components works with the p12-format for the secured credentials.</w:t>
+        <w:t xml:space="preserve">The current releases of the components </w:t>
+      </w:r>
+      <w:proofErr w:type="gramStart"/>
+      <w:r>
+        <w:t>works</w:t>
+      </w:r>
+      <w:proofErr w:type="gramEnd"/>
+      <w:r>
+        <w:t xml:space="preserve"> with the p12-format for the secured credentials.</w:t>
       </w:r>
     </w:p>
     <w:p/>
@@ -4836,12 +5249,33 @@
     <w:p/>
     <w:p>
       <w:r>
-        <w:t>Once you have suceeded downloading the file, you see this sucess message.</w:t>
-      </w:r>
-    </w:p>
-    <w:p>
-      <w:r>
-        <w:t>Yo do not need the pass phrase because it is always the same and the component code knows this pass phrase and applies it internally.</w:t>
+        <w:t xml:space="preserve">Once you have </w:t>
+      </w:r>
+      <w:proofErr w:type="spellStart"/>
+      <w:r>
+        <w:t>suceeded</w:t>
+      </w:r>
+      <w:proofErr w:type="spellEnd"/>
+      <w:r>
+        <w:t xml:space="preserve"> downloading the file, you see this </w:t>
+      </w:r>
+      <w:proofErr w:type="spellStart"/>
+      <w:r>
+        <w:t>sucess</w:t>
+      </w:r>
+      <w:proofErr w:type="spellEnd"/>
+      <w:r>
+        <w:t xml:space="preserve"> message.</w:t>
+      </w:r>
+    </w:p>
+    <w:p>
+      <w:proofErr w:type="spellStart"/>
+      <w:r>
+        <w:t>Yo</w:t>
+      </w:r>
+      <w:proofErr w:type="spellEnd"/>
+      <w:r>
+        <w:t xml:space="preserve"> do not need the pass phrase because it is always the same and the component code knows this pass phrase and applies it internally.</w:t>
       </w:r>
     </w:p>
     <w:p/>
@@ -4899,13 +5333,29 @@
     <w:p/>
     <w:p>
       <w:r>
-        <w:t>Now you can see the service account email address. This address must be added as user to the views, web properties or accounts (the authorisation will be applied to the lower level elements in the order account-&gt;web property-&gt;view).</w:t>
-      </w:r>
-    </w:p>
-    <w:p/>
-    <w:p>
-      <w:r>
-        <w:t>Now we have to enable the necessary APIs for the servive account needed.</w:t>
+        <w:t xml:space="preserve">Now you can see the service account email address. This address must be added as user to the views, web properties or accounts (the </w:t>
+      </w:r>
+      <w:proofErr w:type="spellStart"/>
+      <w:r>
+        <w:t>authorisation</w:t>
+      </w:r>
+      <w:proofErr w:type="spellEnd"/>
+      <w:r>
+        <w:t xml:space="preserve"> will be applied to the lower level elements in the order account-&gt;web property-&gt;view).</w:t>
+      </w:r>
+    </w:p>
+    <w:p/>
+    <w:p>
+      <w:r>
+        <w:t xml:space="preserve">Now we have to enable the necessary APIs for the </w:t>
+      </w:r>
+      <w:proofErr w:type="spellStart"/>
+      <w:r>
+        <w:t>servive</w:t>
+      </w:r>
+      <w:proofErr w:type="spellEnd"/>
+      <w:r>
+        <w:t xml:space="preserve"> account needed.</w:t>
       </w:r>
     </w:p>
     <w:p/>
@@ -4961,7 +5411,23 @@
     <w:p/>
     <w:p>
       <w:r>
-        <w:t xml:space="preserve">It depends on the component what API you have to enable. For tGoogleAnalytics* components you have to anable the Analytics API. </w:t>
+        <w:t xml:space="preserve">It depends on the component what API you have to enable. For </w:t>
+      </w:r>
+      <w:proofErr w:type="spellStart"/>
+      <w:r>
+        <w:t>tGoogleAnalytics</w:t>
+      </w:r>
+      <w:proofErr w:type="spellEnd"/>
+      <w:r>
+        <w:t xml:space="preserve">* components you have to </w:t>
+      </w:r>
+      <w:proofErr w:type="spellStart"/>
+      <w:r>
+        <w:t>anable</w:t>
+      </w:r>
+      <w:proofErr w:type="spellEnd"/>
+      <w:r>
+        <w:t xml:space="preserve"> the Analytics API. </w:t>
       </w:r>
       <w:r>
         <w:t>In the detail section of an API you can also see the quotas (limitation of usage) you have. Here you can also order an enhancement if necessary.</w:t>
@@ -5079,8 +5545,6 @@
       <w:r>
         <w:t>Here you can see the quotas.</w:t>
       </w:r>
-      <w:bookmarkStart w:id="7" w:name="_GoBack"/>
-      <w:bookmarkEnd w:id="7"/>
     </w:p>
     <w:p/>
     <w:p/>

</xml_diff>

<commit_message>
use json report template bug fixed in normalized output while using v4
</commit_message>
<xml_diff>
--- a/doc/tGoogleAnalyticsInput.docx
+++ b/doc/tGoogleAnalyticsInput.docx
@@ -68,28 +68,73 @@
           <w:szCs w:val="28"/>
           <w:u w:val="single"/>
         </w:rPr>
-        <w:t xml:space="preserve">Talend User Component </w:t>
-      </w:r>
-      <w:proofErr w:type="spellStart"/>
-      <w:r>
+        <w:t>Talend User Component tGoogleAnalyticsInput</w:t>
+      </w:r>
+    </w:p>
+    <w:p>
+      <w:pPr>
         <w:rPr>
           <w:b/>
           <w:bCs/>
-          <w:sz w:val="28"/>
-          <w:szCs w:val="28"/>
-          <w:u w:val="single"/>
-        </w:rPr>
-        <w:t>tGoogleAnalyticsInput</w:t>
-      </w:r>
-      <w:proofErr w:type="spellEnd"/>
-    </w:p>
-    <w:p>
-      <w:pPr>
+        </w:rPr>
+      </w:pPr>
+    </w:p>
+    <w:p/>
+    <w:p>
+      <w:r>
         <w:rPr>
           <w:b/>
           <w:bCs/>
         </w:rPr>
-      </w:pPr>
+        <w:t xml:space="preserve">Purpose                                                                                                       </w:t>
+      </w:r>
+    </w:p>
+    <w:p/>
+    <w:p>
+      <w:r>
+        <w:t>This component addresses the needs of gather</w:t>
+      </w:r>
+      <w:r>
+        <w:t>ing Google Analytics data for a</w:t>
+      </w:r>
+      <w:r>
+        <w:t xml:space="preserve"> large number of profiles and </w:t>
+      </w:r>
+      <w:r>
+        <w:t>fine-grained</w:t>
+      </w:r>
+      <w:r>
+        <w:t xml:space="preserve"> detail data.</w:t>
+      </w:r>
+    </w:p>
+    <w:p>
+      <w:r>
+        <w:t xml:space="preserve">The component uses the </w:t>
+      </w:r>
+      <w:r>
+        <w:t xml:space="preserve">Google </w:t>
+      </w:r>
+      <w:r>
+        <w:t xml:space="preserve">Core Reporting API 3.0 </w:t>
+      </w:r>
+      <w:r>
+        <w:t xml:space="preserve">or the new Google Analytics API v4 </w:t>
+      </w:r>
+    </w:p>
+    <w:p>
+      <w:r>
+        <w:t xml:space="preserve">and the Authentication API OAuth 2.0 final.  </w:t>
+      </w:r>
+    </w:p>
+    <w:p>
+      <w:r>
+        <w:t>To provide the ability to run in multiple iterations the component has special capabilities to avoid multiple logins through iterations. Usually automated processes should not use personal accounts. This requirement is addressed by using a service account, which are the only preferred way to login into Google Analytics for automated processes.</w:t>
+      </w:r>
+    </w:p>
+    <w:p>
+      <w:r>
+        <w:t>Please in case of problems check the checklist at the end of this document.</w:t>
+      </w:r>
     </w:p>
     <w:p/>
     <w:p>
@@ -98,84 +143,61 @@
           <w:b/>
           <w:bCs/>
         </w:rPr>
-        <w:t xml:space="preserve">Purpose                                                                                                       </w:t>
-      </w:r>
-    </w:p>
-    <w:p/>
-    <w:p>
-      <w:r>
-        <w:t>This component addresses the needs of gather</w:t>
-      </w:r>
-      <w:r>
-        <w:t>ing Google Analytics data for a</w:t>
-      </w:r>
-      <w:r>
-        <w:t xml:space="preserve"> large number of profiles and </w:t>
-      </w:r>
-      <w:r>
-        <w:t>fine-grained</w:t>
-      </w:r>
-      <w:r>
-        <w:t xml:space="preserve"> detail data.</w:t>
-      </w:r>
-    </w:p>
-    <w:p>
-      <w:r>
-        <w:t xml:space="preserve">The component uses the Core Reporting API 3.0 and the Authentication API OAuth 2.0 final.  </w:t>
-      </w:r>
-    </w:p>
-    <w:p>
-      <w:r>
-        <w:t>To provide the ability to run in multiple iterations the component has special capabilities to avoid multiple logins through iterations. Usually automated processes should not use personal accounts. This requirement is addressed by using a service account, which are the only preferred way to login into Google Analytics for automated processes.</w:t>
-      </w:r>
-    </w:p>
-    <w:p>
-      <w:r>
-        <w:t>Please in case of problems check the checklist at the end of this document.</w:t>
-      </w:r>
-    </w:p>
-    <w:p/>
-    <w:p>
+        <w:t>Talend-Integration</w:t>
+      </w:r>
+    </w:p>
+    <w:p/>
+    <w:p>
+      <w:r>
+        <w:t>This component can be found in the palette under Business-&gt;Google</w:t>
+      </w:r>
+    </w:p>
+    <w:p>
+      <w:r>
+        <w:t>This component provides an output flow and several return values.</w:t>
+      </w:r>
+    </w:p>
+    <w:p/>
+    <w:p>
+      <w:pPr>
+        <w:rPr>
+          <w:sz w:val="24"/>
+          <w:szCs w:val="24"/>
+        </w:rPr>
+      </w:pPr>
       <w:r>
         <w:rPr>
           <w:b/>
           <w:bCs/>
-        </w:rPr>
-        <w:t>Talend-Integration</w:t>
-      </w:r>
-    </w:p>
-    <w:p/>
-    <w:p>
-      <w:r>
-        <w:t>This component can be found in the palette under Business-&gt;Google</w:t>
-      </w:r>
-    </w:p>
-    <w:p>
-      <w:r>
-        <w:t>This component provides an output flow and several return values.</w:t>
-      </w:r>
-    </w:p>
-    <w:p/>
-    <w:p>
-      <w:r>
+          <w:sz w:val="24"/>
+          <w:szCs w:val="24"/>
+        </w:rPr>
+        <w:t>Parameters</w:t>
+      </w:r>
+    </w:p>
+    <w:p/>
+    <w:p>
+      <w:pPr>
         <w:rPr>
           <w:b/>
-          <w:bCs/>
+        </w:rPr>
+      </w:pPr>
+      <w:bookmarkStart w:id="0" w:name="__DdeLink__477_376159004"/>
+      <w:r>
+        <w:rPr>
+          <w:b/>
         </w:rPr>
         <w:t>Parameters</w:t>
       </w:r>
-    </w:p>
-    <w:p/>
-    <w:p>
-      <w:bookmarkStart w:id="0" w:name="__DdeLink__477_376159004"/>
-      <w:r>
-        <w:t>Parameters</w:t>
-      </w:r>
       <w:bookmarkEnd w:id="0"/>
       <w:r>
+        <w:rPr>
+          <w:b/>
+        </w:rPr>
         <w:t xml:space="preserve"> to connect to Google Analytics (setup client)</w:t>
       </w:r>
     </w:p>
+    <w:p/>
     <w:tbl>
       <w:tblPr>
         <w:tblW w:w="9639" w:type="dxa"/>
@@ -417,18 +439,31 @@
     </w:tbl>
     <w:p/>
     <w:p>
-      <w:r>
+      <w:pPr>
+        <w:rPr>
+          <w:b/>
+        </w:rPr>
+      </w:pPr>
+      <w:r>
+        <w:rPr>
+          <w:b/>
+        </w:rPr>
         <w:t xml:space="preserve">Properties to use the </w:t>
       </w:r>
       <w:r>
+        <w:rPr>
+          <w:b/>
+        </w:rPr>
         <w:t xml:space="preserve">authentication method: Service </w:t>
       </w:r>
-      <w:proofErr w:type="spellStart"/>
-      <w:r>
+      <w:r>
+        <w:rPr>
+          <w:b/>
+        </w:rPr>
         <w:t>ccount</w:t>
       </w:r>
-      <w:proofErr w:type="spellEnd"/>
-    </w:p>
+    </w:p>
+    <w:p/>
     <w:tbl>
       <w:tblPr>
         <w:tblW w:w="9639" w:type="dxa"/>
@@ -661,21 +696,45 @@
         </w:tc>
       </w:tr>
     </w:tbl>
-    <w:p/>
-    <w:p>
-      <w:r>
+    <w:p>
+      <w:pPr>
+        <w:rPr>
+          <w:b/>
+        </w:rPr>
+      </w:pPr>
+    </w:p>
+    <w:p>
+      <w:pPr>
+        <w:rPr>
+          <w:b/>
+        </w:rPr>
+      </w:pPr>
+      <w:r>
+        <w:rPr>
+          <w:b/>
+        </w:rPr>
         <w:t>Properties to use the</w:t>
       </w:r>
       <w:r>
+        <w:rPr>
+          <w:b/>
+        </w:rPr>
         <w:t xml:space="preserve"> authentication method: </w:t>
       </w:r>
       <w:r>
+        <w:rPr>
+          <w:b/>
+        </w:rPr>
         <w:t xml:space="preserve">Client-ID </w:t>
       </w:r>
       <w:r>
+        <w:rPr>
+          <w:b/>
+        </w:rPr>
         <w:t>for native applications</w:t>
       </w:r>
     </w:p>
+    <w:p/>
     <w:tbl>
       <w:tblPr>
         <w:tblW w:w="9639" w:type="dxa"/>
@@ -853,15 +912,7 @@
               <w:pStyle w:val="TableContents"/>
             </w:pPr>
             <w:r>
-              <w:t>Client secret file (</w:t>
-            </w:r>
-            <w:proofErr w:type="spellStart"/>
-            <w:r>
-              <w:t>json</w:t>
-            </w:r>
-            <w:proofErr w:type="spellEnd"/>
-            <w:r>
-              <w:t>)</w:t>
+              <w:t>Client secret file (json)</w:t>
             </w:r>
           </w:p>
         </w:tc>
@@ -881,15 +932,7 @@
               <w:pStyle w:val="TableContents"/>
             </w:pPr>
             <w:r>
-              <w:t xml:space="preserve">This </w:t>
-            </w:r>
-            <w:proofErr w:type="spellStart"/>
-            <w:r>
-              <w:t>json</w:t>
-            </w:r>
-            <w:proofErr w:type="spellEnd"/>
-            <w:r>
-              <w:t xml:space="preserve"> file downloaded for the Client-ID</w:t>
+              <w:t>This json file downloaded for the Client-ID</w:t>
             </w:r>
           </w:p>
         </w:tc>
@@ -921,15 +964,7 @@
         <w:suppressAutoHyphens w:val="0"/>
       </w:pPr>
       <w:r>
-        <w:t xml:space="preserve">The usage of the “Client-ID for native applications” expects on the first run </w:t>
-      </w:r>
-      <w:proofErr w:type="gramStart"/>
-      <w:r>
-        <w:t>an</w:t>
-      </w:r>
-      <w:proofErr w:type="gramEnd"/>
-      <w:r>
-        <w:t xml:space="preserve"> user interaction with the Google web page and after finishing the form to approve the access right you need to close the browser to let the component continue, otherwise the authentication process will not complete.</w:t>
+        <w:t>The usage of the “Client-ID for native applications” expects on the first run an user interaction with the Google web page and after finishing the form to approve the access right you need to close the browser to let the component continue, otherwise the authentication process will not complete.</w:t>
       </w:r>
     </w:p>
     <w:p>
@@ -942,7 +977,15 @@
       </w:r>
     </w:p>
     <w:p>
-      <w:r>
+      <w:pPr>
+        <w:rPr>
+          <w:b/>
+        </w:rPr>
+      </w:pPr>
+      <w:r>
+        <w:rPr>
+          <w:b/>
+        </w:rPr>
         <w:lastRenderedPageBreak/>
         <w:t>Parameters to define the query</w:t>
       </w:r>
@@ -950,7 +993,7 @@
     <w:p/>
     <w:tbl>
       <w:tblPr>
-        <w:tblW w:w="0" w:type="auto"/>
+        <w:tblW w:w="9645" w:type="dxa"/>
         <w:tblInd w:w="55" w:type="dxa"/>
         <w:tblLayout w:type="fixed"/>
         <w:tblCellMar>
@@ -962,13 +1005,13 @@
         <w:tblLook w:val="0000" w:firstRow="0" w:lastRow="0" w:firstColumn="0" w:lastColumn="0" w:noHBand="0" w:noVBand="0"/>
       </w:tblPr>
       <w:tblGrid>
-        <w:gridCol w:w="1560"/>
-        <w:gridCol w:w="8085"/>
+        <w:gridCol w:w="1651"/>
+        <w:gridCol w:w="7994"/>
       </w:tblGrid>
       <w:tr>
         <w:tc>
           <w:tcPr>
-            <w:tcW w:w="1560" w:type="dxa"/>
+            <w:tcW w:w="1651" w:type="dxa"/>
             <w:tcBorders>
               <w:top w:val="single" w:sz="1" w:space="0" w:color="000000"/>
               <w:left w:val="single" w:sz="1" w:space="0" w:color="000000"/>
@@ -995,7 +1038,7 @@
         </w:tc>
         <w:tc>
           <w:tcPr>
-            <w:tcW w:w="8085" w:type="dxa"/>
+            <w:tcW w:w="7994" w:type="dxa"/>
             <w:tcBorders>
               <w:top w:val="single" w:sz="1" w:space="0" w:color="000000"/>
               <w:left w:val="single" w:sz="1" w:space="0" w:color="000000"/>
@@ -1021,7 +1064,7 @@
       <w:tr>
         <w:tc>
           <w:tcPr>
-            <w:tcW w:w="1560" w:type="dxa"/>
+            <w:tcW w:w="1651" w:type="dxa"/>
             <w:tcBorders>
               <w:left w:val="single" w:sz="1" w:space="0" w:color="000000"/>
               <w:bottom w:val="single" w:sz="1" w:space="0" w:color="000000"/>
@@ -1042,7 +1085,7 @@
         </w:tc>
         <w:tc>
           <w:tcPr>
-            <w:tcW w:w="8085" w:type="dxa"/>
+            <w:tcW w:w="7994" w:type="dxa"/>
             <w:tcBorders>
               <w:left w:val="single" w:sz="1" w:space="0" w:color="000000"/>
               <w:bottom w:val="single" w:sz="1" w:space="0" w:color="000000"/>
@@ -1083,7 +1126,7 @@
       <w:tr>
         <w:tc>
           <w:tcPr>
-            <w:tcW w:w="1560" w:type="dxa"/>
+            <w:tcW w:w="1651" w:type="dxa"/>
             <w:tcBorders>
               <w:left w:val="single" w:sz="1" w:space="0" w:color="000000"/>
               <w:bottom w:val="single" w:sz="1" w:space="0" w:color="000000"/>
@@ -1101,7 +1144,7 @@
         </w:tc>
         <w:tc>
           <w:tcPr>
-            <w:tcW w:w="8085" w:type="dxa"/>
+            <w:tcW w:w="7994" w:type="dxa"/>
             <w:tcBorders>
               <w:left w:val="single" w:sz="1" w:space="0" w:color="000000"/>
               <w:bottom w:val="single" w:sz="1" w:space="0" w:color="000000"/>
@@ -1138,7 +1181,7 @@
       <w:tr>
         <w:tc>
           <w:tcPr>
-            <w:tcW w:w="1560" w:type="dxa"/>
+            <w:tcW w:w="1651" w:type="dxa"/>
             <w:tcBorders>
               <w:left w:val="single" w:sz="1" w:space="0" w:color="000000"/>
               <w:bottom w:val="single" w:sz="1" w:space="0" w:color="000000"/>
@@ -1156,7 +1199,7 @@
         </w:tc>
         <w:tc>
           <w:tcPr>
-            <w:tcW w:w="8085" w:type="dxa"/>
+            <w:tcW w:w="7994" w:type="dxa"/>
             <w:tcBorders>
               <w:left w:val="single" w:sz="1" w:space="0" w:color="000000"/>
               <w:bottom w:val="single" w:sz="1" w:space="0" w:color="000000"/>
@@ -1187,23 +1230,7 @@
             </w:r>
             <w:bookmarkStart w:id="1" w:name="__DdeLink__2_376159004"/>
             <w:r>
-              <w:t xml:space="preserve"> a String with the pattern “</w:t>
-            </w:r>
-            <w:proofErr w:type="spellStart"/>
-            <w:r>
-              <w:t>yyyy</w:t>
-            </w:r>
-            <w:proofErr w:type="spellEnd"/>
-            <w:r>
-              <w:t>-MM-</w:t>
-            </w:r>
-            <w:proofErr w:type="spellStart"/>
-            <w:r>
-              <w:t>dd</w:t>
-            </w:r>
-            <w:proofErr w:type="spellEnd"/>
-            <w:r>
-              <w:t>”</w:t>
+              <w:t xml:space="preserve"> a String with the pattern “yyyy-MM-dd”</w:t>
             </w:r>
             <w:bookmarkEnd w:id="1"/>
             <w:r>
@@ -1230,7 +1257,21 @@
                 <w:bCs/>
                 <w:iCs/>
               </w:rPr>
-              <w:t>At the moment the component allows only one date range beside the fact v3 of the API allows 2 date ranges. But for the purpose of fetching the data into a data ware house the second date range currently does not make sense.</w:t>
+              <w:t>At the moment the component allows only o</w:t>
+            </w:r>
+            <w:r>
+              <w:rPr>
+                <w:bCs/>
+                <w:iCs/>
+              </w:rPr>
+              <w:t>ne date range beside the fact v4</w:t>
+            </w:r>
+            <w:r>
+              <w:rPr>
+                <w:bCs/>
+                <w:iCs/>
+              </w:rPr>
+              <w:t xml:space="preserve"> of the API allows 2 date ranges. But for the purpose of fetching the data into a data ware house the second date range currently does not make sense.</w:t>
             </w:r>
           </w:p>
         </w:tc>
@@ -1238,7 +1279,7 @@
       <w:tr>
         <w:tc>
           <w:tcPr>
-            <w:tcW w:w="1560" w:type="dxa"/>
+            <w:tcW w:w="1651" w:type="dxa"/>
             <w:tcBorders>
               <w:left w:val="single" w:sz="1" w:space="0" w:color="000000"/>
               <w:bottom w:val="single" w:sz="1" w:space="0" w:color="000000"/>
@@ -1256,7 +1297,7 @@
         </w:tc>
         <w:tc>
           <w:tcPr>
-            <w:tcW w:w="8085" w:type="dxa"/>
+            <w:tcW w:w="7994" w:type="dxa"/>
             <w:tcBorders>
               <w:left w:val="single" w:sz="1" w:space="0" w:color="000000"/>
               <w:bottom w:val="single" w:sz="1" w:space="0" w:color="000000"/>
@@ -1281,23 +1322,7 @@
             </w:r>
             <w:bookmarkStart w:id="3" w:name="__DdeLink__2_3761590041"/>
             <w:r>
-              <w:t xml:space="preserve"> a String with the pattern “</w:t>
-            </w:r>
-            <w:proofErr w:type="spellStart"/>
-            <w:r>
-              <w:t>yyyy</w:t>
-            </w:r>
-            <w:proofErr w:type="spellEnd"/>
-            <w:r>
-              <w:t>-MM-</w:t>
-            </w:r>
-            <w:proofErr w:type="spellStart"/>
-            <w:r>
-              <w:t>dd</w:t>
-            </w:r>
-            <w:proofErr w:type="spellEnd"/>
-            <w:r>
-              <w:t>”</w:t>
+              <w:t xml:space="preserve"> a String with the pattern “yyyy-MM-dd”</w:t>
             </w:r>
             <w:bookmarkEnd w:id="3"/>
             <w:r>
@@ -1318,7 +1343,148 @@
       <w:tr>
         <w:tc>
           <w:tcPr>
-            <w:tcW w:w="1560" w:type="dxa"/>
+            <w:tcW w:w="1651" w:type="dxa"/>
+            <w:tcBorders>
+              <w:left w:val="single" w:sz="1" w:space="0" w:color="000000"/>
+              <w:bottom w:val="single" w:sz="1" w:space="0" w:color="000000"/>
+            </w:tcBorders>
+            <w:shd w:val="clear" w:color="auto" w:fill="auto"/>
+          </w:tcPr>
+          <w:p>
+            <w:pPr>
+              <w:pStyle w:val="TableContents"/>
+            </w:pPr>
+            <w:r>
+              <w:t>Use json report request template</w:t>
+            </w:r>
+          </w:p>
+        </w:tc>
+        <w:tc>
+          <w:tcPr>
+            <w:tcW w:w="7994" w:type="dxa"/>
+            <w:tcBorders>
+              <w:left w:val="single" w:sz="1" w:space="0" w:color="000000"/>
+              <w:bottom w:val="single" w:sz="1" w:space="0" w:color="000000"/>
+              <w:right w:val="single" w:sz="1" w:space="0" w:color="000000"/>
+            </w:tcBorders>
+            <w:shd w:val="clear" w:color="auto" w:fill="auto"/>
+          </w:tcPr>
+          <w:p>
+            <w:pPr>
+              <w:pStyle w:val="TableContents"/>
+            </w:pPr>
+            <w:r>
+              <w:t>The variations of the request parameters in v4 are very high and complex.</w:t>
+            </w:r>
+          </w:p>
+          <w:p>
+            <w:pPr>
+              <w:pStyle w:val="TableContents"/>
+            </w:pPr>
+            <w:r>
+              <w:t>The Google API explorer can greatly deal with it and builds the request as json document.</w:t>
+            </w:r>
+          </w:p>
+          <w:p>
+            <w:pPr>
+              <w:pStyle w:val="TableContents"/>
+            </w:pPr>
+            <w:r>
+              <w:t>This json document can be applied in this component and gives the developer the ful flexibility of the Analytics API v4.</w:t>
+            </w:r>
+          </w:p>
+        </w:tc>
+      </w:tr>
+      <w:tr>
+        <w:tc>
+          <w:tcPr>
+            <w:tcW w:w="1651" w:type="dxa"/>
+            <w:tcBorders>
+              <w:left w:val="single" w:sz="1" w:space="0" w:color="000000"/>
+              <w:bottom w:val="single" w:sz="1" w:space="0" w:color="000000"/>
+            </w:tcBorders>
+            <w:shd w:val="clear" w:color="auto" w:fill="auto"/>
+          </w:tcPr>
+          <w:p>
+            <w:pPr>
+              <w:pStyle w:val="TableContents"/>
+            </w:pPr>
+            <w:r>
+              <w:t>Setup report template</w:t>
+            </w:r>
+          </w:p>
+        </w:tc>
+        <w:tc>
+          <w:tcPr>
+            <w:tcW w:w="7994" w:type="dxa"/>
+            <w:tcBorders>
+              <w:left w:val="single" w:sz="1" w:space="0" w:color="000000"/>
+              <w:bottom w:val="single" w:sz="1" w:space="0" w:color="000000"/>
+              <w:right w:val="single" w:sz="1" w:space="0" w:color="000000"/>
+            </w:tcBorders>
+            <w:shd w:val="clear" w:color="auto" w:fill="auto"/>
+          </w:tcPr>
+          <w:p>
+            <w:pPr>
+              <w:pStyle w:val="TableContents"/>
+            </w:pPr>
+            <w:r>
+              <w:t>Read from input source below as java code: The content of the input field will be interpreted as pure Java code.</w:t>
+            </w:r>
+          </w:p>
+          <w:p>
+            <w:pPr>
+              <w:pStyle w:val="TableContents"/>
+            </w:pPr>
+            <w:r>
+              <w:t>Read from input source below as plain text: The content of the input field will be interpreted as plain text. This option makes it very easy to setup a json template without hazzling with the java syntax.</w:t>
+            </w:r>
+          </w:p>
+        </w:tc>
+      </w:tr>
+      <w:tr>
+        <w:tc>
+          <w:tcPr>
+            <w:tcW w:w="1651" w:type="dxa"/>
+            <w:tcBorders>
+              <w:left w:val="single" w:sz="1" w:space="0" w:color="000000"/>
+              <w:bottom w:val="single" w:sz="1" w:space="0" w:color="000000"/>
+            </w:tcBorders>
+            <w:shd w:val="clear" w:color="auto" w:fill="auto"/>
+          </w:tcPr>
+          <w:p>
+            <w:pPr>
+              <w:pStyle w:val="TableContents"/>
+            </w:pPr>
+            <w:r>
+              <w:t>Report template</w:t>
+            </w:r>
+          </w:p>
+        </w:tc>
+        <w:tc>
+          <w:tcPr>
+            <w:tcW w:w="7994" w:type="dxa"/>
+            <w:tcBorders>
+              <w:left w:val="single" w:sz="1" w:space="0" w:color="000000"/>
+              <w:bottom w:val="single" w:sz="1" w:space="0" w:color="000000"/>
+              <w:right w:val="single" w:sz="1" w:space="0" w:color="000000"/>
+            </w:tcBorders>
+            <w:shd w:val="clear" w:color="auto" w:fill="auto"/>
+          </w:tcPr>
+          <w:p>
+            <w:pPr>
+              <w:pStyle w:val="TableContents"/>
+            </w:pPr>
+            <w:r>
+              <w:t>Set here the json formatted report request.</w:t>
+            </w:r>
+          </w:p>
+        </w:tc>
+      </w:tr>
+      <w:tr>
+        <w:tc>
+          <w:tcPr>
+            <w:tcW w:w="1651" w:type="dxa"/>
             <w:tcBorders>
               <w:left w:val="single" w:sz="1" w:space="0" w:color="000000"/>
               <w:bottom w:val="single" w:sz="1" w:space="0" w:color="000000"/>
@@ -1336,7 +1502,7 @@
         </w:tc>
         <w:tc>
           <w:tcPr>
-            <w:tcW w:w="8085" w:type="dxa"/>
+            <w:tcW w:w="7994" w:type="dxa"/>
             <w:tcBorders>
               <w:left w:val="single" w:sz="1" w:space="0" w:color="000000"/>
               <w:bottom w:val="single" w:sz="1" w:space="0" w:color="000000"/>
@@ -1385,7 +1551,7 @@
       <w:tr>
         <w:tc>
           <w:tcPr>
-            <w:tcW w:w="1560" w:type="dxa"/>
+            <w:tcW w:w="1651" w:type="dxa"/>
             <w:tcBorders>
               <w:left w:val="single" w:sz="1" w:space="0" w:color="000000"/>
               <w:bottom w:val="single" w:sz="1" w:space="0" w:color="000000"/>
@@ -1403,7 +1569,7 @@
         </w:tc>
         <w:tc>
           <w:tcPr>
-            <w:tcW w:w="8085" w:type="dxa"/>
+            <w:tcW w:w="7994" w:type="dxa"/>
             <w:tcBorders>
               <w:left w:val="single" w:sz="1" w:space="0" w:color="000000"/>
               <w:bottom w:val="single" w:sz="1" w:space="0" w:color="000000"/>
@@ -1460,7 +1626,7 @@
       <w:tr>
         <w:tc>
           <w:tcPr>
-            <w:tcW w:w="1560" w:type="dxa"/>
+            <w:tcW w:w="1651" w:type="dxa"/>
             <w:tcBorders>
               <w:left w:val="single" w:sz="1" w:space="0" w:color="000000"/>
               <w:bottom w:val="single" w:sz="1" w:space="0" w:color="000000"/>
@@ -1478,7 +1644,7 @@
         </w:tc>
         <w:tc>
           <w:tcPr>
-            <w:tcW w:w="8085" w:type="dxa"/>
+            <w:tcW w:w="7994" w:type="dxa"/>
             <w:tcBorders>
               <w:left w:val="single" w:sz="1" w:space="0" w:color="000000"/>
               <w:bottom w:val="single" w:sz="1" w:space="0" w:color="000000"/>
@@ -1507,7 +1673,7 @@
       <w:tr>
         <w:tc>
           <w:tcPr>
-            <w:tcW w:w="1560" w:type="dxa"/>
+            <w:tcW w:w="1651" w:type="dxa"/>
             <w:tcBorders>
               <w:left w:val="single" w:sz="1" w:space="0" w:color="000000"/>
               <w:bottom w:val="single" w:sz="1" w:space="0" w:color="000000"/>
@@ -1525,7 +1691,7 @@
         </w:tc>
         <w:tc>
           <w:tcPr>
-            <w:tcW w:w="8085" w:type="dxa"/>
+            <w:tcW w:w="7994" w:type="dxa"/>
             <w:tcBorders>
               <w:left w:val="single" w:sz="1" w:space="0" w:color="000000"/>
               <w:bottom w:val="single" w:sz="1" w:space="0" w:color="000000"/>
@@ -1557,7 +1723,7 @@
       <w:tr>
         <w:tc>
           <w:tcPr>
-            <w:tcW w:w="1560" w:type="dxa"/>
+            <w:tcW w:w="1651" w:type="dxa"/>
             <w:tcBorders>
               <w:left w:val="single" w:sz="1" w:space="0" w:color="000000"/>
               <w:bottom w:val="single" w:sz="1" w:space="0" w:color="000000"/>
@@ -1575,7 +1741,7 @@
         </w:tc>
         <w:tc>
           <w:tcPr>
-            <w:tcW w:w="8085" w:type="dxa"/>
+            <w:tcW w:w="7994" w:type="dxa"/>
             <w:tcBorders>
               <w:left w:val="single" w:sz="1" w:space="0" w:color="000000"/>
               <w:bottom w:val="single" w:sz="1" w:space="0" w:color="000000"/>
@@ -1608,15 +1774,7 @@
               <w:pStyle w:val="TableContents"/>
             </w:pPr>
             <w:r>
-              <w:t xml:space="preserve">In v4 of the API using segments requires the use of the </w:t>
-            </w:r>
-            <w:proofErr w:type="gramStart"/>
-            <w:r>
-              <w:t>ga:segment</w:t>
-            </w:r>
-            <w:proofErr w:type="gramEnd"/>
-            <w:r>
-              <w:t xml:space="preserve"> dimension.</w:t>
+              <w:t>In v4 of the API using segments requires the use of the ga:segment dimension.</w:t>
             </w:r>
           </w:p>
           <w:p>
@@ -1644,7 +1802,7 @@
       <w:tr>
         <w:tc>
           <w:tcPr>
-            <w:tcW w:w="1560" w:type="dxa"/>
+            <w:tcW w:w="1651" w:type="dxa"/>
             <w:tcBorders>
               <w:left w:val="single" w:sz="1" w:space="0" w:color="000000"/>
               <w:bottom w:val="single" w:sz="1" w:space="0" w:color="000000"/>
@@ -1662,7 +1820,7 @@
         </w:tc>
         <w:tc>
           <w:tcPr>
-            <w:tcW w:w="8085" w:type="dxa"/>
+            <w:tcW w:w="7994" w:type="dxa"/>
             <w:tcBorders>
               <w:left w:val="single" w:sz="1" w:space="0" w:color="000000"/>
               <w:bottom w:val="single" w:sz="1" w:space="0" w:color="000000"/>
@@ -1715,7 +1873,7 @@
       <w:tr>
         <w:tc>
           <w:tcPr>
-            <w:tcW w:w="1560" w:type="dxa"/>
+            <w:tcW w:w="1651" w:type="dxa"/>
             <w:tcBorders>
               <w:left w:val="single" w:sz="1" w:space="0" w:color="000000"/>
               <w:bottom w:val="single" w:sz="1" w:space="0" w:color="000000"/>
@@ -1733,7 +1891,7 @@
         </w:tc>
         <w:tc>
           <w:tcPr>
-            <w:tcW w:w="8085" w:type="dxa"/>
+            <w:tcW w:w="7994" w:type="dxa"/>
             <w:tcBorders>
               <w:left w:val="single" w:sz="1" w:space="0" w:color="000000"/>
               <w:bottom w:val="single" w:sz="1" w:space="0" w:color="000000"/>
@@ -1746,15 +1904,7 @@
               <w:pStyle w:val="TableContents"/>
             </w:pPr>
             <w:r>
-              <w:t xml:space="preserve">The API provides a totals record. This can be used to calculate percentage values or check results. This data set will be delivered (as first row) if option is checked or will be omitted if option is not checked. Date values (e.g. </w:t>
-            </w:r>
-            <w:proofErr w:type="spellStart"/>
-            <w:r>
-              <w:t>ga:date</w:t>
-            </w:r>
-            <w:proofErr w:type="spellEnd"/>
-            <w:r>
-              <w:t>) remains empty (null) in the totals record.</w:t>
+              <w:t>The API provides a totals record. This can be used to calculate percentage values or check results. This data set will be delivered (as first row) if option is checked or will be omitted if option is not checked. Date values (e.g. ga:date) remains empty (null) in the totals record.</w:t>
             </w:r>
           </w:p>
         </w:tc>
@@ -1762,7 +1912,7 @@
       <w:tr>
         <w:tc>
           <w:tcPr>
-            <w:tcW w:w="1560" w:type="dxa"/>
+            <w:tcW w:w="1651" w:type="dxa"/>
             <w:tcBorders>
               <w:left w:val="single" w:sz="1" w:space="0" w:color="000000"/>
               <w:bottom w:val="single" w:sz="2" w:space="0" w:color="000000"/>
@@ -1780,7 +1930,7 @@
         </w:tc>
         <w:tc>
           <w:tcPr>
-            <w:tcW w:w="8085" w:type="dxa"/>
+            <w:tcW w:w="7994" w:type="dxa"/>
             <w:tcBorders>
               <w:left w:val="single" w:sz="1" w:space="0" w:color="000000"/>
               <w:bottom w:val="single" w:sz="2" w:space="0" w:color="000000"/>
@@ -1795,11 +1945,9 @@
             <w:r>
               <w:t xml:space="preserve">If </w:t>
             </w:r>
-            <w:proofErr w:type="gramStart"/>
-            <w:r>
-              <w:t>true</w:t>
-            </w:r>
-            <w:proofErr w:type="gramEnd"/>
+            <w:r>
+              <w:t>true,</w:t>
+            </w:r>
             <w:r>
               <w:t xml:space="preserve"> the component normalizes the otherwise </w:t>
             </w:r>
@@ -1807,7 +1955,20 @@
               <w:t>flat</w:t>
             </w:r>
             <w:r>
-              <w:t xml:space="preserve"> record into two normalized outputs (dimensions and metrics).</w:t>
+              <w:t xml:space="preserve"> re</w:t>
+            </w:r>
+            <w:r>
+              <w:t>cord into two normalized output</w:t>
+            </w:r>
+            <w:r>
+              <w:t xml:space="preserve"> </w:t>
+            </w:r>
+            <w:r>
+              <w:t xml:space="preserve">flows </w:t>
+            </w:r>
+            <w:r>
+              <w:lastRenderedPageBreak/>
+              <w:t>(dimensions and metrics).</w:t>
             </w:r>
           </w:p>
           <w:p>
@@ -1837,7 +1998,7 @@
       <w:tr>
         <w:tc>
           <w:tcPr>
-            <w:tcW w:w="1560" w:type="dxa"/>
+            <w:tcW w:w="1651" w:type="dxa"/>
             <w:tcBorders>
               <w:top w:val="single" w:sz="2" w:space="0" w:color="000000"/>
               <w:left w:val="single" w:sz="2" w:space="0" w:color="000000"/>
@@ -1851,21 +2012,14 @@
               <w:pStyle w:val="TableContents"/>
             </w:pPr>
             <w:r>
-              <w:t xml:space="preserve">Exclude </w:t>
-            </w:r>
-            <w:proofErr w:type="spellStart"/>
-            <w:r>
-              <w:t>ga:date</w:t>
-            </w:r>
-            <w:proofErr w:type="spellEnd"/>
-            <w:r>
-              <w:t xml:space="preserve"> dimension and provide value as return value</w:t>
-            </w:r>
-          </w:p>
-        </w:tc>
-        <w:tc>
-          <w:tcPr>
-            <w:tcW w:w="8085" w:type="dxa"/>
+              <w:lastRenderedPageBreak/>
+              <w:t>Exclude ga:date dimension and provide value as return value</w:t>
+            </w:r>
+          </w:p>
+        </w:tc>
+        <w:tc>
+          <w:tcPr>
+            <w:tcW w:w="7994" w:type="dxa"/>
             <w:tcBorders>
               <w:top w:val="single" w:sz="2" w:space="0" w:color="000000"/>
               <w:left w:val="single" w:sz="2" w:space="0" w:color="000000"/>
@@ -1879,31 +2033,7 @@
               <w:pStyle w:val="TableContents"/>
             </w:pPr>
             <w:r>
-              <w:t xml:space="preserve">Set this to exclude the </w:t>
-            </w:r>
-            <w:proofErr w:type="spellStart"/>
-            <w:r>
-              <w:t>ga:date</w:t>
-            </w:r>
-            <w:proofErr w:type="spellEnd"/>
-            <w:r>
-              <w:t xml:space="preserve"> dimension from the normalized output flow for dimension and instead set the </w:t>
-            </w:r>
-            <w:proofErr w:type="spellStart"/>
-            <w:r>
-              <w:t>ga:date</w:t>
-            </w:r>
-            <w:proofErr w:type="spellEnd"/>
-            <w:r>
-              <w:t xml:space="preserve"> value in the </w:t>
-            </w:r>
-            <w:proofErr w:type="spellStart"/>
-            <w:r>
-              <w:t>globalMap</w:t>
-            </w:r>
-            <w:proofErr w:type="spellEnd"/>
-            <w:r>
-              <w:t xml:space="preserve"> as return value (available while the flow runs).</w:t>
+              <w:t>Set this to exclude the ga:date dimension from the normalized output flow for dimension and instead set the ga:date value in the globalMap as return value (available while the flow runs).</w:t>
             </w:r>
           </w:p>
         </w:tc>
@@ -1921,10 +2051,18 @@
     </w:p>
     <w:p/>
     <w:p>
+      <w:pPr>
+        <w:rPr>
+          <w:sz w:val="24"/>
+          <w:szCs w:val="24"/>
+        </w:rPr>
+      </w:pPr>
       <w:r>
         <w:rPr>
           <w:b/>
           <w:bCs/>
+          <w:sz w:val="24"/>
+          <w:szCs w:val="24"/>
         </w:rPr>
         <w:t>Explanation for the Normalized Output</w:t>
       </w:r>
@@ -2083,11 +2221,9 @@
             <w:pPr>
               <w:pStyle w:val="TableContents"/>
             </w:pPr>
-            <w:proofErr w:type="spellStart"/>
             <w:r>
               <w:t>int</w:t>
             </w:r>
-            <w:proofErr w:type="spellEnd"/>
           </w:p>
         </w:tc>
         <w:tc>
@@ -2383,11 +2519,9 @@
             <w:pPr>
               <w:pStyle w:val="TableContents"/>
             </w:pPr>
-            <w:proofErr w:type="spellStart"/>
             <w:r>
               <w:t>int</w:t>
             </w:r>
-            <w:proofErr w:type="spellEnd"/>
           </w:p>
         </w:tc>
         <w:tc>
@@ -3150,15 +3284,7 @@
     </w:p>
     <w:p>
       <w:r>
-        <w:t xml:space="preserve">Schema column types must match to the data types of the dimensions and metrics. The schema column names can differ from the names of dimensions and metrics. Only the order and </w:t>
-      </w:r>
-      <w:proofErr w:type="gramStart"/>
-      <w:r>
-        <w:t>there</w:t>
-      </w:r>
-      <w:proofErr w:type="gramEnd"/>
-      <w:r>
-        <w:t xml:space="preserve"> type</w:t>
+        <w:t>Schema column types must match to the data types of the dimensions and metrics. The schema column names can differ from the names of dimensions and metrics. Only the order and there type</w:t>
       </w:r>
       <w:r>
         <w:t>s</w:t>
@@ -3174,25 +3300,7 @@
         </w:rPr>
       </w:pPr>
       <w:r>
-        <w:t xml:space="preserve">In Talend schema columns must follow the Java naming rules therefore avoid writing </w:t>
-      </w:r>
-      <w:proofErr w:type="spellStart"/>
-      <w:proofErr w:type="gramStart"/>
-      <w:r>
-        <w:t>ga:xxx</w:t>
-      </w:r>
-      <w:proofErr w:type="spellEnd"/>
-      <w:proofErr w:type="gramEnd"/>
-      <w:r>
-        <w:t xml:space="preserve"> instead use the name without the </w:t>
-      </w:r>
-      <w:proofErr w:type="spellStart"/>
-      <w:r>
-        <w:t>ga</w:t>
-      </w:r>
-      <w:proofErr w:type="spellEnd"/>
-      <w:r>
-        <w:t xml:space="preserve">: namespace prefix. </w:t>
+        <w:t xml:space="preserve">In Talend schema columns must follow the Java naming rules therefore avoid writing ga:xxx instead use the name without the ga: namespace prefix. </w:t>
       </w:r>
     </w:p>
     <w:p>
@@ -3200,37 +3308,7 @@
         <w:rPr>
           <w:color w:val="FF0000"/>
         </w:rPr>
-        <w:t xml:space="preserve">Important: For date dimensions (e.g. </w:t>
-      </w:r>
-      <w:proofErr w:type="spellStart"/>
-      <w:proofErr w:type="gramStart"/>
-      <w:r>
-        <w:rPr>
-          <w:color w:val="FF0000"/>
-        </w:rPr>
-        <w:t>ga:date</w:t>
-      </w:r>
-      <w:proofErr w:type="spellEnd"/>
-      <w:proofErr w:type="gramEnd"/>
-      <w:r>
-        <w:rPr>
-          <w:color w:val="FF0000"/>
-        </w:rPr>
-        <w:t>) you must specify the date pattern as “</w:t>
-      </w:r>
-      <w:proofErr w:type="spellStart"/>
-      <w:r>
-        <w:rPr>
-          <w:color w:val="FF0000"/>
-        </w:rPr>
-        <w:t>yyyyMMdd</w:t>
-      </w:r>
-      <w:proofErr w:type="spellEnd"/>
-      <w:r>
-        <w:rPr>
-          <w:color w:val="FF0000"/>
-        </w:rPr>
-        <w:t>”</w:t>
+        <w:t>Important: For date dimensions (e.g. ga:date) you must specify the date pattern as “yyyyMMdd”</w:t>
       </w:r>
       <w:r>
         <w:rPr>
@@ -3245,10 +3323,18 @@
       </w:pPr>
     </w:p>
     <w:p>
+      <w:pPr>
+        <w:rPr>
+          <w:sz w:val="24"/>
+          <w:szCs w:val="24"/>
+        </w:rPr>
+      </w:pPr>
       <w:r>
         <w:rPr>
           <w:b/>
           <w:bCs/>
+          <w:sz w:val="24"/>
+          <w:szCs w:val="24"/>
         </w:rPr>
         <w:t>Advanced Option Parameters</w:t>
       </w:r>
@@ -3456,31 +3542,7 @@
               <w:pStyle w:val="TableContents"/>
             </w:pPr>
             <w:r>
-              <w:t xml:space="preserve">This is the amount of data the component fetches at once. The value is used to set the </w:t>
-            </w:r>
-            <w:proofErr w:type="spellStart"/>
-            <w:r>
-              <w:t>max_rows</w:t>
-            </w:r>
-            <w:proofErr w:type="spellEnd"/>
-            <w:r>
-              <w:t xml:space="preserve"> attribute. </w:t>
-            </w:r>
-            <w:proofErr w:type="spellStart"/>
-            <w:r>
-              <w:t>max_rows</w:t>
-            </w:r>
-            <w:proofErr w:type="spellEnd"/>
-            <w:r>
-              <w:t xml:space="preserve"> </w:t>
-            </w:r>
-            <w:proofErr w:type="gramStart"/>
-            <w:r>
-              <w:t>means</w:t>
-            </w:r>
-            <w:proofErr w:type="gramEnd"/>
-            <w:r>
-              <w:t xml:space="preserve"> not the absolute amount of data! The component manages setting the start index to get all data. To achieve this, the component iterates as long as the last result set are completely fetched.</w:t>
+              <w:t>This is the amount of data the component fetches at once. The value is used to set the max_rows attribute. max_rows means not the absolute amount of data! The component manages setting the start index to get all data. To achieve this, the component iterates as long as the last result set are completely fetched.</w:t>
             </w:r>
           </w:p>
         </w:tc>
@@ -3564,15 +3626,7 @@
               <w:pStyle w:val="TableContents"/>
             </w:pPr>
             <w:r>
-              <w:t xml:space="preserve">If you use this component in </w:t>
-            </w:r>
-            <w:proofErr w:type="gramStart"/>
-            <w:r>
-              <w:t>iterations</w:t>
-            </w:r>
-            <w:proofErr w:type="gramEnd"/>
-            <w:r>
-              <w:t xml:space="preserve"> it is strongly recommended to set this option. It saves time to authenticate unnecessary often and</w:t>
+              <w:t>If you use this component in iterations it is strongly recommended to set this option. It saves time to authenticate unnecessary often and</w:t>
             </w:r>
             <w:r>
               <w:t xml:space="preserve"> avoids problems because of max</w:t>
@@ -3633,10 +3687,18 @@
     </w:tbl>
     <w:p/>
     <w:p>
+      <w:pPr>
+        <w:rPr>
+          <w:sz w:val="24"/>
+          <w:szCs w:val="24"/>
+        </w:rPr>
+      </w:pPr>
       <w:r>
         <w:rPr>
           <w:b/>
           <w:bCs/>
+          <w:sz w:val="24"/>
+          <w:szCs w:val="24"/>
         </w:rPr>
         <w:t>Return values</w:t>
       </w:r>
@@ -4085,23 +4147,8 @@
               <w:pStyle w:val="TableContents"/>
             </w:pPr>
             <w:r>
-              <w:t xml:space="preserve">The value of the </w:t>
-            </w:r>
-            <w:proofErr w:type="spellStart"/>
-            <w:proofErr w:type="gramStart"/>
-            <w:r>
-              <w:t>ga:date</w:t>
-            </w:r>
-            <w:proofErr w:type="spellEnd"/>
-            <w:proofErr w:type="gramEnd"/>
-            <w:r>
-              <w:t xml:space="preserve"> dimension (if present in the file) for every row. This value is only available in the “Normalized Flow” mode. Type: </w:t>
-            </w:r>
-            <w:proofErr w:type="spellStart"/>
-            <w:r>
-              <w:t>java.util.Date</w:t>
-            </w:r>
-            <w:proofErr w:type="spellEnd"/>
+              <w:t>The value of the ga:date dimension (if present in the file) for every row. This value is only available in the “Normalized Flow” mode. Type: java.util.Date</w:t>
+            </w:r>
           </w:p>
         </w:tc>
       </w:tr>
@@ -4208,11 +4255,15 @@
       <w:pPr>
         <w:rPr>
           <w:b/>
+          <w:sz w:val="22"/>
+          <w:szCs w:val="22"/>
         </w:rPr>
       </w:pPr>
       <w:r>
         <w:rPr>
           <w:b/>
+          <w:sz w:val="22"/>
+          <w:szCs w:val="22"/>
         </w:rPr>
         <w:lastRenderedPageBreak/>
         <w:t>Scenario 1</w:t>
@@ -4386,7 +4437,6 @@
     <w:p/>
     <w:p/>
     <w:p>
-      <w:bookmarkStart w:id="7" w:name="_GoBack"/>
       <w:r>
         <w:rPr>
           <w:noProof/>
@@ -4461,43 +4511,24 @@
           </wp:anchor>
         </w:drawing>
       </w:r>
-      <w:bookmarkEnd w:id="7"/>
-    </w:p>
-    <w:p/>
-    <w:p>
-      <w:r>
-        <w:t>The dimensions was set to: "</w:t>
-      </w:r>
-      <w:proofErr w:type="spellStart"/>
-      <w:proofErr w:type="gramStart"/>
-      <w:r>
-        <w:t>ga:date</w:t>
-      </w:r>
-      <w:proofErr w:type="gramEnd"/>
-      <w:r>
-        <w:t>,ga:source,ga:keyword</w:t>
-      </w:r>
-      <w:proofErr w:type="spellEnd"/>
+    </w:p>
+    <w:p/>
+    <w:p>
+      <w:r>
+        <w:t>The dimensions was set to: "ga:date,ga:source,ga:keyword"</w:t>
+      </w:r>
+      <w:r>
+        <w:t xml:space="preserve">, </w:t>
+      </w:r>
+      <w:r>
+        <w:t>The metrics was s</w:t>
+      </w:r>
+      <w:r>
+        <w:t>et to: "ga:sessions</w:t>
+      </w:r>
       <w:r>
         <w:t>"</w:t>
       </w:r>
-      <w:r>
-        <w:t xml:space="preserve">, </w:t>
-      </w:r>
-      <w:r>
-        <w:t>The metrics was s</w:t>
-      </w:r>
-      <w:r>
-        <w:t>et to: "</w:t>
-      </w:r>
-      <w:proofErr w:type="spellStart"/>
-      <w:r>
-        <w:t>ga:sessions</w:t>
-      </w:r>
-      <w:proofErr w:type="spellEnd"/>
-      <w:r>
-        <w:t>"</w:t>
-      </w:r>
     </w:p>
     <w:p>
       <w:r>
@@ -4507,17 +4538,7 @@
     <w:p/>
     <w:p>
       <w:r>
-        <w:t xml:space="preserve">The option “Exclude </w:t>
-      </w:r>
-      <w:proofErr w:type="spellStart"/>
-      <w:proofErr w:type="gramStart"/>
-      <w:r>
-        <w:t>ga:date</w:t>
-      </w:r>
-      <w:proofErr w:type="spellEnd"/>
-      <w:proofErr w:type="gramEnd"/>
-      <w:r>
-        <w:t xml:space="preserve"> dimension and provide value as return value” allows you to run a report over a range of dates and save the values nevertheless normalized but treat the date in separate way.</w:t>
+        <w:t>The option “Exclude ga:date dimension and provide value as return value” allows you to run a report over a range of dates and save the values nevertheless normalized but treat the date in separate way.</w:t>
       </w:r>
       <w:r>
         <w:t xml:space="preserve"> The value is in the return value CURRENT_DATE of the component. This works only if you use normalized outputs.</w:t>
@@ -4668,33 +4689,27 @@
         </w:drawing>
       </w:r>
     </w:p>
-    <w:p/>
     <w:p>
       <w:pPr>
         <w:widowControl/>
         <w:suppressAutoHyphens w:val="0"/>
         <w:rPr>
           <w:b/>
+          <w:sz w:val="22"/>
+          <w:szCs w:val="22"/>
         </w:rPr>
       </w:pPr>
-    </w:p>
-    <w:p>
-      <w:pPr>
-        <w:widowControl/>
-        <w:suppressAutoHyphens w:val="0"/>
+      <w:r>
         <w:rPr>
           <w:b/>
         </w:rPr>
-      </w:pPr>
+        <w:br w:type="page"/>
+      </w:r>
       <w:r>
         <w:rPr>
           <w:b/>
-        </w:rPr>
-        <w:br w:type="page"/>
-      </w:r>
-      <w:r>
-        <w:rPr>
-          <w:b/>
+          <w:sz w:val="22"/>
+          <w:szCs w:val="22"/>
         </w:rPr>
         <w:lastRenderedPageBreak/>
         <w:t>Scenario 2</w:t>
@@ -4813,15 +4828,7 @@
         <w:suppressAutoHyphens w:val="0"/>
       </w:pPr>
       <w:r>
-        <w:t xml:space="preserve">The </w:t>
-      </w:r>
-      <w:proofErr w:type="spellStart"/>
-      <w:r>
-        <w:t>tMaps</w:t>
-      </w:r>
-      <w:proofErr w:type="spellEnd"/>
-      <w:r>
-        <w:t xml:space="preserve"> exchanges the dimension names and metric names with their numeric </w:t>
+        <w:t xml:space="preserve">The tMaps exchanges the dimension names and metric names with their numeric </w:t>
       </w:r>
       <w:r>
         <w:t>ids and adds a report-ID and the current date into the output flow for the database.</w:t>
@@ -4848,15 +4855,7 @@
         <w:suppressAutoHyphens w:val="0"/>
       </w:pPr>
       <w:r>
-        <w:t xml:space="preserve">By the way, take note about the way to handle errors, this is very easy and avoid implementing the error handling multiple times. The anchors are </w:t>
-      </w:r>
-      <w:proofErr w:type="spellStart"/>
-      <w:r>
-        <w:t>tJava</w:t>
-      </w:r>
-      <w:proofErr w:type="spellEnd"/>
-      <w:r>
-        <w:t xml:space="preserve"> components without any code.</w:t>
+        <w:t>By the way, take note about the way to handle errors, this is very easy and avoid implementing the error handling multiple times. The anchors are tJava components without any code.</w:t>
       </w:r>
     </w:p>
     <w:p>
@@ -4975,36 +4974,24 @@
       <w:pPr>
         <w:rPr>
           <w:b/>
+          <w:sz w:val="24"/>
+          <w:szCs w:val="24"/>
         </w:rPr>
       </w:pPr>
       <w:r>
         <w:rPr>
           <w:b/>
+          <w:sz w:val="24"/>
+          <w:szCs w:val="24"/>
         </w:rPr>
         <w:lastRenderedPageBreak/>
-        <w:t xml:space="preserve">How to create a service </w:t>
-      </w:r>
-      <w:proofErr w:type="gramStart"/>
-      <w:r>
-        <w:rPr>
-          <w:b/>
-        </w:rPr>
-        <w:t>account</w:t>
-      </w:r>
-      <w:proofErr w:type="gramEnd"/>
-    </w:p>
-    <w:p/>
-    <w:p>
-      <w:r>
-        <w:t xml:space="preserve">Service accounts have the advantage to not being personal - a big issue in automated processes. The service account </w:t>
-      </w:r>
-      <w:proofErr w:type="gramStart"/>
-      <w:r>
-        <w:t>use</w:t>
-      </w:r>
-      <w:proofErr w:type="gramEnd"/>
-      <w:r>
-        <w:t xml:space="preserve"> a key file to authorize and therefore do not need a password.</w:t>
+        <w:t>How to create a service account</w:t>
+      </w:r>
+    </w:p>
+    <w:p/>
+    <w:p>
+      <w:r>
+        <w:t>Service accounts have the advantage to not being personal - a big issue in automated processes. The service account use a key file to authorize and therefore do not need a password.</w:t>
       </w:r>
     </w:p>
     <w:p/>
@@ -5128,15 +5115,7 @@
     <w:p/>
     <w:p>
       <w:r>
-        <w:t xml:space="preserve">The current releases of the components </w:t>
-      </w:r>
-      <w:proofErr w:type="gramStart"/>
-      <w:r>
-        <w:t>works</w:t>
-      </w:r>
-      <w:proofErr w:type="gramEnd"/>
-      <w:r>
-        <w:t xml:space="preserve"> with the p12-format for the secured credentials.</w:t>
+        <w:t>The current releases of the components works with the p12-format for the secured credentials.</w:t>
       </w:r>
     </w:p>
     <w:p/>
@@ -5249,33 +5228,12 @@
     <w:p/>
     <w:p>
       <w:r>
-        <w:t xml:space="preserve">Once you have </w:t>
-      </w:r>
-      <w:proofErr w:type="spellStart"/>
-      <w:r>
-        <w:t>suceeded</w:t>
-      </w:r>
-      <w:proofErr w:type="spellEnd"/>
-      <w:r>
-        <w:t xml:space="preserve"> downloading the file, you see this </w:t>
-      </w:r>
-      <w:proofErr w:type="spellStart"/>
-      <w:r>
-        <w:t>sucess</w:t>
-      </w:r>
-      <w:proofErr w:type="spellEnd"/>
-      <w:r>
-        <w:t xml:space="preserve"> message.</w:t>
-      </w:r>
-    </w:p>
-    <w:p>
-      <w:proofErr w:type="spellStart"/>
-      <w:r>
-        <w:t>Yo</w:t>
-      </w:r>
-      <w:proofErr w:type="spellEnd"/>
-      <w:r>
-        <w:t xml:space="preserve"> do not need the pass phrase because it is always the same and the component code knows this pass phrase and applies it internally.</w:t>
+        <w:t>Once you have suceeded downloading the file, you see this sucess message.</w:t>
+      </w:r>
+    </w:p>
+    <w:p>
+      <w:r>
+        <w:t>Yo do not need the pass phrase because it is always the same and the component code knows this pass phrase and applies it internally.</w:t>
       </w:r>
     </w:p>
     <w:p/>
@@ -5333,29 +5291,13 @@
     <w:p/>
     <w:p>
       <w:r>
-        <w:t xml:space="preserve">Now you can see the service account email address. This address must be added as user to the views, web properties or accounts (the </w:t>
-      </w:r>
-      <w:proofErr w:type="spellStart"/>
-      <w:r>
-        <w:t>authorisation</w:t>
-      </w:r>
-      <w:proofErr w:type="spellEnd"/>
-      <w:r>
-        <w:t xml:space="preserve"> will be applied to the lower level elements in the order account-&gt;web property-&gt;view).</w:t>
-      </w:r>
-    </w:p>
-    <w:p/>
-    <w:p>
-      <w:r>
-        <w:t xml:space="preserve">Now we have to enable the necessary APIs for the </w:t>
-      </w:r>
-      <w:proofErr w:type="spellStart"/>
-      <w:r>
-        <w:t>servive</w:t>
-      </w:r>
-      <w:proofErr w:type="spellEnd"/>
-      <w:r>
-        <w:t xml:space="preserve"> account needed.</w:t>
+        <w:t>Now you can see the service account email address. This address must be added as user to the views, web properties or accounts (the authorisation will be applied to the lower level elements in the order account-&gt;web property-&gt;view).</w:t>
+      </w:r>
+    </w:p>
+    <w:p/>
+    <w:p>
+      <w:r>
+        <w:t>Now we have to enable the necessary APIs for the servive account needed.</w:t>
       </w:r>
     </w:p>
     <w:p/>
@@ -5411,23 +5353,7 @@
     <w:p/>
     <w:p>
       <w:r>
-        <w:t xml:space="preserve">It depends on the component what API you have to enable. For </w:t>
-      </w:r>
-      <w:proofErr w:type="spellStart"/>
-      <w:r>
-        <w:t>tGoogleAnalytics</w:t>
-      </w:r>
-      <w:proofErr w:type="spellEnd"/>
-      <w:r>
-        <w:t xml:space="preserve">* components you have to </w:t>
-      </w:r>
-      <w:proofErr w:type="spellStart"/>
-      <w:r>
-        <w:t>anable</w:t>
-      </w:r>
-      <w:proofErr w:type="spellEnd"/>
-      <w:r>
-        <w:t xml:space="preserve"> the Analytics API. </w:t>
+        <w:t xml:space="preserve">It depends on the component what API you have to enable. For tGoogleAnalytics* components you have to anable the Analytics API. </w:t>
       </w:r>
       <w:r>
         <w:t>In the detail section of an API you can also see the quotas (limitation of usage) you have. Here you can also order an enhancement if necessary.</w:t>
@@ -5547,8 +5473,257 @@
       </w:r>
     </w:p>
     <w:p/>
-    <w:p/>
-    <w:p/>
+    <w:p>
+      <w:pPr>
+        <w:widowControl/>
+        <w:suppressAutoHyphens w:val="0"/>
+      </w:pPr>
+      <w:r>
+        <w:br w:type="page"/>
+      </w:r>
+    </w:p>
+    <w:p>
+      <w:pPr>
+        <w:rPr>
+          <w:b/>
+          <w:sz w:val="24"/>
+          <w:szCs w:val="24"/>
+        </w:rPr>
+      </w:pPr>
+      <w:r>
+        <w:rPr>
+          <w:b/>
+          <w:sz w:val="24"/>
+          <w:szCs w:val="24"/>
+        </w:rPr>
+        <w:lastRenderedPageBreak/>
+        <w:t>How to</w:t>
+      </w:r>
+      <w:r>
+        <w:rPr>
+          <w:b/>
+          <w:sz w:val="24"/>
+          <w:szCs w:val="24"/>
+        </w:rPr>
+        <w:t xml:space="preserve"> build the json report template and us it in the component</w:t>
+      </w:r>
+      <w:bookmarkStart w:id="7" w:name="_GoBack"/>
+      <w:bookmarkEnd w:id="7"/>
+    </w:p>
+    <w:p/>
+    <w:p>
+      <w:r>
+        <w:t>The most convient way to cope with the complexity of the Analytics API v4 is using the Google API explorer.</w:t>
+      </w:r>
+    </w:p>
+    <w:p>
+      <w:pPr>
+        <w:rPr>
+          <w:color w:val="548DD4" w:themeColor="text2" w:themeTint="99"/>
+          <w:u w:val="single"/>
+        </w:rPr>
+      </w:pPr>
+      <w:hyperlink r:id="rId22" w:anchor="s/analyticsreporting/v4/analyticsreporting.reports.batchGet" w:history="1">
+        <w:r>
+          <w:rPr>
+            <w:rStyle w:val="Hyperlink"/>
+            <w:color w:val="548DD4" w:themeColor="text2" w:themeTint="99"/>
+            <w:u w:val="single"/>
+          </w:rPr>
+          <w:t>https://developers.google.com/apis-explorer/#s/analyticsreporting/v4/analyticsreporting.reports.batchGet</w:t>
+        </w:r>
+      </w:hyperlink>
+    </w:p>
+    <w:p/>
+    <w:p>
+      <w:r>
+        <w:t>Here you can build and test in a convinent way your report.</w:t>
+      </w:r>
+    </w:p>
+    <w:p>
+      <w:r>
+        <w:rPr>
+          <w:noProof/>
+          <w:lang w:eastAsia="en-US"/>
+        </w:rPr>
+        <w:drawing>
+          <wp:inline distT="0" distB="0" distL="0" distR="0" wp14:anchorId="6E60E1A6" wp14:editId="3180798C">
+            <wp:extent cx="6120130" cy="3829685"/>
+            <wp:effectExtent l="0" t="0" r="1270" b="5715"/>
+            <wp:docPr id="2" name="Picture 2"/>
+            <wp:cNvGraphicFramePr>
+              <a:graphicFrameLocks xmlns:a="http://schemas.openxmlformats.org/drawingml/2006/main" noChangeAspect="1"/>
+            </wp:cNvGraphicFramePr>
+            <a:graphic xmlns:a="http://schemas.openxmlformats.org/drawingml/2006/main">
+              <a:graphicData uri="http://schemas.openxmlformats.org/drawingml/2006/picture">
+                <pic:pic xmlns:pic="http://schemas.openxmlformats.org/drawingml/2006/picture">
+                  <pic:nvPicPr>
+                    <pic:cNvPr id="2" name="v4_sample_report_in_api_explorer.png"/>
+                    <pic:cNvPicPr/>
+                  </pic:nvPicPr>
+                  <pic:blipFill>
+                    <a:blip r:embed="rId23">
+                      <a:extLst>
+                        <a:ext uri="{28A0092B-C50C-407E-A947-70E740481C1C}">
+                          <a14:useLocalDpi xmlns:a14="http://schemas.microsoft.com/office/drawing/2010/main" val="0"/>
+                        </a:ext>
+                      </a:extLst>
+                    </a:blip>
+                    <a:stretch>
+                      <a:fillRect/>
+                    </a:stretch>
+                  </pic:blipFill>
+                  <pic:spPr>
+                    <a:xfrm>
+                      <a:off x="0" y="0"/>
+                      <a:ext cx="6120130" cy="3829685"/>
+                    </a:xfrm>
+                    <a:prstGeom prst="rect">
+                      <a:avLst/>
+                    </a:prstGeom>
+                  </pic:spPr>
+                </pic:pic>
+              </a:graphicData>
+            </a:graphic>
+          </wp:inline>
+        </w:drawing>
+      </w:r>
+    </w:p>
+    <w:p>
+      <w:r>
+        <w:t>If you are ready you have to change to the freeform editor. Not shown here but in the right top corner you will get a drop down menu button.</w:t>
+      </w:r>
+    </w:p>
+    <w:p/>
+    <w:p>
+      <w:r>
+        <w:rPr>
+          <w:noProof/>
+          <w:lang w:eastAsia="en-US"/>
+        </w:rPr>
+        <w:drawing>
+          <wp:inline distT="0" distB="0" distL="0" distR="0" wp14:anchorId="56970A95" wp14:editId="554F16D6">
+            <wp:extent cx="6120130" cy="3193415"/>
+            <wp:effectExtent l="0" t="0" r="1270" b="6985"/>
+            <wp:docPr id="8" name="Picture 8"/>
+            <wp:cNvGraphicFramePr>
+              <a:graphicFrameLocks xmlns:a="http://schemas.openxmlformats.org/drawingml/2006/main" noChangeAspect="1"/>
+            </wp:cNvGraphicFramePr>
+            <a:graphic xmlns:a="http://schemas.openxmlformats.org/drawingml/2006/main">
+              <a:graphicData uri="http://schemas.openxmlformats.org/drawingml/2006/picture">
+                <pic:pic xmlns:pic="http://schemas.openxmlformats.org/drawingml/2006/picture">
+                  <pic:nvPicPr>
+                    <pic:cNvPr id="8" name="v4_sample_report_in_api_explorer_freeform.png"/>
+                    <pic:cNvPicPr/>
+                  </pic:nvPicPr>
+                  <pic:blipFill>
+                    <a:blip r:embed="rId24">
+                      <a:extLst>
+                        <a:ext uri="{28A0092B-C50C-407E-A947-70E740481C1C}">
+                          <a14:useLocalDpi xmlns:a14="http://schemas.microsoft.com/office/drawing/2010/main" val="0"/>
+                        </a:ext>
+                      </a:extLst>
+                    </a:blip>
+                    <a:stretch>
+                      <a:fillRect/>
+                    </a:stretch>
+                  </pic:blipFill>
+                  <pic:spPr>
+                    <a:xfrm>
+                      <a:off x="0" y="0"/>
+                      <a:ext cx="6120130" cy="3193415"/>
+                    </a:xfrm>
+                    <a:prstGeom prst="rect">
+                      <a:avLst/>
+                    </a:prstGeom>
+                  </pic:spPr>
+                </pic:pic>
+              </a:graphicData>
+            </a:graphic>
+          </wp:inline>
+        </w:drawing>
+      </w:r>
+    </w:p>
+    <w:p/>
+    <w:p>
+      <w:r>
+        <w:t>Now you will be able to copy the content past it into the Talend studio in the component setting.</w:t>
+      </w:r>
+    </w:p>
+    <w:p/>
+    <w:p/>
+    <w:p/>
+    <w:p>
+      <w:r>
+        <w:lastRenderedPageBreak/>
+        <w:t>This is an example (with a different report) how it looks like to have the report as json template.</w:t>
+      </w:r>
+    </w:p>
+    <w:p>
+      <w:r>
+        <w:t>The component replaces the dataRanges and viewId attributes with the values from the basic settings.</w:t>
+      </w:r>
+    </w:p>
+    <w:p>
+      <w:r>
+        <w:t>You can also omit the dataRange and viewId attributes, but if you have both in your copy and paste action here, do not worry about them.</w:t>
+      </w:r>
+    </w:p>
+    <w:p>
+      <w:r>
+        <w:t>Please not also, in the API explorer you can build more than one report request (as you see here the josn actually starts with a reportRequests as array. This component only takes the first request and runs it because it does not make sense to have more than one report here in one request.</w:t>
+      </w:r>
+    </w:p>
+    <w:p/>
+    <w:p>
+      <w:r>
+        <w:rPr>
+          <w:noProof/>
+          <w:lang w:eastAsia="en-US"/>
+        </w:rPr>
+        <w:drawing>
+          <wp:inline distT="0" distB="0" distL="0" distR="0" wp14:anchorId="31F2F9EA" wp14:editId="78F67096">
+            <wp:extent cx="6120130" cy="5480685"/>
+            <wp:effectExtent l="0" t="0" r="1270" b="5715"/>
+            <wp:docPr id="12" name="Picture 12"/>
+            <wp:cNvGraphicFramePr>
+              <a:graphicFrameLocks xmlns:a="http://schemas.openxmlformats.org/drawingml/2006/main" noChangeAspect="1"/>
+            </wp:cNvGraphicFramePr>
+            <a:graphic xmlns:a="http://schemas.openxmlformats.org/drawingml/2006/main">
+              <a:graphicData uri="http://schemas.openxmlformats.org/drawingml/2006/picture">
+                <pic:pic xmlns:pic="http://schemas.openxmlformats.org/drawingml/2006/picture">
+                  <pic:nvPicPr>
+                    <pic:cNvPr id="12" name="v4_GoogleAnalyticsInput_test_scenario_flat_properties_json.png"/>
+                    <pic:cNvPicPr/>
+                  </pic:nvPicPr>
+                  <pic:blipFill>
+                    <a:blip r:embed="rId25">
+                      <a:extLst>
+                        <a:ext uri="{28A0092B-C50C-407E-A947-70E740481C1C}">
+                          <a14:useLocalDpi xmlns:a14="http://schemas.microsoft.com/office/drawing/2010/main" val="0"/>
+                        </a:ext>
+                      </a:extLst>
+                    </a:blip>
+                    <a:stretch>
+                      <a:fillRect/>
+                    </a:stretch>
+                  </pic:blipFill>
+                  <pic:spPr>
+                    <a:xfrm>
+                      <a:off x="0" y="0"/>
+                      <a:ext cx="6120130" cy="5480685"/>
+                    </a:xfrm>
+                    <a:prstGeom prst="rect">
+                      <a:avLst/>
+                    </a:prstGeom>
+                  </pic:spPr>
+                </pic:pic>
+              </a:graphicData>
+            </a:graphic>
+          </wp:inline>
+        </w:drawing>
+      </w:r>
+    </w:p>
     <w:sectPr>
       <w:pgSz w:w="11906" w:h="16838"/>
       <w:pgMar w:top="1134" w:right="1134" w:bottom="1134" w:left="1134" w:header="720" w:footer="720" w:gutter="0"/>

</xml_diff>